<commit_message>
Docs: hoàn thành phân tích yêu cầu hệ thống
</commit_message>
<xml_diff>
--- a/Documents/Phân tích thiết kế hệ thống.docx
+++ b/Documents/Phân tích thiết kế hệ thống.docx
@@ -5,7 +5,10 @@
     <w:sdt>
       <w:sdtPr>
         <w:rPr>
+          <w:rFonts w:eastAsiaTheme="majorEastAsia" w:cstheme="majorBidi"/>
+          <w:b/>
           <w:color w:val="FFFFFF" w:themeColor="background1"/>
+          <w:szCs w:val="32"/>
         </w:rPr>
         <w:id w:val="713628683"/>
         <w:docPartObj>
@@ -15,10 +18,7 @@
       </w:sdtPr>
       <w:sdtEndPr>
         <w:rPr>
-          <w:rFonts w:eastAsiaTheme="majorEastAsia" w:cstheme="majorBidi"/>
-          <w:b/>
           <w:color w:val="000000" w:themeColor="text1"/>
-          <w:szCs w:val="32"/>
         </w:rPr>
       </w:sdtEndPr>
       <w:sdtContent>
@@ -946,7 +946,7 @@
               <w:szCs w:val="28"/>
             </w:rPr>
             <w:drawing>
-              <wp:inline distT="0" distB="0" distL="0" distR="0" wp14:anchorId="3D356BA7" wp14:editId="428B39A7">
+              <wp:inline distT="0" distB="0" distL="0" distR="0" wp14:anchorId="3D356BA7" wp14:editId="667E51D3">
                 <wp:extent cx="6120130" cy="9606280"/>
                 <wp:effectExtent l="0" t="0" r="0" b="0"/>
                 <wp:docPr id="6" name="Picture 6" descr="A picture containing background pattern&#10;&#10;Description automatically generated"/>
@@ -1317,17 +1317,7 @@
                                     <w:sz w:val="32"/>
                                     <w:szCs w:val="32"/>
                                   </w:rPr>
-                                  <w:t>A</w:t>
-                                </w:r>
-                                <w:r>
-                                  <w:rPr>
-                                    <w:b/>
-                                    <w:i/>
-                                    <w:iCs/>
-                                    <w:sz w:val="32"/>
-                                    <w:szCs w:val="32"/>
-                                  </w:rPr>
-                                  <w:t xml:space="preserve"> VÀ</w:t>
+                                  <w:t>A VÀ</w:t>
                                 </w:r>
                               </w:p>
                               <w:p>
@@ -1491,17 +1481,7 @@
                               <w:sz w:val="32"/>
                               <w:szCs w:val="32"/>
                             </w:rPr>
-                            <w:t>A</w:t>
-                          </w:r>
-                          <w:r>
-                            <w:rPr>
-                              <w:b/>
-                              <w:i/>
-                              <w:iCs/>
-                              <w:sz w:val="32"/>
-                              <w:szCs w:val="32"/>
-                            </w:rPr>
-                            <w:t xml:space="preserve"> VÀ</w:t>
+                            <w:t>A VÀ</w:t>
                           </w:r>
                         </w:p>
                         <w:p>
@@ -1568,7 +1548,7 @@
               <w:szCs w:val="28"/>
             </w:rPr>
             <w:drawing>
-              <wp:inline distT="0" distB="0" distL="0" distR="0" wp14:anchorId="3745558E" wp14:editId="3BA4F657">
+              <wp:inline distT="0" distB="0" distL="0" distR="0" wp14:anchorId="3745558E" wp14:editId="10ECC640">
                 <wp:extent cx="5760720" cy="9042143"/>
                 <wp:effectExtent l="0" t="0" r="0" b="6985"/>
                 <wp:docPr id="1885125689" name="Picture 1885125689" descr="A picture containing background pattern&#10;&#10;Description automatically generated"/>
@@ -6750,22 +6730,6 @@
         </w:sdt>
         <w:p>
           <w:pPr>
-            <w:rPr>
-              <w:b/>
-              <w:bCs/>
-            </w:rPr>
-          </w:pPr>
-          <w:r>
-            <w:rPr>
-              <w:b/>
-              <w:bCs/>
-            </w:rPr>
-            <w:lastRenderedPageBreak/>
-            <w:br w:type="page"/>
-          </w:r>
-        </w:p>
-        <w:p>
-          <w:pPr>
             <w:pStyle w:val="Heading1"/>
             <w:spacing w:before="0" w:after="0"/>
             <w:jc w:val="center"/>
@@ -6833,19 +6797,22 @@
           <w:bookmarkEnd w:id="3"/>
         </w:p>
         <w:p>
+          <w:r>
+            <w:t>Hiện nay, công ty máy tính Minh Giang Protech Computer (minhgiangpc.com) đang tiếp nhận và xử lý lịch hẹn sửa chữa, bảo hành theo phương thức thủ công. Khách hàng phải liên hệ qua điện thoại hoặc đến trực tiếp cửa hàng để đặt lịch, dẫn đến tình trạng quá tải vào những giờ cao điểm. Quá trình này không chỉ mất nhiều thời gian mà còn dễ xảy ra sai sót trong việc ghi nhận thông tin, làm chậm trễ tiến độ sửa chữa và ảnh hưởng đến trải nghiệm của khách hàng.</w:t>
+          </w:r>
+        </w:p>
+        <w:p/>
+        <w:p>
           <w:pPr>
-            <w:tabs>
-              <w:tab w:val="left" w:pos="3600"/>
-            </w:tabs>
             <w:rPr>
               <w:lang w:val="en-US"/>
             </w:rPr>
           </w:pPr>
           <w:r>
-            <w:rPr>
-              <w:lang w:val="en-US"/>
-            </w:rPr>
-            <w:t>…</w:t>
+            <w:t>Ngoài ra, việc quản lý lịch hẹn hoàn toàn thủ công khiến công ty gặp khó khăn trong việc theo dõi, sắp xếp và điều phối công việc hợp lý. Nhân viên kỹ thuật không có một hệ thống trực quan để xem lịch làm việc, gây ra tình trạng chồng chéo hoặc bỏ sót lịch hẹn. Vì vậy, cần có một hệ thống đặt lịch trực tuyến giúp tối ưu hóa quy trình làm việc, giảm tải cho nhân viên và nâng cao chất lượng dịch vụ</w:t>
+          </w:r>
+          <w:r>
+            <w:t>.</w:t>
           </w:r>
         </w:p>
         <w:p>
@@ -6855,14 +6822,9 @@
               <w:b/>
               <w:color w:val="000000" w:themeColor="text1"/>
               <w:szCs w:val="26"/>
+              <w:lang w:val="en-US"/>
             </w:rPr>
           </w:pPr>
-          <w:r>
-            <w:rPr>
-              <w:szCs w:val="26"/>
-            </w:rPr>
-            <w:br w:type="page"/>
-          </w:r>
         </w:p>
         <w:p>
           <w:pPr>
@@ -6880,7 +6842,6 @@
               <w:rFonts w:cs="Times New Roman"/>
               <w:szCs w:val="26"/>
             </w:rPr>
-            <w:lastRenderedPageBreak/>
             <w:t>II</w:t>
           </w:r>
           <w:r>
@@ -6913,10 +6874,107 @@
             </w:rPr>
           </w:pPr>
           <w:r>
+            <w:t xml:space="preserve">Mục tiêu của đề tài là xây dựng một </w:t>
+          </w:r>
+          <w:r>
             <w:rPr>
               <w:lang w:val="en-US"/>
             </w:rPr>
-            <w:t>…</w:t>
+            <w:t>website</w:t>
+          </w:r>
+          <w:r>
+            <w:t xml:space="preserve"> giúp người dùng dễ dàng đặt lịch sửa chữa một cách nhanh chóng, chính xác và thuận tiện. Hệ thống sẽ cung cấp giao diện trực quan cho khách hàng đặt lịch, đồng thời giúp nhân viên theo dõi và quản lý lịch hẹn một cách hiệu quả.</w:t>
+          </w:r>
+        </w:p>
+        <w:p/>
+        <w:p>
+          <w:pPr>
+            <w:rPr>
+              <w:b/>
+              <w:bCs/>
+            </w:rPr>
+          </w:pPr>
+          <w:r>
+            <w:rPr>
+              <w:b/>
+              <w:bCs/>
+            </w:rPr>
+            <w:t>Mục tiêu cụ thể</w:t>
+          </w:r>
+        </w:p>
+        <w:p>
+          <w:pPr>
+            <w:numPr>
+              <w:ilvl w:val="0"/>
+              <w:numId w:val="207"/>
+            </w:numPr>
+          </w:pPr>
+          <w:r>
+            <w:t xml:space="preserve">Xây dựng </w:t>
+          </w:r>
+          <w:r>
+            <w:t>websit</w:t>
+          </w:r>
+          <w:r>
+            <w:t>e</w:t>
+          </w:r>
+          <w:r>
+            <w:t xml:space="preserve"> đặt lịch trực tuyến giúp khách hàng dễ dàng đăng ký lịch sửa chữa một cách nhanh chóng</w:t>
+          </w:r>
+          <w:r>
+            <w:t>.</w:t>
+          </w:r>
+        </w:p>
+        <w:p>
+          <w:pPr>
+            <w:numPr>
+              <w:ilvl w:val="0"/>
+              <w:numId w:val="207"/>
+            </w:numPr>
+          </w:pPr>
+          <w:r>
+            <w:t>Thiết kế giao diện thân thiện, dễ sử dụng cho cả khách hàng và nhân viên kỹ thuật.</w:t>
+          </w:r>
+        </w:p>
+        <w:p>
+          <w:pPr>
+            <w:numPr>
+              <w:ilvl w:val="0"/>
+              <w:numId w:val="207"/>
+            </w:numPr>
+          </w:pPr>
+          <w:r>
+            <w:t xml:space="preserve">Quản lý lịch hẹn </w:t>
+          </w:r>
+          <w:r>
+            <w:t>giúp nhân viên theo dõi và điều phối công việc hiệu quả hơn.</w:t>
+          </w:r>
+        </w:p>
+        <w:p>
+          <w:pPr>
+            <w:numPr>
+              <w:ilvl w:val="0"/>
+              <w:numId w:val="207"/>
+            </w:numPr>
+          </w:pPr>
+          <w:r>
+            <w:t xml:space="preserve">Đảm bảo hệ thống hoạt động ổn định, bảo mật thông tin và dễ dàng mở rộng </w:t>
+          </w:r>
+        </w:p>
+        <w:p/>
+        <w:p>
+          <w:pPr>
+            <w:rPr>
+              <w:b/>
+              <w:bCs/>
+            </w:rPr>
+          </w:pPr>
+          <w:r>
+            <w:rPr>
+              <w:b/>
+              <w:bCs/>
+            </w:rPr>
+            <w:t>Mục đích cuối cùng</w:t>
           </w:r>
         </w:p>
         <w:p>
@@ -6926,10 +6984,7 @@
             </w:rPr>
           </w:pPr>
           <w:r>
-            <w:rPr>
-              <w:lang w:val="en-US"/>
-            </w:rPr>
-            <w:br w:type="page"/>
+            <w:t>Xây dựng một hệ thống đặt lịch sửa chữa trực tuyến tối ưu, giúp nâng cao hiệu suất làm việc của công ty Minh Giang Protech Computer, giảm thiểu sai sót trong quy trình đặt lịch và cải thiện trải nghiệm khách hàng.</w:t>
           </w:r>
         </w:p>
         <w:p>
@@ -6977,27 +7032,132 @@
     <w:bookmarkEnd w:id="5" w:displacedByCustomXml="prev"/>
     <w:p>
       <w:pPr>
-        <w:tabs>
-          <w:tab w:val="left" w:pos="3600"/>
-        </w:tabs>
-        <w:rPr>
-          <w:lang w:val="en-US"/>
-        </w:rPr>
-      </w:pPr>
-      <w:r>
-        <w:rPr>
-          <w:lang w:val="en-US"/>
-        </w:rPr>
-        <w:t>…</w:t>
-      </w:r>
-    </w:p>
-    <w:p>
-      <w:pPr>
         <w:rPr>
           <w:b/>
           <w:bCs/>
         </w:rPr>
       </w:pPr>
+      <w:r>
+        <w:rPr>
+          <w:b/>
+          <w:bCs/>
+        </w:rPr>
+        <w:t>1. Quy trình đặt lịch sửa chữa hiện tại</w:t>
+      </w:r>
+    </w:p>
+    <w:p>
+      <w:pPr>
+        <w:numPr>
+          <w:ilvl w:val="0"/>
+          <w:numId w:val="208"/>
+        </w:numPr>
+      </w:pPr>
+      <w:r>
+        <w:t>Khách hàng gọi điện thoại hoặc đến trực tiếp cửa hàng để đặt lịch.</w:t>
+      </w:r>
+    </w:p>
+    <w:p>
+      <w:pPr>
+        <w:numPr>
+          <w:ilvl w:val="0"/>
+          <w:numId w:val="208"/>
+        </w:numPr>
+      </w:pPr>
+      <w:r>
+        <w:t>Nhân viên tiếp nhận yêu cầu, ghi nhận thông tin khách hàng và lịch hẹn bằng sổ sách hoặc file Excel.</w:t>
+      </w:r>
+    </w:p>
+    <w:p>
+      <w:pPr>
+        <w:numPr>
+          <w:ilvl w:val="0"/>
+          <w:numId w:val="208"/>
+        </w:numPr>
+      </w:pPr>
+      <w:r>
+        <w:t>Nhân viên kỹ thuật xem lịch hẹn theo thông tin được chuyển từ bộ phận tiếp nhận.</w:t>
+      </w:r>
+    </w:p>
+    <w:p>
+      <w:pPr>
+        <w:numPr>
+          <w:ilvl w:val="0"/>
+          <w:numId w:val="208"/>
+        </w:numPr>
+      </w:pPr>
+      <w:r>
+        <w:t>Khi đến lịch hẹn, khách hàng mang thiết bị đến cửa hàng để được kiểm tra và sửa chữa.</w:t>
+      </w:r>
+    </w:p>
+    <w:p>
+      <w:pPr>
+        <w:numPr>
+          <w:ilvl w:val="0"/>
+          <w:numId w:val="208"/>
+        </w:numPr>
+      </w:pPr>
+      <w:r>
+        <w:t>Sau khi hoàn thành sửa chữa, nhân viên thông báo cho khách hàng đến nhận thiết bị.</w:t>
+      </w:r>
+    </w:p>
+    <w:p>
+      <w:pPr>
+        <w:rPr>
+          <w:b/>
+          <w:bCs/>
+        </w:rPr>
+      </w:pPr>
+      <w:r>
+        <w:rPr>
+          <w:b/>
+          <w:bCs/>
+        </w:rPr>
+        <w:t>2. Hạn chế của quy trình hiện tại</w:t>
+      </w:r>
+    </w:p>
+    <w:p>
+      <w:pPr>
+        <w:numPr>
+          <w:ilvl w:val="0"/>
+          <w:numId w:val="209"/>
+        </w:numPr>
+      </w:pPr>
+      <w:r>
+        <w:t>Việc đặt lịch qua điện thoại dễ dẫn đến sai sót khi ghi nhận thông tin.</w:t>
+      </w:r>
+    </w:p>
+    <w:p>
+      <w:pPr>
+        <w:numPr>
+          <w:ilvl w:val="0"/>
+          <w:numId w:val="209"/>
+        </w:numPr>
+      </w:pPr>
+      <w:r>
+        <w:t>Khách hàng phải chờ tổng đài hoặc nhân viên tiếp nhận xử lý, gây mất thời gian.</w:t>
+      </w:r>
+    </w:p>
+    <w:p>
+      <w:pPr>
+        <w:numPr>
+          <w:ilvl w:val="0"/>
+          <w:numId w:val="209"/>
+        </w:numPr>
+      </w:pPr>
+      <w:r>
+        <w:t>Nhân viên kỹ thuật không có công cụ trực quan để theo dõi lịch hẹn, có thể dẫn đến chồng chéo lịch hoặc bỏ sót khách hàng.</w:t>
+      </w:r>
+    </w:p>
+    <w:p>
+      <w:pPr>
+        <w:numPr>
+          <w:ilvl w:val="0"/>
+          <w:numId w:val="209"/>
+        </w:numPr>
+      </w:pPr>
+      <w:r>
+        <w:t>Việc quản lý thông tin lịch hẹn bằng sổ sách hoặc file Excel không hiệu quả, khó truy xuất và dễ thất lạc dữ liệu.</w:t>
+      </w:r>
       <w:r>
         <w:rPr>
           <w:b/>
@@ -7043,66 +7203,271 @@
     </w:p>
     <w:p>
       <w:pPr>
-        <w:pStyle w:val="Heading3"/>
-      </w:pPr>
-      <w:bookmarkStart w:id="7" w:name="_Toc191513713"/>
+        <w:rPr>
+          <w:rFonts w:eastAsiaTheme="majorEastAsia" w:cstheme="majorBidi"/>
+          <w:b/>
+          <w:bCs/>
+          <w:color w:val="000000" w:themeColor="text1"/>
+        </w:rPr>
+      </w:pPr>
       <w:r>
-        <w:t>1</w:t>
-      </w:r>
-      <w:r>
-        <w:t>.</w:t>
-      </w:r>
-      <w:r>
-        <w:t xml:space="preserve"> </w:t>
-      </w:r>
-      <w:r>
-        <w:t>Phân tích yêu cầu chức năng</w:t>
-      </w:r>
-      <w:bookmarkEnd w:id="7"/>
-    </w:p>
-    <w:p>
-      <w:pPr>
-        <w:tabs>
-          <w:tab w:val="left" w:pos="3600"/>
-        </w:tabs>
-      </w:pPr>
-      <w:r>
-        <w:t>…</w:t>
-      </w:r>
-      <w:r>
-        <w:t>.</w:t>
+        <w:rPr>
+          <w:rFonts w:eastAsiaTheme="majorEastAsia" w:cstheme="majorBidi"/>
+          <w:b/>
+          <w:bCs/>
+          <w:color w:val="000000" w:themeColor="text1"/>
+        </w:rPr>
+        <w:t>1. Phân tích yêu cầu chức năng</w:t>
       </w:r>
     </w:p>
     <w:p>
       <w:pPr>
-        <w:tabs>
-          <w:tab w:val="left" w:pos="3600"/>
-        </w:tabs>
-      </w:pPr>
+        <w:numPr>
+          <w:ilvl w:val="0"/>
+          <w:numId w:val="211"/>
+        </w:numPr>
+        <w:rPr>
+          <w:rFonts w:eastAsiaTheme="majorEastAsia" w:cstheme="majorBidi"/>
+          <w:bCs/>
+          <w:color w:val="000000" w:themeColor="text1"/>
+        </w:rPr>
+      </w:pPr>
+      <w:r>
+        <w:rPr>
+          <w:rFonts w:eastAsiaTheme="majorEastAsia" w:cstheme="majorBidi"/>
+          <w:bCs/>
+          <w:color w:val="000000" w:themeColor="text1"/>
+        </w:rPr>
+        <w:t>Đăng nhập, đăng ký tài khoản.</w:t>
+      </w:r>
     </w:p>
     <w:p>
       <w:pPr>
+        <w:numPr>
+          <w:ilvl w:val="0"/>
+          <w:numId w:val="211"/>
+        </w:numPr>
         <w:rPr>
+          <w:rFonts w:eastAsiaTheme="majorEastAsia" w:cstheme="majorBidi"/>
+          <w:bCs/>
+          <w:color w:val="000000" w:themeColor="text1"/>
+        </w:rPr>
+      </w:pPr>
+      <w:r>
+        <w:rPr>
+          <w:rFonts w:eastAsiaTheme="majorEastAsia" w:cstheme="majorBidi"/>
+          <w:bCs/>
+          <w:color w:val="000000" w:themeColor="text1"/>
+        </w:rPr>
+        <w:t>Quản lý tài khoản người dùng.</w:t>
+      </w:r>
+    </w:p>
+    <w:p>
+      <w:pPr>
+        <w:numPr>
+          <w:ilvl w:val="0"/>
+          <w:numId w:val="211"/>
+        </w:numPr>
+        <w:rPr>
+          <w:rFonts w:eastAsiaTheme="majorEastAsia" w:cstheme="majorBidi"/>
+          <w:bCs/>
+          <w:color w:val="000000" w:themeColor="text1"/>
+        </w:rPr>
+      </w:pPr>
+      <w:r>
+        <w:rPr>
+          <w:rFonts w:eastAsiaTheme="majorEastAsia" w:cstheme="majorBidi"/>
+          <w:bCs/>
+          <w:color w:val="000000" w:themeColor="text1"/>
+        </w:rPr>
+        <w:t>Đặt yêu cầu sửa chữa trực tuyến.</w:t>
+      </w:r>
+    </w:p>
+    <w:p>
+      <w:pPr>
+        <w:numPr>
+          <w:ilvl w:val="0"/>
+          <w:numId w:val="211"/>
+        </w:numPr>
+        <w:rPr>
+          <w:rFonts w:eastAsiaTheme="majorEastAsia" w:cstheme="majorBidi"/>
+          <w:bCs/>
+          <w:color w:val="000000" w:themeColor="text1"/>
+        </w:rPr>
+      </w:pPr>
+      <w:r>
+        <w:rPr>
+          <w:rFonts w:eastAsiaTheme="majorEastAsia" w:cstheme="majorBidi"/>
+          <w:bCs/>
+          <w:color w:val="000000" w:themeColor="text1"/>
+        </w:rPr>
+        <w:t>Tra cứu tình trạng yêu cầu sửa chữa.</w:t>
+      </w:r>
+    </w:p>
+    <w:p>
+      <w:pPr>
+        <w:numPr>
+          <w:ilvl w:val="0"/>
+          <w:numId w:val="211"/>
+        </w:numPr>
+        <w:rPr>
+          <w:rFonts w:eastAsiaTheme="majorEastAsia" w:cstheme="majorBidi"/>
+          <w:bCs/>
+          <w:color w:val="000000" w:themeColor="text1"/>
+        </w:rPr>
+      </w:pPr>
+      <w:r>
+        <w:rPr>
+          <w:rFonts w:eastAsiaTheme="majorEastAsia" w:cstheme="majorBidi"/>
+          <w:bCs/>
+          <w:color w:val="000000" w:themeColor="text1"/>
+        </w:rPr>
+        <w:t>Quản trị viên quản lý danh sách yêu cầu sửa chữa.</w:t>
+      </w:r>
+    </w:p>
+    <w:p>
+      <w:pPr>
+        <w:numPr>
+          <w:ilvl w:val="0"/>
+          <w:numId w:val="211"/>
+        </w:numPr>
+        <w:rPr>
+          <w:rFonts w:eastAsiaTheme="majorEastAsia" w:cstheme="majorBidi"/>
+          <w:bCs/>
+          <w:color w:val="000000" w:themeColor="text1"/>
+        </w:rPr>
+      </w:pPr>
+      <w:r>
+        <w:rPr>
+          <w:rFonts w:eastAsiaTheme="majorEastAsia" w:cstheme="majorBidi"/>
+          <w:bCs/>
+          <w:color w:val="000000" w:themeColor="text1"/>
+        </w:rPr>
+        <w:t>Phân công công việc cho nhân viên chăm sóc khách hàng và kỹ thuật viên.</w:t>
+      </w:r>
+    </w:p>
+    <w:p>
+      <w:pPr>
+        <w:rPr>
+          <w:rFonts w:eastAsiaTheme="majorEastAsia" w:cstheme="majorBidi"/>
           <w:b/>
           <w:bCs/>
+          <w:color w:val="000000" w:themeColor="text1"/>
         </w:rPr>
       </w:pPr>
       <w:r>
         <w:rPr>
+          <w:rFonts w:eastAsiaTheme="majorEastAsia" w:cstheme="majorBidi"/>
           <w:b/>
           <w:bCs/>
+          <w:color w:val="000000" w:themeColor="text1"/>
         </w:rPr>
-        <w:t>Yêu cầu phi chức năng</w:t>
+        <w:t>2. Yêu cầu phi chức năng</w:t>
       </w:r>
+    </w:p>
+    <w:p>
+      <w:pPr>
+        <w:numPr>
+          <w:ilvl w:val="0"/>
+          <w:numId w:val="212"/>
+        </w:numPr>
+        <w:rPr>
+          <w:rFonts w:eastAsiaTheme="majorEastAsia" w:cstheme="majorBidi"/>
+          <w:bCs/>
+          <w:color w:val="000000" w:themeColor="text1"/>
+        </w:rPr>
+      </w:pPr>
       <w:r>
         <w:rPr>
-          <w:b/>
+          <w:rFonts w:eastAsiaTheme="majorEastAsia" w:cstheme="majorBidi"/>
           <w:bCs/>
+          <w:color w:val="000000" w:themeColor="text1"/>
         </w:rPr>
-        <w:br/>
+        <w:t>Hệ thống phải có giao diện thân thiện, dễ sử dụng.</w:t>
       </w:r>
+    </w:p>
+    <w:p>
+      <w:pPr>
+        <w:numPr>
+          <w:ilvl w:val="0"/>
+          <w:numId w:val="212"/>
+        </w:numPr>
+        <w:rPr>
+          <w:rFonts w:eastAsiaTheme="majorEastAsia" w:cstheme="majorBidi"/>
+          <w:bCs/>
+          <w:color w:val="000000" w:themeColor="text1"/>
+        </w:rPr>
+      </w:pPr>
       <w:r>
-        <w:t>…</w:t>
+        <w:rPr>
+          <w:rFonts w:eastAsiaTheme="majorEastAsia" w:cstheme="majorBidi"/>
+          <w:bCs/>
+          <w:color w:val="000000" w:themeColor="text1"/>
+        </w:rPr>
+        <w:t>Đảm bảo bảo mật thông tin khách hàng.</w:t>
+      </w:r>
+    </w:p>
+    <w:p>
+      <w:pPr>
+        <w:numPr>
+          <w:ilvl w:val="0"/>
+          <w:numId w:val="212"/>
+        </w:numPr>
+        <w:rPr>
+          <w:rFonts w:eastAsiaTheme="majorEastAsia" w:cstheme="majorBidi"/>
+          <w:bCs/>
+          <w:color w:val="000000" w:themeColor="text1"/>
+        </w:rPr>
+      </w:pPr>
+      <w:r>
+        <w:rPr>
+          <w:rFonts w:eastAsiaTheme="majorEastAsia" w:cstheme="majorBidi"/>
+          <w:bCs/>
+          <w:color w:val="000000" w:themeColor="text1"/>
+        </w:rPr>
+        <w:t>Hệ thống phải hoạt động ổn định và có khả năng mở rộng.</w:t>
+      </w:r>
+    </w:p>
+    <w:p>
+      <w:pPr>
+        <w:numPr>
+          <w:ilvl w:val="0"/>
+          <w:numId w:val="212"/>
+        </w:numPr>
+        <w:rPr>
+          <w:rFonts w:eastAsiaTheme="majorEastAsia" w:cstheme="majorBidi"/>
+          <w:bCs/>
+          <w:color w:val="000000" w:themeColor="text1"/>
+        </w:rPr>
+      </w:pPr>
+      <w:r>
+        <w:rPr>
+          <w:rFonts w:eastAsiaTheme="majorEastAsia" w:cstheme="majorBidi"/>
+          <w:bCs/>
+          <w:color w:val="000000" w:themeColor="text1"/>
+        </w:rPr>
+        <w:t>Cung cấp thông báo qua email hoặc tin nhắn để nhắc nhở khách hàng về lịch hẹn.</w:t>
+      </w:r>
+    </w:p>
+    <w:p>
+      <w:pPr>
+        <w:numPr>
+          <w:ilvl w:val="0"/>
+          <w:numId w:val="212"/>
+        </w:numPr>
+        <w:rPr>
+          <w:rFonts w:eastAsiaTheme="majorEastAsia" w:cstheme="majorBidi"/>
+          <w:bCs/>
+          <w:color w:val="000000" w:themeColor="text1"/>
+        </w:rPr>
+      </w:pPr>
+      <w:r>
+        <w:rPr>
+          <w:rFonts w:eastAsiaTheme="majorEastAsia" w:cstheme="majorBidi"/>
+          <w:bCs/>
+          <w:color w:val="000000" w:themeColor="text1"/>
+        </w:rPr>
+        <w:t>Đảm bảo tốc độ xử lý nhanh chóng, tránh tình trạng quá tải hệ thống.</w:t>
       </w:r>
     </w:p>
     <w:p>
@@ -7126,7 +7491,7 @@
           <w:szCs w:val="26"/>
         </w:rPr>
       </w:pPr>
-      <w:bookmarkStart w:id="8" w:name="_Toc191513714"/>
+      <w:bookmarkStart w:id="7" w:name="_Toc191513714"/>
       <w:r>
         <w:rPr>
           <w:rFonts w:cs="Times New Roman"/>
@@ -7163,19 +7528,13 @@
         </w:rPr>
         <w:t xml:space="preserve"> PHÂN CẤP CHỨC NĂNG</w:t>
       </w:r>
-      <w:bookmarkEnd w:id="8"/>
+      <w:bookmarkEnd w:id="7"/>
     </w:p>
     <w:p>
       <w:pPr>
         <w:spacing w:before="120"/>
-        <w:rPr>
-          <w:lang w:val="en-US"/>
-        </w:rPr>
       </w:pPr>
       <w:r>
-        <w:rPr>
-          <w:lang w:val="en-US"/>
-        </w:rPr>
         <w:t>…</w:t>
       </w:r>
     </w:p>
@@ -7209,13 +7568,11 @@
       <w:pPr>
         <w:rPr>
           <w:szCs w:val="26"/>
-          <w:lang w:val="en-US"/>
         </w:rPr>
       </w:pPr>
       <w:r>
         <w:rPr>
           <w:szCs w:val="26"/>
-          <w:lang w:val="en-US"/>
         </w:rPr>
         <w:t>…</w:t>
       </w:r>
@@ -7236,7 +7593,7 @@
           <w:szCs w:val="26"/>
         </w:rPr>
       </w:pPr>
-      <w:bookmarkStart w:id="9" w:name="_Toc191513715"/>
+      <w:bookmarkStart w:id="8" w:name="_Toc191513715"/>
       <w:r>
         <w:rPr>
           <w:rFonts w:cs="Times New Roman"/>
@@ -7245,7 +7602,7 @@
         <w:lastRenderedPageBreak/>
         <w:t>PHẦN III: THIẾT KẾ HỆ THỐNG</w:t>
       </w:r>
-      <w:bookmarkEnd w:id="9"/>
+      <w:bookmarkEnd w:id="8"/>
     </w:p>
     <w:p>
       <w:pPr>
@@ -7256,7 +7613,7 @@
           <w:szCs w:val="26"/>
         </w:rPr>
       </w:pPr>
-      <w:bookmarkStart w:id="10" w:name="_Toc191513716"/>
+      <w:bookmarkStart w:id="9" w:name="_Toc191513716"/>
       <w:r>
         <w:rPr>
           <w:rFonts w:cs="Times New Roman"/>
@@ -7292,7 +7649,7 @@
         </w:rPr>
         <w:t xml:space="preserve"> USECASE</w:t>
       </w:r>
-      <w:bookmarkEnd w:id="10"/>
+      <w:bookmarkEnd w:id="9"/>
     </w:p>
     <w:p>
       <w:pPr>
@@ -7302,7 +7659,7 @@
           <w:rFonts w:cs="Times New Roman"/>
         </w:rPr>
       </w:pPr>
-      <w:bookmarkStart w:id="11" w:name="_Toc191513717"/>
+      <w:bookmarkStart w:id="10" w:name="_Toc191513717"/>
       <w:r>
         <w:rPr>
           <w:rFonts w:cs="Times New Roman"/>
@@ -7321,14 +7678,9 @@
         </w:rPr>
         <w:t xml:space="preserve"> Xác định các Actor</w:t>
       </w:r>
-      <w:bookmarkEnd w:id="11"/>
+      <w:bookmarkEnd w:id="10"/>
     </w:p>
     <w:p>
-      <w:pPr>
-        <w:rPr>
-          <w:lang w:val="en-US"/>
-        </w:rPr>
-      </w:pPr>
       <w:r>
         <w:t>…</w:t>
       </w:r>
@@ -7340,7 +7692,7 @@
           <w:rFonts w:cs="Times New Roman"/>
         </w:rPr>
       </w:pPr>
-      <w:bookmarkStart w:id="12" w:name="_Toc191513718"/>
+      <w:bookmarkStart w:id="11" w:name="_Toc191513718"/>
       <w:r>
         <w:rPr>
           <w:rFonts w:cs="Times New Roman"/>
@@ -7353,7 +7705,7 @@
         </w:rPr>
         <w:t xml:space="preserve"> Xác định các ca sử dụng (UseCase)</w:t>
       </w:r>
-      <w:bookmarkEnd w:id="12"/>
+      <w:bookmarkEnd w:id="11"/>
     </w:p>
     <w:p>
       <w:pPr>
@@ -7381,7 +7733,7 @@
           <w:rFonts w:cs="Times New Roman"/>
         </w:rPr>
       </w:pPr>
-      <w:bookmarkStart w:id="13" w:name="_Toc191513719"/>
+      <w:bookmarkStart w:id="12" w:name="_Toc191513719"/>
       <w:r>
         <w:rPr>
           <w:rFonts w:cs="Times New Roman"/>
@@ -7407,7 +7759,7 @@
         </w:rPr>
         <w:t xml:space="preserve"> use case tổng quát</w:t>
       </w:r>
-      <w:bookmarkEnd w:id="13"/>
+      <w:bookmarkEnd w:id="12"/>
     </w:p>
     <w:p>
       <w:pPr>
@@ -7471,7 +7823,7 @@
           <w:rFonts w:cs="Times New Roman"/>
         </w:rPr>
       </w:pPr>
-      <w:bookmarkStart w:id="14" w:name="_Toc191513720"/>
+      <w:bookmarkStart w:id="13" w:name="_Toc191513720"/>
       <w:r>
         <w:rPr>
           <w:rFonts w:cs="Times New Roman"/>
@@ -7497,27 +7849,14 @@
         </w:rPr>
         <w:t xml:space="preserve"> use case</w:t>
       </w:r>
-      <w:bookmarkEnd w:id="14"/>
+      <w:bookmarkEnd w:id="13"/>
     </w:p>
     <w:p>
-      <w:pPr>
-        <w:rPr>
-          <w:lang w:val="en-US"/>
-        </w:rPr>
-      </w:pPr>
       <w:r>
-        <w:rPr>
-          <w:lang w:val="en-US"/>
-        </w:rPr>
         <w:t>…</w:t>
       </w:r>
     </w:p>
     <w:p>
-      <w:pPr>
-        <w:rPr>
-          <w:lang w:val="en-US"/>
-        </w:rPr>
-      </w:pPr>
       <w:r>
         <w:br w:type="page"/>
       </w:r>
@@ -7526,7 +7865,7 @@
       <w:pPr>
         <w:pStyle w:val="Heading2"/>
       </w:pPr>
-      <w:bookmarkStart w:id="15" w:name="_Toc191513721"/>
+      <w:bookmarkStart w:id="14" w:name="_Toc191513721"/>
       <w:r>
         <w:lastRenderedPageBreak/>
         <w:t>III.</w:t>
@@ -7540,39 +7879,28 @@
       <w:r>
         <w:t xml:space="preserve"> LỚP</w:t>
       </w:r>
+      <w:bookmarkEnd w:id="14"/>
+    </w:p>
+    <w:p>
+      <w:pPr>
+        <w:pStyle w:val="Heading3"/>
+      </w:pPr>
+      <w:bookmarkStart w:id="15" w:name="_Toc191513722"/>
+      <w:r>
+        <w:t>1. Xây dựng sơ đồ lớp tổng quát</w:t>
+      </w:r>
       <w:bookmarkEnd w:id="15"/>
     </w:p>
     <w:p>
-      <w:pPr>
-        <w:pStyle w:val="Heading3"/>
-      </w:pPr>
-      <w:bookmarkStart w:id="16" w:name="_Toc191513722"/>
       <w:r>
-        <w:t>1. Xây dựng sơ đồ lớp tổng quát</w:t>
-      </w:r>
-      <w:bookmarkEnd w:id="16"/>
-    </w:p>
-    <w:p>
-      <w:pPr>
-        <w:rPr>
-          <w:lang w:val="en-US"/>
-        </w:rPr>
-      </w:pPr>
-      <w:r>
-        <w:rPr>
-          <w:lang w:val="en-US"/>
-        </w:rPr>
         <w:t>…</w:t>
       </w:r>
     </w:p>
     <w:p>
       <w:pPr>
         <w:pStyle w:val="Heading3"/>
-        <w:rPr>
-          <w:lang w:val="en-US"/>
-        </w:rPr>
-      </w:pPr>
-      <w:bookmarkStart w:id="17" w:name="_Toc191513723"/>
+      </w:pPr>
+      <w:bookmarkStart w:id="16" w:name="_Toc191513723"/>
       <w:r>
         <w:rPr>
           <w:rStyle w:val="Heading3Char"/>
@@ -7598,21 +7926,19 @@
       <w:r>
         <w:t>Xác định lớp dự kiến</w:t>
       </w:r>
-      <w:bookmarkEnd w:id="17"/>
+      <w:bookmarkEnd w:id="16"/>
     </w:p>
     <w:p>
       <w:pPr>
         <w:rPr>
           <w:color w:val="000000" w:themeColor="text1"/>
           <w:szCs w:val="26"/>
-          <w:lang w:val="en-US"/>
         </w:rPr>
       </w:pPr>
       <w:r>
         <w:rPr>
           <w:color w:val="000000" w:themeColor="text1"/>
           <w:szCs w:val="26"/>
-          <w:lang w:val="en-US"/>
         </w:rPr>
         <w:t>…</w:t>
       </w:r>
@@ -7620,63 +7946,38 @@
     <w:p>
       <w:pPr>
         <w:pStyle w:val="Heading3"/>
-        <w:rPr>
-          <w:lang w:val="en-US"/>
-        </w:rPr>
-      </w:pPr>
-      <w:bookmarkStart w:id="18" w:name="_Toc191513724"/>
+      </w:pPr>
+      <w:bookmarkStart w:id="17" w:name="_Toc191513724"/>
       <w:r>
         <w:t>3. Xác định thuộc tính</w:t>
+      </w:r>
+      <w:bookmarkEnd w:id="17"/>
+    </w:p>
+    <w:p>
+      <w:r>
+        <w:t>…</w:t>
+      </w:r>
+    </w:p>
+    <w:p>
+      <w:pPr>
+        <w:pStyle w:val="Heading3"/>
+      </w:pPr>
+      <w:bookmarkStart w:id="18" w:name="_Toc191513725"/>
+      <w:r>
+        <w:t>4. Xác định phương thức</w:t>
       </w:r>
       <w:bookmarkEnd w:id="18"/>
     </w:p>
     <w:p>
-      <w:pPr>
-        <w:rPr>
-          <w:lang w:val="en-US"/>
-        </w:rPr>
-      </w:pPr>
       <w:r>
-        <w:rPr>
-          <w:lang w:val="en-US"/>
-        </w:rPr>
         <w:t>…</w:t>
       </w:r>
     </w:p>
     <w:p>
       <w:pPr>
         <w:pStyle w:val="Heading3"/>
-        <w:rPr>
-          <w:lang w:val="en-US"/>
-        </w:rPr>
-      </w:pPr>
-      <w:bookmarkStart w:id="19" w:name="_Toc191513725"/>
-      <w:r>
-        <w:t>4. Xác định phương thức</w:t>
-      </w:r>
-      <w:bookmarkEnd w:id="19"/>
-    </w:p>
-    <w:p>
-      <w:pPr>
-        <w:rPr>
-          <w:lang w:val="en-US"/>
-        </w:rPr>
-      </w:pPr>
-      <w:r>
-        <w:rPr>
-          <w:lang w:val="en-US"/>
-        </w:rPr>
-        <w:t>…</w:t>
-      </w:r>
-    </w:p>
-    <w:p>
-      <w:pPr>
-        <w:pStyle w:val="Heading3"/>
-        <w:rPr>
-          <w:lang w:val="en-US"/>
-        </w:rPr>
-      </w:pPr>
-      <w:bookmarkStart w:id="20" w:name="_Toc191513726"/>
+      </w:pPr>
+      <w:bookmarkStart w:id="19" w:name="_Toc191513726"/>
       <w:r>
         <w:t>5</w:t>
       </w:r>
@@ -7686,7 +7987,7 @@
       <w:r>
         <w:t xml:space="preserve"> Xác định mối quan hệ giữa các đối tượng trong hệ thống</w:t>
       </w:r>
-      <w:bookmarkEnd w:id="20"/>
+      <w:bookmarkEnd w:id="19"/>
     </w:p>
     <w:p>
       <w:pPr>
@@ -7699,7 +8000,6 @@
       <w:r>
         <w:rPr>
           <w:szCs w:val="26"/>
-          <w:lang w:val="en-US"/>
         </w:rPr>
         <w:t>…</w:t>
       </w:r>
@@ -7724,28 +8024,12 @@
       </w:r>
     </w:p>
     <w:p>
-      <w:pPr>
-        <w:rPr>
-          <w:lang w:val="en-US"/>
-        </w:rPr>
-      </w:pPr>
       <w:r>
-        <w:rPr>
-          <w:lang w:val="en-US"/>
-        </w:rPr>
         <w:t>…</w:t>
       </w:r>
     </w:p>
     <w:p>
-      <w:pPr>
-        <w:rPr>
-          <w:lang w:val="en-US"/>
-        </w:rPr>
-      </w:pPr>
       <w:r>
-        <w:rPr>
-          <w:lang w:val="en-US"/>
-        </w:rPr>
         <w:br w:type="page"/>
       </w:r>
     </w:p>
@@ -7756,7 +8040,7 @@
           <w:szCs w:val="26"/>
         </w:rPr>
       </w:pPr>
-      <w:bookmarkStart w:id="21" w:name="_Toc191513727"/>
+      <w:bookmarkStart w:id="20" w:name="_Toc191513727"/>
       <w:r>
         <w:lastRenderedPageBreak/>
         <w:t>V</w:t>
@@ -7773,18 +8057,10 @@
       <w:r>
         <w:t>SƠ ĐỒ TUẦN TỰ</w:t>
       </w:r>
-      <w:bookmarkEnd w:id="21"/>
+      <w:bookmarkEnd w:id="20"/>
     </w:p>
     <w:p>
-      <w:pPr>
-        <w:rPr>
-          <w:lang w:val="en-US"/>
-        </w:rPr>
-      </w:pPr>
       <w:r>
-        <w:rPr>
-          <w:lang w:val="en-US"/>
-        </w:rPr>
         <w:t>…</w:t>
       </w:r>
       <w:r>
@@ -7795,18 +8071,15 @@
       <w:pPr>
         <w:pStyle w:val="Heading2"/>
       </w:pPr>
-      <w:bookmarkStart w:id="22" w:name="_Toc191513728"/>
+      <w:bookmarkStart w:id="21" w:name="_Toc191513728"/>
       <w:r>
         <w:lastRenderedPageBreak/>
         <w:t>VI. THIẾT KẾ CƠ SỞ DỮ LIỆU</w:t>
       </w:r>
-      <w:bookmarkEnd w:id="22"/>
+      <w:bookmarkEnd w:id="21"/>
     </w:p>
     <w:p>
       <w:r>
-        <w:rPr>
-          <w:lang w:val="en-US"/>
-        </w:rPr>
         <w:t>…</w:t>
       </w:r>
       <w:r>
@@ -7817,23 +8090,15 @@
       <w:pPr>
         <w:pStyle w:val="Heading2"/>
       </w:pPr>
-      <w:bookmarkStart w:id="23" w:name="_Toc191513729"/>
+      <w:bookmarkStart w:id="22" w:name="_Toc191513729"/>
       <w:r>
         <w:lastRenderedPageBreak/>
         <w:t>VII. THIẾT KẾ GIAO DIỆN</w:t>
       </w:r>
-      <w:bookmarkEnd w:id="23"/>
+      <w:bookmarkEnd w:id="22"/>
     </w:p>
     <w:p>
-      <w:pPr>
-        <w:rPr>
-          <w:lang w:val="en-US"/>
-        </w:rPr>
-      </w:pPr>
       <w:r>
-        <w:rPr>
-          <w:lang w:val="en-US"/>
-        </w:rPr>
         <w:t>…</w:t>
       </w:r>
     </w:p>
@@ -10773,6 +11038,155 @@
     </w:lvl>
   </w:abstractNum>
   <w:abstractNum w:abstractNumId="24" w15:restartNumberingAfterBreak="0">
+    <w:nsid w:val="10AB14A4"/>
+    <w:multiLevelType w:val="multilevel"/>
+    <w:tmpl w:val="1F123534"/>
+    <w:lvl w:ilvl="0">
+      <w:start w:val="1"/>
+      <w:numFmt w:val="bullet"/>
+      <w:lvlText w:val=""/>
+      <w:lvlJc w:val="left"/>
+      <w:pPr>
+        <w:tabs>
+          <w:tab w:val="num" w:pos="720"/>
+        </w:tabs>
+        <w:ind w:left="720" w:hanging="360"/>
+      </w:pPr>
+      <w:rPr>
+        <w:rFonts w:ascii="Symbol" w:hAnsi="Symbol" w:hint="default"/>
+        <w:sz w:val="20"/>
+      </w:rPr>
+    </w:lvl>
+    <w:lvl w:ilvl="1" w:tentative="1">
+      <w:start w:val="1"/>
+      <w:numFmt w:val="bullet"/>
+      <w:lvlText w:val="o"/>
+      <w:lvlJc w:val="left"/>
+      <w:pPr>
+        <w:tabs>
+          <w:tab w:val="num" w:pos="1440"/>
+        </w:tabs>
+        <w:ind w:left="1440" w:hanging="360"/>
+      </w:pPr>
+      <w:rPr>
+        <w:rFonts w:ascii="Courier New" w:hAnsi="Courier New" w:hint="default"/>
+        <w:sz w:val="20"/>
+      </w:rPr>
+    </w:lvl>
+    <w:lvl w:ilvl="2" w:tentative="1">
+      <w:start w:val="1"/>
+      <w:numFmt w:val="bullet"/>
+      <w:lvlText w:val=""/>
+      <w:lvlJc w:val="left"/>
+      <w:pPr>
+        <w:tabs>
+          <w:tab w:val="num" w:pos="2160"/>
+        </w:tabs>
+        <w:ind w:left="2160" w:hanging="360"/>
+      </w:pPr>
+      <w:rPr>
+        <w:rFonts w:ascii="Wingdings" w:hAnsi="Wingdings" w:hint="default"/>
+        <w:sz w:val="20"/>
+      </w:rPr>
+    </w:lvl>
+    <w:lvl w:ilvl="3" w:tentative="1">
+      <w:start w:val="1"/>
+      <w:numFmt w:val="bullet"/>
+      <w:lvlText w:val=""/>
+      <w:lvlJc w:val="left"/>
+      <w:pPr>
+        <w:tabs>
+          <w:tab w:val="num" w:pos="2880"/>
+        </w:tabs>
+        <w:ind w:left="2880" w:hanging="360"/>
+      </w:pPr>
+      <w:rPr>
+        <w:rFonts w:ascii="Wingdings" w:hAnsi="Wingdings" w:hint="default"/>
+        <w:sz w:val="20"/>
+      </w:rPr>
+    </w:lvl>
+    <w:lvl w:ilvl="4" w:tentative="1">
+      <w:start w:val="1"/>
+      <w:numFmt w:val="bullet"/>
+      <w:lvlText w:val=""/>
+      <w:lvlJc w:val="left"/>
+      <w:pPr>
+        <w:tabs>
+          <w:tab w:val="num" w:pos="3600"/>
+        </w:tabs>
+        <w:ind w:left="3600" w:hanging="360"/>
+      </w:pPr>
+      <w:rPr>
+        <w:rFonts w:ascii="Wingdings" w:hAnsi="Wingdings" w:hint="default"/>
+        <w:sz w:val="20"/>
+      </w:rPr>
+    </w:lvl>
+    <w:lvl w:ilvl="5" w:tentative="1">
+      <w:start w:val="1"/>
+      <w:numFmt w:val="bullet"/>
+      <w:lvlText w:val=""/>
+      <w:lvlJc w:val="left"/>
+      <w:pPr>
+        <w:tabs>
+          <w:tab w:val="num" w:pos="4320"/>
+        </w:tabs>
+        <w:ind w:left="4320" w:hanging="360"/>
+      </w:pPr>
+      <w:rPr>
+        <w:rFonts w:ascii="Wingdings" w:hAnsi="Wingdings" w:hint="default"/>
+        <w:sz w:val="20"/>
+      </w:rPr>
+    </w:lvl>
+    <w:lvl w:ilvl="6" w:tentative="1">
+      <w:start w:val="1"/>
+      <w:numFmt w:val="bullet"/>
+      <w:lvlText w:val=""/>
+      <w:lvlJc w:val="left"/>
+      <w:pPr>
+        <w:tabs>
+          <w:tab w:val="num" w:pos="5040"/>
+        </w:tabs>
+        <w:ind w:left="5040" w:hanging="360"/>
+      </w:pPr>
+      <w:rPr>
+        <w:rFonts w:ascii="Wingdings" w:hAnsi="Wingdings" w:hint="default"/>
+        <w:sz w:val="20"/>
+      </w:rPr>
+    </w:lvl>
+    <w:lvl w:ilvl="7" w:tentative="1">
+      <w:start w:val="1"/>
+      <w:numFmt w:val="bullet"/>
+      <w:lvlText w:val=""/>
+      <w:lvlJc w:val="left"/>
+      <w:pPr>
+        <w:tabs>
+          <w:tab w:val="num" w:pos="5760"/>
+        </w:tabs>
+        <w:ind w:left="5760" w:hanging="360"/>
+      </w:pPr>
+      <w:rPr>
+        <w:rFonts w:ascii="Wingdings" w:hAnsi="Wingdings" w:hint="default"/>
+        <w:sz w:val="20"/>
+      </w:rPr>
+    </w:lvl>
+    <w:lvl w:ilvl="8" w:tentative="1">
+      <w:start w:val="1"/>
+      <w:numFmt w:val="bullet"/>
+      <w:lvlText w:val=""/>
+      <w:lvlJc w:val="left"/>
+      <w:pPr>
+        <w:tabs>
+          <w:tab w:val="num" w:pos="6480"/>
+        </w:tabs>
+        <w:ind w:left="6480" w:hanging="360"/>
+      </w:pPr>
+      <w:rPr>
+        <w:rFonts w:ascii="Wingdings" w:hAnsi="Wingdings" w:hint="default"/>
+        <w:sz w:val="20"/>
+      </w:rPr>
+    </w:lvl>
+  </w:abstractNum>
+  <w:abstractNum w:abstractNumId="25" w15:restartNumberingAfterBreak="0">
     <w:nsid w:val="111C1381"/>
     <w:multiLevelType w:val="hybridMultilevel"/>
     <w:tmpl w:val="CE04E6EC"/>
@@ -10861,7 +11275,7 @@
       </w:pPr>
     </w:lvl>
   </w:abstractNum>
-  <w:abstractNum w:abstractNumId="25" w15:restartNumberingAfterBreak="0">
+  <w:abstractNum w:abstractNumId="26" w15:restartNumberingAfterBreak="0">
     <w:nsid w:val="115B0E57"/>
     <w:multiLevelType w:val="hybridMultilevel"/>
     <w:tmpl w:val="B6ECE9A2"/>
@@ -10950,7 +11364,7 @@
       </w:pPr>
     </w:lvl>
   </w:abstractNum>
-  <w:abstractNum w:abstractNumId="26" w15:restartNumberingAfterBreak="0">
+  <w:abstractNum w:abstractNumId="27" w15:restartNumberingAfterBreak="0">
     <w:nsid w:val="11E23DD9"/>
     <w:multiLevelType w:val="multilevel"/>
     <w:tmpl w:val="E7180138"/>
@@ -11099,7 +11513,7 @@
       </w:rPr>
     </w:lvl>
   </w:abstractNum>
-  <w:abstractNum w:abstractNumId="27" w15:restartNumberingAfterBreak="0">
+  <w:abstractNum w:abstractNumId="28" w15:restartNumberingAfterBreak="0">
     <w:nsid w:val="123D69B8"/>
     <w:multiLevelType w:val="hybridMultilevel"/>
     <w:tmpl w:val="08A292D2"/>
@@ -11212,7 +11626,7 @@
       </w:rPr>
     </w:lvl>
   </w:abstractNum>
-  <w:abstractNum w:abstractNumId="28" w15:restartNumberingAfterBreak="0">
+  <w:abstractNum w:abstractNumId="29" w15:restartNumberingAfterBreak="0">
     <w:nsid w:val="13891223"/>
     <w:multiLevelType w:val="hybridMultilevel"/>
     <w:tmpl w:val="BC08F31E"/>
@@ -11305,7 +11719,7 @@
       </w:pPr>
     </w:lvl>
   </w:abstractNum>
-  <w:abstractNum w:abstractNumId="29" w15:restartNumberingAfterBreak="0">
+  <w:abstractNum w:abstractNumId="30" w15:restartNumberingAfterBreak="0">
     <w:nsid w:val="13D61ACA"/>
     <w:multiLevelType w:val="hybridMultilevel"/>
     <w:tmpl w:val="AE800456"/>
@@ -11394,7 +11808,7 @@
       </w:pPr>
     </w:lvl>
   </w:abstractNum>
-  <w:abstractNum w:abstractNumId="30" w15:restartNumberingAfterBreak="0">
+  <w:abstractNum w:abstractNumId="31" w15:restartNumberingAfterBreak="0">
     <w:nsid w:val="144D74EC"/>
     <w:multiLevelType w:val="hybridMultilevel"/>
     <w:tmpl w:val="CC00C9EE"/>
@@ -11483,7 +11897,7 @@
       </w:pPr>
     </w:lvl>
   </w:abstractNum>
-  <w:abstractNum w:abstractNumId="31" w15:restartNumberingAfterBreak="0">
+  <w:abstractNum w:abstractNumId="32" w15:restartNumberingAfterBreak="0">
     <w:nsid w:val="14EC4450"/>
     <w:multiLevelType w:val="multilevel"/>
     <w:tmpl w:val="DB0CD3F2"/>
@@ -11632,7 +12046,7 @@
       </w:rPr>
     </w:lvl>
   </w:abstractNum>
-  <w:abstractNum w:abstractNumId="32" w15:restartNumberingAfterBreak="0">
+  <w:abstractNum w:abstractNumId="33" w15:restartNumberingAfterBreak="0">
     <w:nsid w:val="15620A03"/>
     <w:multiLevelType w:val="multilevel"/>
     <w:tmpl w:val="ADFABD38"/>
@@ -11781,7 +12195,7 @@
       </w:rPr>
     </w:lvl>
   </w:abstractNum>
-  <w:abstractNum w:abstractNumId="33" w15:restartNumberingAfterBreak="0">
+  <w:abstractNum w:abstractNumId="34" w15:restartNumberingAfterBreak="0">
     <w:nsid w:val="15AD3E58"/>
     <w:multiLevelType w:val="hybridMultilevel"/>
     <w:tmpl w:val="D2E8A922"/>
@@ -11872,7 +12286,7 @@
       </w:pPr>
     </w:lvl>
   </w:abstractNum>
-  <w:abstractNum w:abstractNumId="34" w15:restartNumberingAfterBreak="0">
+  <w:abstractNum w:abstractNumId="35" w15:restartNumberingAfterBreak="0">
     <w:nsid w:val="173619AF"/>
     <w:multiLevelType w:val="multilevel"/>
     <w:tmpl w:val="A4F4B0BA"/>
@@ -12021,7 +12435,7 @@
       </w:rPr>
     </w:lvl>
   </w:abstractNum>
-  <w:abstractNum w:abstractNumId="35" w15:restartNumberingAfterBreak="0">
+  <w:abstractNum w:abstractNumId="36" w15:restartNumberingAfterBreak="0">
     <w:nsid w:val="1819388F"/>
     <w:multiLevelType w:val="hybridMultilevel"/>
     <w:tmpl w:val="F4AC2F0C"/>
@@ -12110,7 +12524,120 @@
       </w:pPr>
     </w:lvl>
   </w:abstractNum>
-  <w:abstractNum w:abstractNumId="36" w15:restartNumberingAfterBreak="0">
+  <w:abstractNum w:abstractNumId="37" w15:restartNumberingAfterBreak="0">
+    <w:nsid w:val="185F3707"/>
+    <w:multiLevelType w:val="multilevel"/>
+    <w:tmpl w:val="90045EC0"/>
+    <w:lvl w:ilvl="0">
+      <w:start w:val="1"/>
+      <w:numFmt w:val="decimal"/>
+      <w:lvlText w:val="%1."/>
+      <w:lvlJc w:val="left"/>
+      <w:pPr>
+        <w:tabs>
+          <w:tab w:val="num" w:pos="720"/>
+        </w:tabs>
+        <w:ind w:left="720" w:hanging="360"/>
+      </w:pPr>
+    </w:lvl>
+    <w:lvl w:ilvl="1" w:tentative="1">
+      <w:start w:val="1"/>
+      <w:numFmt w:val="decimal"/>
+      <w:lvlText w:val="%2."/>
+      <w:lvlJc w:val="left"/>
+      <w:pPr>
+        <w:tabs>
+          <w:tab w:val="num" w:pos="1440"/>
+        </w:tabs>
+        <w:ind w:left="1440" w:hanging="360"/>
+      </w:pPr>
+    </w:lvl>
+    <w:lvl w:ilvl="2" w:tentative="1">
+      <w:start w:val="1"/>
+      <w:numFmt w:val="decimal"/>
+      <w:lvlText w:val="%3."/>
+      <w:lvlJc w:val="left"/>
+      <w:pPr>
+        <w:tabs>
+          <w:tab w:val="num" w:pos="2160"/>
+        </w:tabs>
+        <w:ind w:left="2160" w:hanging="360"/>
+      </w:pPr>
+    </w:lvl>
+    <w:lvl w:ilvl="3" w:tentative="1">
+      <w:start w:val="1"/>
+      <w:numFmt w:val="decimal"/>
+      <w:lvlText w:val="%4."/>
+      <w:lvlJc w:val="left"/>
+      <w:pPr>
+        <w:tabs>
+          <w:tab w:val="num" w:pos="2880"/>
+        </w:tabs>
+        <w:ind w:left="2880" w:hanging="360"/>
+      </w:pPr>
+    </w:lvl>
+    <w:lvl w:ilvl="4" w:tentative="1">
+      <w:start w:val="1"/>
+      <w:numFmt w:val="decimal"/>
+      <w:lvlText w:val="%5."/>
+      <w:lvlJc w:val="left"/>
+      <w:pPr>
+        <w:tabs>
+          <w:tab w:val="num" w:pos="3600"/>
+        </w:tabs>
+        <w:ind w:left="3600" w:hanging="360"/>
+      </w:pPr>
+    </w:lvl>
+    <w:lvl w:ilvl="5" w:tentative="1">
+      <w:start w:val="1"/>
+      <w:numFmt w:val="decimal"/>
+      <w:lvlText w:val="%6."/>
+      <w:lvlJc w:val="left"/>
+      <w:pPr>
+        <w:tabs>
+          <w:tab w:val="num" w:pos="4320"/>
+        </w:tabs>
+        <w:ind w:left="4320" w:hanging="360"/>
+      </w:pPr>
+    </w:lvl>
+    <w:lvl w:ilvl="6" w:tentative="1">
+      <w:start w:val="1"/>
+      <w:numFmt w:val="decimal"/>
+      <w:lvlText w:val="%7."/>
+      <w:lvlJc w:val="left"/>
+      <w:pPr>
+        <w:tabs>
+          <w:tab w:val="num" w:pos="5040"/>
+        </w:tabs>
+        <w:ind w:left="5040" w:hanging="360"/>
+      </w:pPr>
+    </w:lvl>
+    <w:lvl w:ilvl="7" w:tentative="1">
+      <w:start w:val="1"/>
+      <w:numFmt w:val="decimal"/>
+      <w:lvlText w:val="%8."/>
+      <w:lvlJc w:val="left"/>
+      <w:pPr>
+        <w:tabs>
+          <w:tab w:val="num" w:pos="5760"/>
+        </w:tabs>
+        <w:ind w:left="5760" w:hanging="360"/>
+      </w:pPr>
+    </w:lvl>
+    <w:lvl w:ilvl="8" w:tentative="1">
+      <w:start w:val="1"/>
+      <w:numFmt w:val="decimal"/>
+      <w:lvlText w:val="%9."/>
+      <w:lvlJc w:val="left"/>
+      <w:pPr>
+        <w:tabs>
+          <w:tab w:val="num" w:pos="6480"/>
+        </w:tabs>
+        <w:ind w:left="6480" w:hanging="360"/>
+      </w:pPr>
+    </w:lvl>
+  </w:abstractNum>
+  <w:abstractNum w:abstractNumId="38" w15:restartNumberingAfterBreak="0">
     <w:nsid w:val="18A76C2C"/>
     <w:multiLevelType w:val="multilevel"/>
     <w:tmpl w:val="4F2CB810"/>
@@ -12259,7 +12786,7 @@
       </w:rPr>
     </w:lvl>
   </w:abstractNum>
-  <w:abstractNum w:abstractNumId="37" w15:restartNumberingAfterBreak="0">
+  <w:abstractNum w:abstractNumId="39" w15:restartNumberingAfterBreak="0">
     <w:nsid w:val="18C03388"/>
     <w:multiLevelType w:val="multilevel"/>
     <w:tmpl w:val="B23AD37C"/>
@@ -12372,7 +12899,7 @@
       </w:pPr>
     </w:lvl>
   </w:abstractNum>
-  <w:abstractNum w:abstractNumId="38" w15:restartNumberingAfterBreak="0">
+  <w:abstractNum w:abstractNumId="40" w15:restartNumberingAfterBreak="0">
     <w:nsid w:val="19116284"/>
     <w:multiLevelType w:val="multilevel"/>
     <w:tmpl w:val="512ED05C"/>
@@ -12521,7 +13048,7 @@
       </w:rPr>
     </w:lvl>
   </w:abstractNum>
-  <w:abstractNum w:abstractNumId="39" w15:restartNumberingAfterBreak="0">
+  <w:abstractNum w:abstractNumId="41" w15:restartNumberingAfterBreak="0">
     <w:nsid w:val="193839A9"/>
     <w:multiLevelType w:val="hybridMultilevel"/>
     <w:tmpl w:val="D2E8A922"/>
@@ -12612,7 +13139,7 @@
       </w:pPr>
     </w:lvl>
   </w:abstractNum>
-  <w:abstractNum w:abstractNumId="40" w15:restartNumberingAfterBreak="0">
+  <w:abstractNum w:abstractNumId="42" w15:restartNumberingAfterBreak="0">
     <w:nsid w:val="194D67BE"/>
     <w:multiLevelType w:val="hybridMultilevel"/>
     <w:tmpl w:val="594C4606"/>
@@ -12701,7 +13228,7 @@
       </w:pPr>
     </w:lvl>
   </w:abstractNum>
-  <w:abstractNum w:abstractNumId="41" w15:restartNumberingAfterBreak="0">
+  <w:abstractNum w:abstractNumId="43" w15:restartNumberingAfterBreak="0">
     <w:nsid w:val="1A932A1F"/>
     <w:multiLevelType w:val="multilevel"/>
     <w:tmpl w:val="59BE457E"/>
@@ -12850,7 +13377,7 @@
       </w:rPr>
     </w:lvl>
   </w:abstractNum>
-  <w:abstractNum w:abstractNumId="42" w15:restartNumberingAfterBreak="0">
+  <w:abstractNum w:abstractNumId="44" w15:restartNumberingAfterBreak="0">
     <w:nsid w:val="1AEB4F64"/>
     <w:multiLevelType w:val="multilevel"/>
     <w:tmpl w:val="5C5CB4FC"/>
@@ -12995,7 +13522,7 @@
       </w:rPr>
     </w:lvl>
   </w:abstractNum>
-  <w:abstractNum w:abstractNumId="43" w15:restartNumberingAfterBreak="0">
+  <w:abstractNum w:abstractNumId="45" w15:restartNumberingAfterBreak="0">
     <w:nsid w:val="1AF42E18"/>
     <w:multiLevelType w:val="hybridMultilevel"/>
     <w:tmpl w:val="126874D8"/>
@@ -13084,7 +13611,7 @@
       </w:pPr>
     </w:lvl>
   </w:abstractNum>
-  <w:abstractNum w:abstractNumId="44" w15:restartNumberingAfterBreak="0">
+  <w:abstractNum w:abstractNumId="46" w15:restartNumberingAfterBreak="0">
     <w:nsid w:val="1B0008F8"/>
     <w:multiLevelType w:val="hybridMultilevel"/>
     <w:tmpl w:val="3072CE64"/>
@@ -13175,7 +13702,7 @@
       </w:pPr>
     </w:lvl>
   </w:abstractNum>
-  <w:abstractNum w:abstractNumId="45" w15:restartNumberingAfterBreak="0">
+  <w:abstractNum w:abstractNumId="47" w15:restartNumberingAfterBreak="0">
     <w:nsid w:val="1B54248E"/>
     <w:multiLevelType w:val="hybridMultilevel"/>
     <w:tmpl w:val="7116D454"/>
@@ -13264,7 +13791,7 @@
       </w:pPr>
     </w:lvl>
   </w:abstractNum>
-  <w:abstractNum w:abstractNumId="46" w15:restartNumberingAfterBreak="0">
+  <w:abstractNum w:abstractNumId="48" w15:restartNumberingAfterBreak="0">
     <w:nsid w:val="1BC05B3C"/>
     <w:multiLevelType w:val="multilevel"/>
     <w:tmpl w:val="8E9431F8"/>
@@ -13413,7 +13940,7 @@
       </w:rPr>
     </w:lvl>
   </w:abstractNum>
-  <w:abstractNum w:abstractNumId="47" w15:restartNumberingAfterBreak="0">
+  <w:abstractNum w:abstractNumId="49" w15:restartNumberingAfterBreak="0">
     <w:nsid w:val="1CE7079A"/>
     <w:multiLevelType w:val="hybridMultilevel"/>
     <w:tmpl w:val="CC00C9EE"/>
@@ -13502,7 +14029,7 @@
       </w:pPr>
     </w:lvl>
   </w:abstractNum>
-  <w:abstractNum w:abstractNumId="48" w15:restartNumberingAfterBreak="0">
+  <w:abstractNum w:abstractNumId="50" w15:restartNumberingAfterBreak="0">
     <w:nsid w:val="1CFB07A0"/>
     <w:multiLevelType w:val="multilevel"/>
     <w:tmpl w:val="8144900A"/>
@@ -13651,7 +14178,7 @@
       </w:rPr>
     </w:lvl>
   </w:abstractNum>
-  <w:abstractNum w:abstractNumId="49" w15:restartNumberingAfterBreak="0">
+  <w:abstractNum w:abstractNumId="51" w15:restartNumberingAfterBreak="0">
     <w:nsid w:val="1D8B13B0"/>
     <w:multiLevelType w:val="hybridMultilevel"/>
     <w:tmpl w:val="8610A378"/>
@@ -13764,7 +14291,7 @@
       </w:rPr>
     </w:lvl>
   </w:abstractNum>
-  <w:abstractNum w:abstractNumId="50" w15:restartNumberingAfterBreak="0">
+  <w:abstractNum w:abstractNumId="52" w15:restartNumberingAfterBreak="0">
     <w:nsid w:val="1E1C4A27"/>
     <w:multiLevelType w:val="hybridMultilevel"/>
     <w:tmpl w:val="8EEC6A44"/>
@@ -13853,7 +14380,7 @@
       </w:pPr>
     </w:lvl>
   </w:abstractNum>
-  <w:abstractNum w:abstractNumId="51" w15:restartNumberingAfterBreak="0">
+  <w:abstractNum w:abstractNumId="53" w15:restartNumberingAfterBreak="0">
     <w:nsid w:val="1E997F12"/>
     <w:multiLevelType w:val="hybridMultilevel"/>
     <w:tmpl w:val="7116D454"/>
@@ -13942,7 +14469,7 @@
       </w:pPr>
     </w:lvl>
   </w:abstractNum>
-  <w:abstractNum w:abstractNumId="52" w15:restartNumberingAfterBreak="0">
+  <w:abstractNum w:abstractNumId="54" w15:restartNumberingAfterBreak="0">
     <w:nsid w:val="1EAD0CCA"/>
     <w:multiLevelType w:val="multilevel"/>
     <w:tmpl w:val="E840951A"/>
@@ -14088,7 +14615,7 @@
       </w:rPr>
     </w:lvl>
   </w:abstractNum>
-  <w:abstractNum w:abstractNumId="53" w15:restartNumberingAfterBreak="0">
+  <w:abstractNum w:abstractNumId="55" w15:restartNumberingAfterBreak="0">
     <w:nsid w:val="1F012904"/>
     <w:multiLevelType w:val="multilevel"/>
     <w:tmpl w:val="7B74B202"/>
@@ -14238,7 +14765,7 @@
       </w:rPr>
     </w:lvl>
   </w:abstractNum>
-  <w:abstractNum w:abstractNumId="54" w15:restartNumberingAfterBreak="0">
+  <w:abstractNum w:abstractNumId="56" w15:restartNumberingAfterBreak="0">
     <w:nsid w:val="1F105C51"/>
     <w:multiLevelType w:val="hybridMultilevel"/>
     <w:tmpl w:val="126874D8"/>
@@ -14327,7 +14854,7 @@
       </w:pPr>
     </w:lvl>
   </w:abstractNum>
-  <w:abstractNum w:abstractNumId="55" w15:restartNumberingAfterBreak="0">
+  <w:abstractNum w:abstractNumId="57" w15:restartNumberingAfterBreak="0">
     <w:nsid w:val="1FD0360B"/>
     <w:multiLevelType w:val="multilevel"/>
     <w:tmpl w:val="1CCC250E"/>
@@ -14476,7 +15003,7 @@
       </w:rPr>
     </w:lvl>
   </w:abstractNum>
-  <w:abstractNum w:abstractNumId="56" w15:restartNumberingAfterBreak="0">
+  <w:abstractNum w:abstractNumId="58" w15:restartNumberingAfterBreak="0">
     <w:nsid w:val="1FE4141B"/>
     <w:multiLevelType w:val="multilevel"/>
     <w:tmpl w:val="F7447F98"/>
@@ -14593,13 +15120,13 @@
       </w:pPr>
     </w:lvl>
   </w:abstractNum>
-  <w:abstractNum w:abstractNumId="57" w15:restartNumberingAfterBreak="0">
+  <w:abstractNum w:abstractNumId="59" w15:restartNumberingAfterBreak="0">
     <w:nsid w:val="203F4FEB"/>
     <w:multiLevelType w:val="multilevel"/>
     <w:tmpl w:val="ADFABD38"/>
     <w:numStyleLink w:val="Style1"/>
   </w:abstractNum>
-  <w:abstractNum w:abstractNumId="58" w15:restartNumberingAfterBreak="0">
+  <w:abstractNum w:abstractNumId="60" w15:restartNumberingAfterBreak="0">
     <w:nsid w:val="204F293F"/>
     <w:multiLevelType w:val="multilevel"/>
     <w:tmpl w:val="18889B10"/>
@@ -14714,7 +15241,7 @@
       </w:pPr>
     </w:lvl>
   </w:abstractNum>
-  <w:abstractNum w:abstractNumId="59" w15:restartNumberingAfterBreak="0">
+  <w:abstractNum w:abstractNumId="61" w15:restartNumberingAfterBreak="0">
     <w:nsid w:val="20616079"/>
     <w:multiLevelType w:val="multilevel"/>
     <w:tmpl w:val="ADFABD38"/>
@@ -14864,7 +15391,7 @@
       </w:rPr>
     </w:lvl>
   </w:abstractNum>
-  <w:abstractNum w:abstractNumId="60" w15:restartNumberingAfterBreak="0">
+  <w:abstractNum w:abstractNumId="62" w15:restartNumberingAfterBreak="0">
     <w:nsid w:val="20690263"/>
     <w:multiLevelType w:val="multilevel"/>
     <w:tmpl w:val="777A06D2"/>
@@ -14981,7 +15508,7 @@
       </w:pPr>
     </w:lvl>
   </w:abstractNum>
-  <w:abstractNum w:abstractNumId="61" w15:restartNumberingAfterBreak="0">
+  <w:abstractNum w:abstractNumId="63" w15:restartNumberingAfterBreak="0">
     <w:nsid w:val="20FB7A4A"/>
     <w:multiLevelType w:val="hybridMultilevel"/>
     <w:tmpl w:val="5C8AAEA8"/>
@@ -15094,7 +15621,7 @@
       </w:rPr>
     </w:lvl>
   </w:abstractNum>
-  <w:abstractNum w:abstractNumId="62" w15:restartNumberingAfterBreak="0">
+  <w:abstractNum w:abstractNumId="64" w15:restartNumberingAfterBreak="0">
     <w:nsid w:val="21D234A6"/>
     <w:multiLevelType w:val="multilevel"/>
     <w:tmpl w:val="234CA4FC"/>
@@ -15207,7 +15734,7 @@
       </w:pPr>
     </w:lvl>
   </w:abstractNum>
-  <w:abstractNum w:abstractNumId="63" w15:restartNumberingAfterBreak="0">
+  <w:abstractNum w:abstractNumId="65" w15:restartNumberingAfterBreak="0">
     <w:nsid w:val="22956F2B"/>
     <w:multiLevelType w:val="hybridMultilevel"/>
     <w:tmpl w:val="CC00C9EE"/>
@@ -15296,7 +15823,7 @@
       </w:pPr>
     </w:lvl>
   </w:abstractNum>
-  <w:abstractNum w:abstractNumId="64" w15:restartNumberingAfterBreak="0">
+  <w:abstractNum w:abstractNumId="66" w15:restartNumberingAfterBreak="0">
     <w:nsid w:val="23F06FDA"/>
     <w:multiLevelType w:val="hybridMultilevel"/>
     <w:tmpl w:val="CC00C9EE"/>
@@ -15385,7 +15912,7 @@
       </w:pPr>
     </w:lvl>
   </w:abstractNum>
-  <w:abstractNum w:abstractNumId="65" w15:restartNumberingAfterBreak="0">
+  <w:abstractNum w:abstractNumId="67" w15:restartNumberingAfterBreak="0">
     <w:nsid w:val="242E298B"/>
     <w:multiLevelType w:val="multilevel"/>
     <w:tmpl w:val="08284148"/>
@@ -15498,7 +16025,7 @@
       </w:pPr>
     </w:lvl>
   </w:abstractNum>
-  <w:abstractNum w:abstractNumId="66" w15:restartNumberingAfterBreak="0">
+  <w:abstractNum w:abstractNumId="68" w15:restartNumberingAfterBreak="0">
     <w:nsid w:val="26070EBE"/>
     <w:multiLevelType w:val="multilevel"/>
     <w:tmpl w:val="B23AD37C"/>
@@ -15611,7 +16138,7 @@
       </w:pPr>
     </w:lvl>
   </w:abstractNum>
-  <w:abstractNum w:abstractNumId="67" w15:restartNumberingAfterBreak="0">
+  <w:abstractNum w:abstractNumId="69" w15:restartNumberingAfterBreak="0">
     <w:nsid w:val="267F1FC4"/>
     <w:multiLevelType w:val="hybridMultilevel"/>
     <w:tmpl w:val="AE800456"/>
@@ -15700,7 +16227,7 @@
       </w:pPr>
     </w:lvl>
   </w:abstractNum>
-  <w:abstractNum w:abstractNumId="68" w15:restartNumberingAfterBreak="0">
+  <w:abstractNum w:abstractNumId="70" w15:restartNumberingAfterBreak="0">
     <w:nsid w:val="268A3456"/>
     <w:multiLevelType w:val="hybridMultilevel"/>
     <w:tmpl w:val="AE800456"/>
@@ -15789,7 +16316,7 @@
       </w:pPr>
     </w:lvl>
   </w:abstractNum>
-  <w:abstractNum w:abstractNumId="69" w15:restartNumberingAfterBreak="0">
+  <w:abstractNum w:abstractNumId="71" w15:restartNumberingAfterBreak="0">
     <w:nsid w:val="269B5213"/>
     <w:multiLevelType w:val="multilevel"/>
     <w:tmpl w:val="F0A2F80C"/>
@@ -15938,7 +16465,7 @@
       </w:rPr>
     </w:lvl>
   </w:abstractNum>
-  <w:abstractNum w:abstractNumId="70" w15:restartNumberingAfterBreak="0">
+  <w:abstractNum w:abstractNumId="72" w15:restartNumberingAfterBreak="0">
     <w:nsid w:val="26CC2C46"/>
     <w:multiLevelType w:val="multilevel"/>
     <w:tmpl w:val="598A8290"/>
@@ -16087,7 +16614,7 @@
       </w:rPr>
     </w:lvl>
   </w:abstractNum>
-  <w:abstractNum w:abstractNumId="71" w15:restartNumberingAfterBreak="0">
+  <w:abstractNum w:abstractNumId="73" w15:restartNumberingAfterBreak="0">
     <w:nsid w:val="26FE1C11"/>
     <w:multiLevelType w:val="multilevel"/>
     <w:tmpl w:val="727690F4"/>
@@ -16232,7 +16759,7 @@
       </w:rPr>
     </w:lvl>
   </w:abstractNum>
-  <w:abstractNum w:abstractNumId="72" w15:restartNumberingAfterBreak="0">
+  <w:abstractNum w:abstractNumId="74" w15:restartNumberingAfterBreak="0">
     <w:nsid w:val="271510BC"/>
     <w:multiLevelType w:val="multilevel"/>
     <w:tmpl w:val="B23AD37C"/>
@@ -16345,7 +16872,7 @@
       </w:pPr>
     </w:lvl>
   </w:abstractNum>
-  <w:abstractNum w:abstractNumId="73" w15:restartNumberingAfterBreak="0">
+  <w:abstractNum w:abstractNumId="75" w15:restartNumberingAfterBreak="0">
     <w:nsid w:val="29AB3B96"/>
     <w:multiLevelType w:val="hybridMultilevel"/>
     <w:tmpl w:val="4198BB6C"/>
@@ -16431,7 +16958,156 @@
       </w:pPr>
     </w:lvl>
   </w:abstractNum>
-  <w:abstractNum w:abstractNumId="74" w15:restartNumberingAfterBreak="0">
+  <w:abstractNum w:abstractNumId="76" w15:restartNumberingAfterBreak="0">
+    <w:nsid w:val="2A122D6A"/>
+    <w:multiLevelType w:val="multilevel"/>
+    <w:tmpl w:val="F6F23FCA"/>
+    <w:lvl w:ilvl="0">
+      <w:start w:val="1"/>
+      <w:numFmt w:val="bullet"/>
+      <w:lvlText w:val=""/>
+      <w:lvlJc w:val="left"/>
+      <w:pPr>
+        <w:tabs>
+          <w:tab w:val="num" w:pos="720"/>
+        </w:tabs>
+        <w:ind w:left="720" w:hanging="360"/>
+      </w:pPr>
+      <w:rPr>
+        <w:rFonts w:ascii="Symbol" w:hAnsi="Symbol" w:hint="default"/>
+        <w:sz w:val="20"/>
+      </w:rPr>
+    </w:lvl>
+    <w:lvl w:ilvl="1" w:tentative="1">
+      <w:start w:val="1"/>
+      <w:numFmt w:val="bullet"/>
+      <w:lvlText w:val="o"/>
+      <w:lvlJc w:val="left"/>
+      <w:pPr>
+        <w:tabs>
+          <w:tab w:val="num" w:pos="1440"/>
+        </w:tabs>
+        <w:ind w:left="1440" w:hanging="360"/>
+      </w:pPr>
+      <w:rPr>
+        <w:rFonts w:ascii="Courier New" w:hAnsi="Courier New" w:hint="default"/>
+        <w:sz w:val="20"/>
+      </w:rPr>
+    </w:lvl>
+    <w:lvl w:ilvl="2" w:tentative="1">
+      <w:start w:val="1"/>
+      <w:numFmt w:val="bullet"/>
+      <w:lvlText w:val=""/>
+      <w:lvlJc w:val="left"/>
+      <w:pPr>
+        <w:tabs>
+          <w:tab w:val="num" w:pos="2160"/>
+        </w:tabs>
+        <w:ind w:left="2160" w:hanging="360"/>
+      </w:pPr>
+      <w:rPr>
+        <w:rFonts w:ascii="Wingdings" w:hAnsi="Wingdings" w:hint="default"/>
+        <w:sz w:val="20"/>
+      </w:rPr>
+    </w:lvl>
+    <w:lvl w:ilvl="3" w:tentative="1">
+      <w:start w:val="1"/>
+      <w:numFmt w:val="bullet"/>
+      <w:lvlText w:val=""/>
+      <w:lvlJc w:val="left"/>
+      <w:pPr>
+        <w:tabs>
+          <w:tab w:val="num" w:pos="2880"/>
+        </w:tabs>
+        <w:ind w:left="2880" w:hanging="360"/>
+      </w:pPr>
+      <w:rPr>
+        <w:rFonts w:ascii="Wingdings" w:hAnsi="Wingdings" w:hint="default"/>
+        <w:sz w:val="20"/>
+      </w:rPr>
+    </w:lvl>
+    <w:lvl w:ilvl="4" w:tentative="1">
+      <w:start w:val="1"/>
+      <w:numFmt w:val="bullet"/>
+      <w:lvlText w:val=""/>
+      <w:lvlJc w:val="left"/>
+      <w:pPr>
+        <w:tabs>
+          <w:tab w:val="num" w:pos="3600"/>
+        </w:tabs>
+        <w:ind w:left="3600" w:hanging="360"/>
+      </w:pPr>
+      <w:rPr>
+        <w:rFonts w:ascii="Wingdings" w:hAnsi="Wingdings" w:hint="default"/>
+        <w:sz w:val="20"/>
+      </w:rPr>
+    </w:lvl>
+    <w:lvl w:ilvl="5" w:tentative="1">
+      <w:start w:val="1"/>
+      <w:numFmt w:val="bullet"/>
+      <w:lvlText w:val=""/>
+      <w:lvlJc w:val="left"/>
+      <w:pPr>
+        <w:tabs>
+          <w:tab w:val="num" w:pos="4320"/>
+        </w:tabs>
+        <w:ind w:left="4320" w:hanging="360"/>
+      </w:pPr>
+      <w:rPr>
+        <w:rFonts w:ascii="Wingdings" w:hAnsi="Wingdings" w:hint="default"/>
+        <w:sz w:val="20"/>
+      </w:rPr>
+    </w:lvl>
+    <w:lvl w:ilvl="6" w:tentative="1">
+      <w:start w:val="1"/>
+      <w:numFmt w:val="bullet"/>
+      <w:lvlText w:val=""/>
+      <w:lvlJc w:val="left"/>
+      <w:pPr>
+        <w:tabs>
+          <w:tab w:val="num" w:pos="5040"/>
+        </w:tabs>
+        <w:ind w:left="5040" w:hanging="360"/>
+      </w:pPr>
+      <w:rPr>
+        <w:rFonts w:ascii="Wingdings" w:hAnsi="Wingdings" w:hint="default"/>
+        <w:sz w:val="20"/>
+      </w:rPr>
+    </w:lvl>
+    <w:lvl w:ilvl="7" w:tentative="1">
+      <w:start w:val="1"/>
+      <w:numFmt w:val="bullet"/>
+      <w:lvlText w:val=""/>
+      <w:lvlJc w:val="left"/>
+      <w:pPr>
+        <w:tabs>
+          <w:tab w:val="num" w:pos="5760"/>
+        </w:tabs>
+        <w:ind w:left="5760" w:hanging="360"/>
+      </w:pPr>
+      <w:rPr>
+        <w:rFonts w:ascii="Wingdings" w:hAnsi="Wingdings" w:hint="default"/>
+        <w:sz w:val="20"/>
+      </w:rPr>
+    </w:lvl>
+    <w:lvl w:ilvl="8" w:tentative="1">
+      <w:start w:val="1"/>
+      <w:numFmt w:val="bullet"/>
+      <w:lvlText w:val=""/>
+      <w:lvlJc w:val="left"/>
+      <w:pPr>
+        <w:tabs>
+          <w:tab w:val="num" w:pos="6480"/>
+        </w:tabs>
+        <w:ind w:left="6480" w:hanging="360"/>
+      </w:pPr>
+      <w:rPr>
+        <w:rFonts w:ascii="Wingdings" w:hAnsi="Wingdings" w:hint="default"/>
+        <w:sz w:val="20"/>
+      </w:rPr>
+    </w:lvl>
+  </w:abstractNum>
+  <w:abstractNum w:abstractNumId="77" w15:restartNumberingAfterBreak="0">
     <w:nsid w:val="2C046076"/>
     <w:multiLevelType w:val="hybridMultilevel"/>
     <w:tmpl w:val="D796582C"/>
@@ -16520,7 +17196,7 @@
       </w:pPr>
     </w:lvl>
   </w:abstractNum>
-  <w:abstractNum w:abstractNumId="75" w15:restartNumberingAfterBreak="0">
+  <w:abstractNum w:abstractNumId="78" w15:restartNumberingAfterBreak="0">
     <w:nsid w:val="2C6E3179"/>
     <w:multiLevelType w:val="hybridMultilevel"/>
     <w:tmpl w:val="BC08F31E"/>
@@ -16613,7 +17289,7 @@
       </w:pPr>
     </w:lvl>
   </w:abstractNum>
-  <w:abstractNum w:abstractNumId="76" w15:restartNumberingAfterBreak="0">
+  <w:abstractNum w:abstractNumId="79" w15:restartNumberingAfterBreak="0">
     <w:nsid w:val="2C8228FD"/>
     <w:multiLevelType w:val="multilevel"/>
     <w:tmpl w:val="4952237C"/>
@@ -16759,7 +17435,7 @@
       </w:rPr>
     </w:lvl>
   </w:abstractNum>
-  <w:abstractNum w:abstractNumId="77" w15:restartNumberingAfterBreak="0">
+  <w:abstractNum w:abstractNumId="80" w15:restartNumberingAfterBreak="0">
     <w:nsid w:val="2CCA7400"/>
     <w:multiLevelType w:val="multilevel"/>
     <w:tmpl w:val="D840CC6C"/>
@@ -16875,7 +17551,7 @@
       </w:pPr>
     </w:lvl>
   </w:abstractNum>
-  <w:abstractNum w:abstractNumId="78" w15:restartNumberingAfterBreak="0">
+  <w:abstractNum w:abstractNumId="81" w15:restartNumberingAfterBreak="0">
     <w:nsid w:val="2CD34AF8"/>
     <w:multiLevelType w:val="hybridMultilevel"/>
     <w:tmpl w:val="D2E8A922"/>
@@ -16966,7 +17642,7 @@
       </w:pPr>
     </w:lvl>
   </w:abstractNum>
-  <w:abstractNum w:abstractNumId="79" w15:restartNumberingAfterBreak="0">
+  <w:abstractNum w:abstractNumId="82" w15:restartNumberingAfterBreak="0">
     <w:nsid w:val="2D1426CC"/>
     <w:multiLevelType w:val="hybridMultilevel"/>
     <w:tmpl w:val="D0D050C2"/>
@@ -17055,7 +17731,7 @@
       </w:pPr>
     </w:lvl>
   </w:abstractNum>
-  <w:abstractNum w:abstractNumId="80" w15:restartNumberingAfterBreak="0">
+  <w:abstractNum w:abstractNumId="83" w15:restartNumberingAfterBreak="0">
     <w:nsid w:val="2D3346A7"/>
     <w:multiLevelType w:val="hybridMultilevel"/>
     <w:tmpl w:val="AE800456"/>
@@ -17144,7 +17820,7 @@
       </w:pPr>
     </w:lvl>
   </w:abstractNum>
-  <w:abstractNum w:abstractNumId="81" w15:restartNumberingAfterBreak="0">
+  <w:abstractNum w:abstractNumId="84" w15:restartNumberingAfterBreak="0">
     <w:nsid w:val="2D3B730A"/>
     <w:multiLevelType w:val="multilevel"/>
     <w:tmpl w:val="A4F4B0BA"/>
@@ -17293,7 +17969,7 @@
       </w:rPr>
     </w:lvl>
   </w:abstractNum>
-  <w:abstractNum w:abstractNumId="82" w15:restartNumberingAfterBreak="0">
+  <w:abstractNum w:abstractNumId="85" w15:restartNumberingAfterBreak="0">
     <w:nsid w:val="2D474506"/>
     <w:multiLevelType w:val="multilevel"/>
     <w:tmpl w:val="D840CC6C"/>
@@ -17409,7 +18085,7 @@
       </w:pPr>
     </w:lvl>
   </w:abstractNum>
-  <w:abstractNum w:abstractNumId="83" w15:restartNumberingAfterBreak="0">
+  <w:abstractNum w:abstractNumId="86" w15:restartNumberingAfterBreak="0">
     <w:nsid w:val="2D5F5923"/>
     <w:multiLevelType w:val="multilevel"/>
     <w:tmpl w:val="1618E8C4"/>
@@ -17554,7 +18230,7 @@
       </w:rPr>
     </w:lvl>
   </w:abstractNum>
-  <w:abstractNum w:abstractNumId="84" w15:restartNumberingAfterBreak="0">
+  <w:abstractNum w:abstractNumId="87" w15:restartNumberingAfterBreak="0">
     <w:nsid w:val="2D986299"/>
     <w:multiLevelType w:val="multilevel"/>
     <w:tmpl w:val="A4F4B0BA"/>
@@ -17703,7 +18379,7 @@
       </w:rPr>
     </w:lvl>
   </w:abstractNum>
-  <w:abstractNum w:abstractNumId="85" w15:restartNumberingAfterBreak="0">
+  <w:abstractNum w:abstractNumId="88" w15:restartNumberingAfterBreak="0">
     <w:nsid w:val="2DA83325"/>
     <w:multiLevelType w:val="hybridMultilevel"/>
     <w:tmpl w:val="AE800456"/>
@@ -17792,7 +18468,7 @@
       </w:pPr>
     </w:lvl>
   </w:abstractNum>
-  <w:abstractNum w:abstractNumId="86" w15:restartNumberingAfterBreak="0">
+  <w:abstractNum w:abstractNumId="89" w15:restartNumberingAfterBreak="0">
     <w:nsid w:val="2EEF4CB6"/>
     <w:multiLevelType w:val="hybridMultilevel"/>
     <w:tmpl w:val="CC22E1CA"/>
@@ -17881,7 +18557,7 @@
       </w:pPr>
     </w:lvl>
   </w:abstractNum>
-  <w:abstractNum w:abstractNumId="87" w15:restartNumberingAfterBreak="0">
+  <w:abstractNum w:abstractNumId="90" w15:restartNumberingAfterBreak="0">
     <w:nsid w:val="2F4B0457"/>
     <w:multiLevelType w:val="multilevel"/>
     <w:tmpl w:val="A02637EA"/>
@@ -18031,7 +18707,7 @@
       </w:rPr>
     </w:lvl>
   </w:abstractNum>
-  <w:abstractNum w:abstractNumId="88" w15:restartNumberingAfterBreak="0">
+  <w:abstractNum w:abstractNumId="91" w15:restartNumberingAfterBreak="0">
     <w:nsid w:val="2F522330"/>
     <w:multiLevelType w:val="hybridMultilevel"/>
     <w:tmpl w:val="370050BE"/>
@@ -18120,7 +18796,7 @@
       </w:pPr>
     </w:lvl>
   </w:abstractNum>
-  <w:abstractNum w:abstractNumId="89" w15:restartNumberingAfterBreak="0">
+  <w:abstractNum w:abstractNumId="92" w15:restartNumberingAfterBreak="0">
     <w:nsid w:val="304E5E36"/>
     <w:multiLevelType w:val="multilevel"/>
     <w:tmpl w:val="A4F4B0BA"/>
@@ -18269,7 +18945,7 @@
       </w:rPr>
     </w:lvl>
   </w:abstractNum>
-  <w:abstractNum w:abstractNumId="90" w15:restartNumberingAfterBreak="0">
+  <w:abstractNum w:abstractNumId="93" w15:restartNumberingAfterBreak="0">
     <w:nsid w:val="30AA2AE0"/>
     <w:multiLevelType w:val="hybridMultilevel"/>
     <w:tmpl w:val="32BA8164"/>
@@ -18358,7 +19034,7 @@
       </w:pPr>
     </w:lvl>
   </w:abstractNum>
-  <w:abstractNum w:abstractNumId="91" w15:restartNumberingAfterBreak="0">
+  <w:abstractNum w:abstractNumId="94" w15:restartNumberingAfterBreak="0">
     <w:nsid w:val="31ED089F"/>
     <w:multiLevelType w:val="multilevel"/>
     <w:tmpl w:val="E2683DC4"/>
@@ -18507,7 +19183,7 @@
       </w:rPr>
     </w:lvl>
   </w:abstractNum>
-  <w:abstractNum w:abstractNumId="92" w15:restartNumberingAfterBreak="0">
+  <w:abstractNum w:abstractNumId="95" w15:restartNumberingAfterBreak="0">
     <w:nsid w:val="3268015F"/>
     <w:multiLevelType w:val="hybridMultilevel"/>
     <w:tmpl w:val="126874D8"/>
@@ -18596,7 +19272,7 @@
       </w:pPr>
     </w:lvl>
   </w:abstractNum>
-  <w:abstractNum w:abstractNumId="93" w15:restartNumberingAfterBreak="0">
+  <w:abstractNum w:abstractNumId="96" w15:restartNumberingAfterBreak="0">
     <w:nsid w:val="33091145"/>
     <w:multiLevelType w:val="hybridMultilevel"/>
     <w:tmpl w:val="BC08F31E"/>
@@ -18689,7 +19365,7 @@
       </w:pPr>
     </w:lvl>
   </w:abstractNum>
-  <w:abstractNum w:abstractNumId="94" w15:restartNumberingAfterBreak="0">
+  <w:abstractNum w:abstractNumId="97" w15:restartNumberingAfterBreak="0">
     <w:nsid w:val="33FB6D92"/>
     <w:multiLevelType w:val="hybridMultilevel"/>
     <w:tmpl w:val="7CD8ED08"/>
@@ -18778,7 +19454,7 @@
       </w:pPr>
     </w:lvl>
   </w:abstractNum>
-  <w:abstractNum w:abstractNumId="95" w15:restartNumberingAfterBreak="0">
+  <w:abstractNum w:abstractNumId="98" w15:restartNumberingAfterBreak="0">
     <w:nsid w:val="34002CFE"/>
     <w:multiLevelType w:val="multilevel"/>
     <w:tmpl w:val="5ED219BC"/>
@@ -18926,7 +19602,7 @@
       </w:rPr>
     </w:lvl>
   </w:abstractNum>
-  <w:abstractNum w:abstractNumId="96" w15:restartNumberingAfterBreak="0">
+  <w:abstractNum w:abstractNumId="99" w15:restartNumberingAfterBreak="0">
     <w:nsid w:val="344322D9"/>
     <w:multiLevelType w:val="multilevel"/>
     <w:tmpl w:val="B23AD37C"/>
@@ -19039,7 +19715,7 @@
       </w:pPr>
     </w:lvl>
   </w:abstractNum>
-  <w:abstractNum w:abstractNumId="97" w15:restartNumberingAfterBreak="0">
+  <w:abstractNum w:abstractNumId="100" w15:restartNumberingAfterBreak="0">
     <w:nsid w:val="35604F7C"/>
     <w:multiLevelType w:val="hybridMultilevel"/>
     <w:tmpl w:val="D2E8A922"/>
@@ -19130,7 +19806,7 @@
       </w:pPr>
     </w:lvl>
   </w:abstractNum>
-  <w:abstractNum w:abstractNumId="98" w15:restartNumberingAfterBreak="0">
+  <w:abstractNum w:abstractNumId="101" w15:restartNumberingAfterBreak="0">
     <w:nsid w:val="35DE3D6F"/>
     <w:multiLevelType w:val="multilevel"/>
     <w:tmpl w:val="B23AD37C"/>
@@ -19243,7 +19919,7 @@
       </w:pPr>
     </w:lvl>
   </w:abstractNum>
-  <w:abstractNum w:abstractNumId="99" w15:restartNumberingAfterBreak="0">
+  <w:abstractNum w:abstractNumId="102" w15:restartNumberingAfterBreak="0">
     <w:nsid w:val="361A419C"/>
     <w:multiLevelType w:val="hybridMultilevel"/>
     <w:tmpl w:val="BC08F31E"/>
@@ -19336,7 +20012,156 @@
       </w:pPr>
     </w:lvl>
   </w:abstractNum>
-  <w:abstractNum w:abstractNumId="100" w15:restartNumberingAfterBreak="0">
+  <w:abstractNum w:abstractNumId="103" w15:restartNumberingAfterBreak="0">
+    <w:nsid w:val="364525ED"/>
+    <w:multiLevelType w:val="multilevel"/>
+    <w:tmpl w:val="423EC6C0"/>
+    <w:lvl w:ilvl="0">
+      <w:start w:val="1"/>
+      <w:numFmt w:val="bullet"/>
+      <w:lvlText w:val=""/>
+      <w:lvlJc w:val="left"/>
+      <w:pPr>
+        <w:tabs>
+          <w:tab w:val="num" w:pos="720"/>
+        </w:tabs>
+        <w:ind w:left="720" w:hanging="360"/>
+      </w:pPr>
+      <w:rPr>
+        <w:rFonts w:ascii="Symbol" w:hAnsi="Symbol" w:hint="default"/>
+        <w:sz w:val="20"/>
+      </w:rPr>
+    </w:lvl>
+    <w:lvl w:ilvl="1" w:tentative="1">
+      <w:start w:val="1"/>
+      <w:numFmt w:val="bullet"/>
+      <w:lvlText w:val="o"/>
+      <w:lvlJc w:val="left"/>
+      <w:pPr>
+        <w:tabs>
+          <w:tab w:val="num" w:pos="1440"/>
+        </w:tabs>
+        <w:ind w:left="1440" w:hanging="360"/>
+      </w:pPr>
+      <w:rPr>
+        <w:rFonts w:ascii="Courier New" w:hAnsi="Courier New" w:hint="default"/>
+        <w:sz w:val="20"/>
+      </w:rPr>
+    </w:lvl>
+    <w:lvl w:ilvl="2" w:tentative="1">
+      <w:start w:val="1"/>
+      <w:numFmt w:val="bullet"/>
+      <w:lvlText w:val=""/>
+      <w:lvlJc w:val="left"/>
+      <w:pPr>
+        <w:tabs>
+          <w:tab w:val="num" w:pos="2160"/>
+        </w:tabs>
+        <w:ind w:left="2160" w:hanging="360"/>
+      </w:pPr>
+      <w:rPr>
+        <w:rFonts w:ascii="Wingdings" w:hAnsi="Wingdings" w:hint="default"/>
+        <w:sz w:val="20"/>
+      </w:rPr>
+    </w:lvl>
+    <w:lvl w:ilvl="3" w:tentative="1">
+      <w:start w:val="1"/>
+      <w:numFmt w:val="bullet"/>
+      <w:lvlText w:val=""/>
+      <w:lvlJc w:val="left"/>
+      <w:pPr>
+        <w:tabs>
+          <w:tab w:val="num" w:pos="2880"/>
+        </w:tabs>
+        <w:ind w:left="2880" w:hanging="360"/>
+      </w:pPr>
+      <w:rPr>
+        <w:rFonts w:ascii="Wingdings" w:hAnsi="Wingdings" w:hint="default"/>
+        <w:sz w:val="20"/>
+      </w:rPr>
+    </w:lvl>
+    <w:lvl w:ilvl="4" w:tentative="1">
+      <w:start w:val="1"/>
+      <w:numFmt w:val="bullet"/>
+      <w:lvlText w:val=""/>
+      <w:lvlJc w:val="left"/>
+      <w:pPr>
+        <w:tabs>
+          <w:tab w:val="num" w:pos="3600"/>
+        </w:tabs>
+        <w:ind w:left="3600" w:hanging="360"/>
+      </w:pPr>
+      <w:rPr>
+        <w:rFonts w:ascii="Wingdings" w:hAnsi="Wingdings" w:hint="default"/>
+        <w:sz w:val="20"/>
+      </w:rPr>
+    </w:lvl>
+    <w:lvl w:ilvl="5" w:tentative="1">
+      <w:start w:val="1"/>
+      <w:numFmt w:val="bullet"/>
+      <w:lvlText w:val=""/>
+      <w:lvlJc w:val="left"/>
+      <w:pPr>
+        <w:tabs>
+          <w:tab w:val="num" w:pos="4320"/>
+        </w:tabs>
+        <w:ind w:left="4320" w:hanging="360"/>
+      </w:pPr>
+      <w:rPr>
+        <w:rFonts w:ascii="Wingdings" w:hAnsi="Wingdings" w:hint="default"/>
+        <w:sz w:val="20"/>
+      </w:rPr>
+    </w:lvl>
+    <w:lvl w:ilvl="6" w:tentative="1">
+      <w:start w:val="1"/>
+      <w:numFmt w:val="bullet"/>
+      <w:lvlText w:val=""/>
+      <w:lvlJc w:val="left"/>
+      <w:pPr>
+        <w:tabs>
+          <w:tab w:val="num" w:pos="5040"/>
+        </w:tabs>
+        <w:ind w:left="5040" w:hanging="360"/>
+      </w:pPr>
+      <w:rPr>
+        <w:rFonts w:ascii="Wingdings" w:hAnsi="Wingdings" w:hint="default"/>
+        <w:sz w:val="20"/>
+      </w:rPr>
+    </w:lvl>
+    <w:lvl w:ilvl="7" w:tentative="1">
+      <w:start w:val="1"/>
+      <w:numFmt w:val="bullet"/>
+      <w:lvlText w:val=""/>
+      <w:lvlJc w:val="left"/>
+      <w:pPr>
+        <w:tabs>
+          <w:tab w:val="num" w:pos="5760"/>
+        </w:tabs>
+        <w:ind w:left="5760" w:hanging="360"/>
+      </w:pPr>
+      <w:rPr>
+        <w:rFonts w:ascii="Wingdings" w:hAnsi="Wingdings" w:hint="default"/>
+        <w:sz w:val="20"/>
+      </w:rPr>
+    </w:lvl>
+    <w:lvl w:ilvl="8" w:tentative="1">
+      <w:start w:val="1"/>
+      <w:numFmt w:val="bullet"/>
+      <w:lvlText w:val=""/>
+      <w:lvlJc w:val="left"/>
+      <w:pPr>
+        <w:tabs>
+          <w:tab w:val="num" w:pos="6480"/>
+        </w:tabs>
+        <w:ind w:left="6480" w:hanging="360"/>
+      </w:pPr>
+      <w:rPr>
+        <w:rFonts w:ascii="Wingdings" w:hAnsi="Wingdings" w:hint="default"/>
+        <w:sz w:val="20"/>
+      </w:rPr>
+    </w:lvl>
+  </w:abstractNum>
+  <w:abstractNum w:abstractNumId="104" w15:restartNumberingAfterBreak="0">
     <w:nsid w:val="37445A5A"/>
     <w:multiLevelType w:val="hybridMultilevel"/>
     <w:tmpl w:val="B9EAB6A0"/>
@@ -19451,7 +20276,7 @@
       </w:rPr>
     </w:lvl>
   </w:abstractNum>
-  <w:abstractNum w:abstractNumId="101" w15:restartNumberingAfterBreak="0">
+  <w:abstractNum w:abstractNumId="105" w15:restartNumberingAfterBreak="0">
     <w:nsid w:val="37783A9E"/>
     <w:multiLevelType w:val="multilevel"/>
     <w:tmpl w:val="B4141250"/>
@@ -19600,7 +20425,7 @@
       </w:rPr>
     </w:lvl>
   </w:abstractNum>
-  <w:abstractNum w:abstractNumId="102" w15:restartNumberingAfterBreak="0">
+  <w:abstractNum w:abstractNumId="106" w15:restartNumberingAfterBreak="0">
     <w:nsid w:val="38457829"/>
     <w:multiLevelType w:val="multilevel"/>
     <w:tmpl w:val="971A470A"/>
@@ -19745,7 +20570,7 @@
       </w:rPr>
     </w:lvl>
   </w:abstractNum>
-  <w:abstractNum w:abstractNumId="103" w15:restartNumberingAfterBreak="0">
+  <w:abstractNum w:abstractNumId="107" w15:restartNumberingAfterBreak="0">
     <w:nsid w:val="398F63D4"/>
     <w:multiLevelType w:val="multilevel"/>
     <w:tmpl w:val="B23AD37C"/>
@@ -19858,7 +20683,7 @@
       </w:pPr>
     </w:lvl>
   </w:abstractNum>
-  <w:abstractNum w:abstractNumId="104" w15:restartNumberingAfterBreak="0">
+  <w:abstractNum w:abstractNumId="108" w15:restartNumberingAfterBreak="0">
     <w:nsid w:val="39DB5053"/>
     <w:multiLevelType w:val="hybridMultilevel"/>
     <w:tmpl w:val="594C4606"/>
@@ -19947,7 +20772,7 @@
       </w:pPr>
     </w:lvl>
   </w:abstractNum>
-  <w:abstractNum w:abstractNumId="105" w15:restartNumberingAfterBreak="0">
+  <w:abstractNum w:abstractNumId="109" w15:restartNumberingAfterBreak="0">
     <w:nsid w:val="3A190A9B"/>
     <w:multiLevelType w:val="hybridMultilevel"/>
     <w:tmpl w:val="32BA8164"/>
@@ -20036,7 +20861,7 @@
       </w:pPr>
     </w:lvl>
   </w:abstractNum>
-  <w:abstractNum w:abstractNumId="106" w15:restartNumberingAfterBreak="0">
+  <w:abstractNum w:abstractNumId="110" w15:restartNumberingAfterBreak="0">
     <w:nsid w:val="3B113951"/>
     <w:multiLevelType w:val="multilevel"/>
     <w:tmpl w:val="1226AD5E"/>
@@ -20185,7 +21010,7 @@
       </w:rPr>
     </w:lvl>
   </w:abstractNum>
-  <w:abstractNum w:abstractNumId="107" w15:restartNumberingAfterBreak="0">
+  <w:abstractNum w:abstractNumId="111" w15:restartNumberingAfterBreak="0">
     <w:nsid w:val="3BA02DD6"/>
     <w:multiLevelType w:val="multilevel"/>
     <w:tmpl w:val="4CFA67BE"/>
@@ -20334,7 +21159,7 @@
       </w:rPr>
     </w:lvl>
   </w:abstractNum>
-  <w:abstractNum w:abstractNumId="108" w15:restartNumberingAfterBreak="0">
+  <w:abstractNum w:abstractNumId="112" w15:restartNumberingAfterBreak="0">
     <w:nsid w:val="3BF85CBF"/>
     <w:multiLevelType w:val="multilevel"/>
     <w:tmpl w:val="B4141250"/>
@@ -20483,7 +21308,7 @@
       </w:rPr>
     </w:lvl>
   </w:abstractNum>
-  <w:abstractNum w:abstractNumId="109" w15:restartNumberingAfterBreak="0">
+  <w:abstractNum w:abstractNumId="113" w15:restartNumberingAfterBreak="0">
     <w:nsid w:val="3C320838"/>
     <w:multiLevelType w:val="multilevel"/>
     <w:tmpl w:val="D840CC6C"/>
@@ -20599,7 +21424,7 @@
       </w:pPr>
     </w:lvl>
   </w:abstractNum>
-  <w:abstractNum w:abstractNumId="110" w15:restartNumberingAfterBreak="0">
+  <w:abstractNum w:abstractNumId="114" w15:restartNumberingAfterBreak="0">
     <w:nsid w:val="3C6F3F56"/>
     <w:multiLevelType w:val="multilevel"/>
     <w:tmpl w:val="E9BA341C"/>
@@ -20748,7 +21573,7 @@
       </w:rPr>
     </w:lvl>
   </w:abstractNum>
-  <w:abstractNum w:abstractNumId="111" w15:restartNumberingAfterBreak="0">
+  <w:abstractNum w:abstractNumId="115" w15:restartNumberingAfterBreak="0">
     <w:nsid w:val="3DC62163"/>
     <w:multiLevelType w:val="multilevel"/>
     <w:tmpl w:val="7EF61562"/>
@@ -20897,7 +21722,7 @@
       </w:rPr>
     </w:lvl>
   </w:abstractNum>
-  <w:abstractNum w:abstractNumId="112" w15:restartNumberingAfterBreak="0">
+  <w:abstractNum w:abstractNumId="116" w15:restartNumberingAfterBreak="0">
     <w:nsid w:val="3F8479C6"/>
     <w:multiLevelType w:val="multilevel"/>
     <w:tmpl w:val="DFD21402"/>
@@ -21014,7 +21839,7 @@
       </w:pPr>
     </w:lvl>
   </w:abstractNum>
-  <w:abstractNum w:abstractNumId="113" w15:restartNumberingAfterBreak="0">
+  <w:abstractNum w:abstractNumId="117" w15:restartNumberingAfterBreak="0">
     <w:nsid w:val="3F8B0B05"/>
     <w:multiLevelType w:val="multilevel"/>
     <w:tmpl w:val="C57A65AE"/>
@@ -21163,7 +21988,7 @@
       </w:rPr>
     </w:lvl>
   </w:abstractNum>
-  <w:abstractNum w:abstractNumId="114" w15:restartNumberingAfterBreak="0">
+  <w:abstractNum w:abstractNumId="118" w15:restartNumberingAfterBreak="0">
     <w:nsid w:val="40553C9C"/>
     <w:multiLevelType w:val="multilevel"/>
     <w:tmpl w:val="F52090FC"/>
@@ -21312,7 +22137,7 @@
       </w:rPr>
     </w:lvl>
   </w:abstractNum>
-  <w:abstractNum w:abstractNumId="115" w15:restartNumberingAfterBreak="0">
+  <w:abstractNum w:abstractNumId="119" w15:restartNumberingAfterBreak="0">
     <w:nsid w:val="41034C25"/>
     <w:multiLevelType w:val="multilevel"/>
     <w:tmpl w:val="9E604CFC"/>
@@ -21462,7 +22287,7 @@
       </w:rPr>
     </w:lvl>
   </w:abstractNum>
-  <w:abstractNum w:abstractNumId="116" w15:restartNumberingAfterBreak="0">
+  <w:abstractNum w:abstractNumId="120" w15:restartNumberingAfterBreak="0">
     <w:nsid w:val="41540709"/>
     <w:multiLevelType w:val="multilevel"/>
     <w:tmpl w:val="8854A062"/>
@@ -21575,7 +22400,7 @@
       </w:pPr>
     </w:lvl>
   </w:abstractNum>
-  <w:abstractNum w:abstractNumId="117" w15:restartNumberingAfterBreak="0">
+  <w:abstractNum w:abstractNumId="121" w15:restartNumberingAfterBreak="0">
     <w:nsid w:val="417B4770"/>
     <w:multiLevelType w:val="hybridMultilevel"/>
     <w:tmpl w:val="D2E8A922"/>
@@ -21666,7 +22491,7 @@
       </w:pPr>
     </w:lvl>
   </w:abstractNum>
-  <w:abstractNum w:abstractNumId="118" w15:restartNumberingAfterBreak="0">
+  <w:abstractNum w:abstractNumId="122" w15:restartNumberingAfterBreak="0">
     <w:nsid w:val="42340F9D"/>
     <w:multiLevelType w:val="multilevel"/>
     <w:tmpl w:val="DFD21402"/>
@@ -21783,7 +22608,7 @@
       </w:pPr>
     </w:lvl>
   </w:abstractNum>
-  <w:abstractNum w:abstractNumId="119" w15:restartNumberingAfterBreak="0">
+  <w:abstractNum w:abstractNumId="123" w15:restartNumberingAfterBreak="0">
     <w:nsid w:val="42BD074E"/>
     <w:multiLevelType w:val="hybridMultilevel"/>
     <w:tmpl w:val="7116D454"/>
@@ -21872,7 +22697,7 @@
       </w:pPr>
     </w:lvl>
   </w:abstractNum>
-  <w:abstractNum w:abstractNumId="120" w15:restartNumberingAfterBreak="0">
+  <w:abstractNum w:abstractNumId="124" w15:restartNumberingAfterBreak="0">
     <w:nsid w:val="430F54F6"/>
     <w:multiLevelType w:val="multilevel"/>
     <w:tmpl w:val="5CAA7496"/>
@@ -22021,7 +22846,7 @@
       </w:rPr>
     </w:lvl>
   </w:abstractNum>
-  <w:abstractNum w:abstractNumId="121" w15:restartNumberingAfterBreak="0">
+  <w:abstractNum w:abstractNumId="125" w15:restartNumberingAfterBreak="0">
     <w:nsid w:val="434D1B42"/>
     <w:multiLevelType w:val="multilevel"/>
     <w:tmpl w:val="DF6CCB34"/>
@@ -22170,7 +22995,7 @@
       </w:rPr>
     </w:lvl>
   </w:abstractNum>
-  <w:abstractNum w:abstractNumId="122" w15:restartNumberingAfterBreak="0">
+  <w:abstractNum w:abstractNumId="126" w15:restartNumberingAfterBreak="0">
     <w:nsid w:val="43846BDF"/>
     <w:multiLevelType w:val="multilevel"/>
     <w:tmpl w:val="A4F4B0BA"/>
@@ -22319,7 +23144,7 @@
       </w:rPr>
     </w:lvl>
   </w:abstractNum>
-  <w:abstractNum w:abstractNumId="123" w15:restartNumberingAfterBreak="0">
+  <w:abstractNum w:abstractNumId="127" w15:restartNumberingAfterBreak="0">
     <w:nsid w:val="43CC2628"/>
     <w:multiLevelType w:val="multilevel"/>
     <w:tmpl w:val="B4141250"/>
@@ -22468,7 +23293,7 @@
       </w:rPr>
     </w:lvl>
   </w:abstractNum>
-  <w:abstractNum w:abstractNumId="124" w15:restartNumberingAfterBreak="0">
+  <w:abstractNum w:abstractNumId="128" w15:restartNumberingAfterBreak="0">
     <w:nsid w:val="44193CF8"/>
     <w:multiLevelType w:val="hybridMultilevel"/>
     <w:tmpl w:val="90F6AB86"/>
@@ -22554,7 +23379,7 @@
       </w:pPr>
     </w:lvl>
   </w:abstractNum>
-  <w:abstractNum w:abstractNumId="125" w15:restartNumberingAfterBreak="0">
+  <w:abstractNum w:abstractNumId="129" w15:restartNumberingAfterBreak="0">
     <w:nsid w:val="461264FF"/>
     <w:multiLevelType w:val="hybridMultilevel"/>
     <w:tmpl w:val="625C00F2"/>
@@ -22669,7 +23494,7 @@
       </w:rPr>
     </w:lvl>
   </w:abstractNum>
-  <w:abstractNum w:abstractNumId="126" w15:restartNumberingAfterBreak="0">
+  <w:abstractNum w:abstractNumId="130" w15:restartNumberingAfterBreak="0">
     <w:nsid w:val="46B66818"/>
     <w:multiLevelType w:val="hybridMultilevel"/>
     <w:tmpl w:val="AE800456"/>
@@ -22758,7 +23583,7 @@
       </w:pPr>
     </w:lvl>
   </w:abstractNum>
-  <w:abstractNum w:abstractNumId="127" w15:restartNumberingAfterBreak="0">
+  <w:abstractNum w:abstractNumId="131" w15:restartNumberingAfterBreak="0">
     <w:nsid w:val="47070ECF"/>
     <w:multiLevelType w:val="hybridMultilevel"/>
     <w:tmpl w:val="C0506040"/>
@@ -22847,7 +23672,7 @@
       </w:pPr>
     </w:lvl>
   </w:abstractNum>
-  <w:abstractNum w:abstractNumId="128" w15:restartNumberingAfterBreak="0">
+  <w:abstractNum w:abstractNumId="132" w15:restartNumberingAfterBreak="0">
     <w:nsid w:val="471C420B"/>
     <w:multiLevelType w:val="multilevel"/>
     <w:tmpl w:val="CDDACDF6"/>
@@ -22960,7 +23785,7 @@
       </w:pPr>
     </w:lvl>
   </w:abstractNum>
-  <w:abstractNum w:abstractNumId="129" w15:restartNumberingAfterBreak="0">
+  <w:abstractNum w:abstractNumId="133" w15:restartNumberingAfterBreak="0">
     <w:nsid w:val="4840111C"/>
     <w:multiLevelType w:val="multilevel"/>
     <w:tmpl w:val="9DFC5A80"/>
@@ -23073,7 +23898,7 @@
       </w:pPr>
     </w:lvl>
   </w:abstractNum>
-  <w:abstractNum w:abstractNumId="130" w15:restartNumberingAfterBreak="0">
+  <w:abstractNum w:abstractNumId="134" w15:restartNumberingAfterBreak="0">
     <w:nsid w:val="485A68A0"/>
     <w:multiLevelType w:val="hybridMultilevel"/>
     <w:tmpl w:val="D2E8A922"/>
@@ -23164,7 +23989,7 @@
       </w:pPr>
     </w:lvl>
   </w:abstractNum>
-  <w:abstractNum w:abstractNumId="131" w15:restartNumberingAfterBreak="0">
+  <w:abstractNum w:abstractNumId="135" w15:restartNumberingAfterBreak="0">
     <w:nsid w:val="48856834"/>
     <w:multiLevelType w:val="hybridMultilevel"/>
     <w:tmpl w:val="F51A798E"/>
@@ -23253,7 +24078,7 @@
       </w:pPr>
     </w:lvl>
   </w:abstractNum>
-  <w:abstractNum w:abstractNumId="132" w15:restartNumberingAfterBreak="0">
+  <w:abstractNum w:abstractNumId="136" w15:restartNumberingAfterBreak="0">
     <w:nsid w:val="494D6148"/>
     <w:multiLevelType w:val="hybridMultilevel"/>
     <w:tmpl w:val="B6F0B360"/>
@@ -23366,7 +24191,7 @@
       </w:rPr>
     </w:lvl>
   </w:abstractNum>
-  <w:abstractNum w:abstractNumId="133" w15:restartNumberingAfterBreak="0">
+  <w:abstractNum w:abstractNumId="137" w15:restartNumberingAfterBreak="0">
     <w:nsid w:val="49895E57"/>
     <w:multiLevelType w:val="hybridMultilevel"/>
     <w:tmpl w:val="07CA0BEE"/>
@@ -23455,7 +24280,156 @@
       </w:pPr>
     </w:lvl>
   </w:abstractNum>
-  <w:abstractNum w:abstractNumId="134" w15:restartNumberingAfterBreak="0">
+  <w:abstractNum w:abstractNumId="138" w15:restartNumberingAfterBreak="0">
+    <w:nsid w:val="498D57F2"/>
+    <w:multiLevelType w:val="multilevel"/>
+    <w:tmpl w:val="52004896"/>
+    <w:lvl w:ilvl="0">
+      <w:start w:val="1"/>
+      <w:numFmt w:val="bullet"/>
+      <w:lvlText w:val=""/>
+      <w:lvlJc w:val="left"/>
+      <w:pPr>
+        <w:tabs>
+          <w:tab w:val="num" w:pos="720"/>
+        </w:tabs>
+        <w:ind w:left="720" w:hanging="360"/>
+      </w:pPr>
+      <w:rPr>
+        <w:rFonts w:ascii="Symbol" w:hAnsi="Symbol" w:hint="default"/>
+        <w:sz w:val="20"/>
+      </w:rPr>
+    </w:lvl>
+    <w:lvl w:ilvl="1" w:tentative="1">
+      <w:start w:val="1"/>
+      <w:numFmt w:val="bullet"/>
+      <w:lvlText w:val="o"/>
+      <w:lvlJc w:val="left"/>
+      <w:pPr>
+        <w:tabs>
+          <w:tab w:val="num" w:pos="1440"/>
+        </w:tabs>
+        <w:ind w:left="1440" w:hanging="360"/>
+      </w:pPr>
+      <w:rPr>
+        <w:rFonts w:ascii="Courier New" w:hAnsi="Courier New" w:hint="default"/>
+        <w:sz w:val="20"/>
+      </w:rPr>
+    </w:lvl>
+    <w:lvl w:ilvl="2" w:tentative="1">
+      <w:start w:val="1"/>
+      <w:numFmt w:val="bullet"/>
+      <w:lvlText w:val=""/>
+      <w:lvlJc w:val="left"/>
+      <w:pPr>
+        <w:tabs>
+          <w:tab w:val="num" w:pos="2160"/>
+        </w:tabs>
+        <w:ind w:left="2160" w:hanging="360"/>
+      </w:pPr>
+      <w:rPr>
+        <w:rFonts w:ascii="Wingdings" w:hAnsi="Wingdings" w:hint="default"/>
+        <w:sz w:val="20"/>
+      </w:rPr>
+    </w:lvl>
+    <w:lvl w:ilvl="3" w:tentative="1">
+      <w:start w:val="1"/>
+      <w:numFmt w:val="bullet"/>
+      <w:lvlText w:val=""/>
+      <w:lvlJc w:val="left"/>
+      <w:pPr>
+        <w:tabs>
+          <w:tab w:val="num" w:pos="2880"/>
+        </w:tabs>
+        <w:ind w:left="2880" w:hanging="360"/>
+      </w:pPr>
+      <w:rPr>
+        <w:rFonts w:ascii="Wingdings" w:hAnsi="Wingdings" w:hint="default"/>
+        <w:sz w:val="20"/>
+      </w:rPr>
+    </w:lvl>
+    <w:lvl w:ilvl="4" w:tentative="1">
+      <w:start w:val="1"/>
+      <w:numFmt w:val="bullet"/>
+      <w:lvlText w:val=""/>
+      <w:lvlJc w:val="left"/>
+      <w:pPr>
+        <w:tabs>
+          <w:tab w:val="num" w:pos="3600"/>
+        </w:tabs>
+        <w:ind w:left="3600" w:hanging="360"/>
+      </w:pPr>
+      <w:rPr>
+        <w:rFonts w:ascii="Wingdings" w:hAnsi="Wingdings" w:hint="default"/>
+        <w:sz w:val="20"/>
+      </w:rPr>
+    </w:lvl>
+    <w:lvl w:ilvl="5" w:tentative="1">
+      <w:start w:val="1"/>
+      <w:numFmt w:val="bullet"/>
+      <w:lvlText w:val=""/>
+      <w:lvlJc w:val="left"/>
+      <w:pPr>
+        <w:tabs>
+          <w:tab w:val="num" w:pos="4320"/>
+        </w:tabs>
+        <w:ind w:left="4320" w:hanging="360"/>
+      </w:pPr>
+      <w:rPr>
+        <w:rFonts w:ascii="Wingdings" w:hAnsi="Wingdings" w:hint="default"/>
+        <w:sz w:val="20"/>
+      </w:rPr>
+    </w:lvl>
+    <w:lvl w:ilvl="6" w:tentative="1">
+      <w:start w:val="1"/>
+      <w:numFmt w:val="bullet"/>
+      <w:lvlText w:val=""/>
+      <w:lvlJc w:val="left"/>
+      <w:pPr>
+        <w:tabs>
+          <w:tab w:val="num" w:pos="5040"/>
+        </w:tabs>
+        <w:ind w:left="5040" w:hanging="360"/>
+      </w:pPr>
+      <w:rPr>
+        <w:rFonts w:ascii="Wingdings" w:hAnsi="Wingdings" w:hint="default"/>
+        <w:sz w:val="20"/>
+      </w:rPr>
+    </w:lvl>
+    <w:lvl w:ilvl="7" w:tentative="1">
+      <w:start w:val="1"/>
+      <w:numFmt w:val="bullet"/>
+      <w:lvlText w:val=""/>
+      <w:lvlJc w:val="left"/>
+      <w:pPr>
+        <w:tabs>
+          <w:tab w:val="num" w:pos="5760"/>
+        </w:tabs>
+        <w:ind w:left="5760" w:hanging="360"/>
+      </w:pPr>
+      <w:rPr>
+        <w:rFonts w:ascii="Wingdings" w:hAnsi="Wingdings" w:hint="default"/>
+        <w:sz w:val="20"/>
+      </w:rPr>
+    </w:lvl>
+    <w:lvl w:ilvl="8" w:tentative="1">
+      <w:start w:val="1"/>
+      <w:numFmt w:val="bullet"/>
+      <w:lvlText w:val=""/>
+      <w:lvlJc w:val="left"/>
+      <w:pPr>
+        <w:tabs>
+          <w:tab w:val="num" w:pos="6480"/>
+        </w:tabs>
+        <w:ind w:left="6480" w:hanging="360"/>
+      </w:pPr>
+      <w:rPr>
+        <w:rFonts w:ascii="Wingdings" w:hAnsi="Wingdings" w:hint="default"/>
+        <w:sz w:val="20"/>
+      </w:rPr>
+    </w:lvl>
+  </w:abstractNum>
+  <w:abstractNum w:abstractNumId="139" w15:restartNumberingAfterBreak="0">
     <w:nsid w:val="49A32F37"/>
     <w:multiLevelType w:val="multilevel"/>
     <w:tmpl w:val="376A244C"/>
@@ -23604,7 +24578,7 @@
       </w:rPr>
     </w:lvl>
   </w:abstractNum>
-  <w:abstractNum w:abstractNumId="135" w15:restartNumberingAfterBreak="0">
+  <w:abstractNum w:abstractNumId="140" w15:restartNumberingAfterBreak="0">
     <w:nsid w:val="4B5718F5"/>
     <w:multiLevelType w:val="hybridMultilevel"/>
     <w:tmpl w:val="B9C43FF4"/>
@@ -23694,7 +24668,7 @@
       </w:pPr>
     </w:lvl>
   </w:abstractNum>
-  <w:abstractNum w:abstractNumId="136" w15:restartNumberingAfterBreak="0">
+  <w:abstractNum w:abstractNumId="141" w15:restartNumberingAfterBreak="0">
     <w:nsid w:val="4BEA099B"/>
     <w:multiLevelType w:val="hybridMultilevel"/>
     <w:tmpl w:val="594C4606"/>
@@ -23783,7 +24757,7 @@
       </w:pPr>
     </w:lvl>
   </w:abstractNum>
-  <w:abstractNum w:abstractNumId="137" w15:restartNumberingAfterBreak="0">
+  <w:abstractNum w:abstractNumId="142" w15:restartNumberingAfterBreak="0">
     <w:nsid w:val="4C07616D"/>
     <w:multiLevelType w:val="multilevel"/>
     <w:tmpl w:val="BF604D50"/>
@@ -23932,7 +24906,7 @@
       </w:rPr>
     </w:lvl>
   </w:abstractNum>
-  <w:abstractNum w:abstractNumId="138" w15:restartNumberingAfterBreak="0">
+  <w:abstractNum w:abstractNumId="143" w15:restartNumberingAfterBreak="0">
     <w:nsid w:val="4CAB7ED7"/>
     <w:multiLevelType w:val="hybridMultilevel"/>
     <w:tmpl w:val="D0D050C2"/>
@@ -24021,7 +24995,7 @@
       </w:pPr>
     </w:lvl>
   </w:abstractNum>
-  <w:abstractNum w:abstractNumId="139" w15:restartNumberingAfterBreak="0">
+  <w:abstractNum w:abstractNumId="144" w15:restartNumberingAfterBreak="0">
     <w:nsid w:val="4D4E7AA1"/>
     <w:multiLevelType w:val="multilevel"/>
     <w:tmpl w:val="7030498E"/>
@@ -24170,7 +25144,7 @@
       </w:rPr>
     </w:lvl>
   </w:abstractNum>
-  <w:abstractNum w:abstractNumId="140" w15:restartNumberingAfterBreak="0">
+  <w:abstractNum w:abstractNumId="145" w15:restartNumberingAfterBreak="0">
     <w:nsid w:val="4EFE22DC"/>
     <w:multiLevelType w:val="multilevel"/>
     <w:tmpl w:val="08284148"/>
@@ -24283,7 +25257,7 @@
       </w:pPr>
     </w:lvl>
   </w:abstractNum>
-  <w:abstractNum w:abstractNumId="141" w15:restartNumberingAfterBreak="0">
+  <w:abstractNum w:abstractNumId="146" w15:restartNumberingAfterBreak="0">
     <w:nsid w:val="500638D7"/>
     <w:multiLevelType w:val="multilevel"/>
     <w:tmpl w:val="8896832E"/>
@@ -24432,7 +25406,7 @@
       </w:rPr>
     </w:lvl>
   </w:abstractNum>
-  <w:abstractNum w:abstractNumId="142" w15:restartNumberingAfterBreak="0">
+  <w:abstractNum w:abstractNumId="147" w15:restartNumberingAfterBreak="0">
     <w:nsid w:val="506041C3"/>
     <w:multiLevelType w:val="hybridMultilevel"/>
     <w:tmpl w:val="7116D454"/>
@@ -24521,7 +25495,7 @@
       </w:pPr>
     </w:lvl>
   </w:abstractNum>
-  <w:abstractNum w:abstractNumId="143" w15:restartNumberingAfterBreak="0">
+  <w:abstractNum w:abstractNumId="148" w15:restartNumberingAfterBreak="0">
     <w:nsid w:val="506E477F"/>
     <w:multiLevelType w:val="hybridMultilevel"/>
     <w:tmpl w:val="DD9686B0"/>
@@ -24610,7 +25584,7 @@
       </w:pPr>
     </w:lvl>
   </w:abstractNum>
-  <w:abstractNum w:abstractNumId="144" w15:restartNumberingAfterBreak="0">
+  <w:abstractNum w:abstractNumId="149" w15:restartNumberingAfterBreak="0">
     <w:nsid w:val="508B29AE"/>
     <w:multiLevelType w:val="hybridMultilevel"/>
     <w:tmpl w:val="8EEC6A44"/>
@@ -24699,7 +25673,7 @@
       </w:pPr>
     </w:lvl>
   </w:abstractNum>
-  <w:abstractNum w:abstractNumId="145" w15:restartNumberingAfterBreak="0">
+  <w:abstractNum w:abstractNumId="150" w15:restartNumberingAfterBreak="0">
     <w:nsid w:val="50B272DD"/>
     <w:multiLevelType w:val="multilevel"/>
     <w:tmpl w:val="DFD21402"/>
@@ -24816,7 +25790,7 @@
       </w:pPr>
     </w:lvl>
   </w:abstractNum>
-  <w:abstractNum w:abstractNumId="146" w15:restartNumberingAfterBreak="0">
+  <w:abstractNum w:abstractNumId="151" w15:restartNumberingAfterBreak="0">
     <w:nsid w:val="51C35BA3"/>
     <w:multiLevelType w:val="multilevel"/>
     <w:tmpl w:val="DFF43ABC"/>
@@ -24965,7 +25939,7 @@
       </w:rPr>
     </w:lvl>
   </w:abstractNum>
-  <w:abstractNum w:abstractNumId="147" w15:restartNumberingAfterBreak="0">
+  <w:abstractNum w:abstractNumId="152" w15:restartNumberingAfterBreak="0">
     <w:nsid w:val="51EB5EED"/>
     <w:multiLevelType w:val="hybridMultilevel"/>
     <w:tmpl w:val="8EEC6A44"/>
@@ -25054,7 +26028,7 @@
       </w:pPr>
     </w:lvl>
   </w:abstractNum>
-  <w:abstractNum w:abstractNumId="148" w15:restartNumberingAfterBreak="0">
+  <w:abstractNum w:abstractNumId="153" w15:restartNumberingAfterBreak="0">
     <w:nsid w:val="52C75946"/>
     <w:multiLevelType w:val="hybridMultilevel"/>
     <w:tmpl w:val="D2E8A922"/>
@@ -25145,7 +26119,7 @@
       </w:pPr>
     </w:lvl>
   </w:abstractNum>
-  <w:abstractNum w:abstractNumId="149" w15:restartNumberingAfterBreak="0">
+  <w:abstractNum w:abstractNumId="154" w15:restartNumberingAfterBreak="0">
     <w:nsid w:val="5350722C"/>
     <w:multiLevelType w:val="multilevel"/>
     <w:tmpl w:val="34226EF4"/>
@@ -25294,7 +26268,7 @@
       </w:rPr>
     </w:lvl>
   </w:abstractNum>
-  <w:abstractNum w:abstractNumId="150" w15:restartNumberingAfterBreak="0">
+  <w:abstractNum w:abstractNumId="155" w15:restartNumberingAfterBreak="0">
     <w:nsid w:val="53EC4381"/>
     <w:multiLevelType w:val="multilevel"/>
     <w:tmpl w:val="4118C1AC"/>
@@ -25443,7 +26417,7 @@
       </w:rPr>
     </w:lvl>
   </w:abstractNum>
-  <w:abstractNum w:abstractNumId="151" w15:restartNumberingAfterBreak="0">
+  <w:abstractNum w:abstractNumId="156" w15:restartNumberingAfterBreak="0">
     <w:nsid w:val="54C67589"/>
     <w:multiLevelType w:val="multilevel"/>
     <w:tmpl w:val="8854A062"/>
@@ -25556,7 +26530,7 @@
       </w:pPr>
     </w:lvl>
   </w:abstractNum>
-  <w:abstractNum w:abstractNumId="152" w15:restartNumberingAfterBreak="0">
+  <w:abstractNum w:abstractNumId="157" w15:restartNumberingAfterBreak="0">
     <w:nsid w:val="55014E8B"/>
     <w:multiLevelType w:val="multilevel"/>
     <w:tmpl w:val="B2A038CE"/>
@@ -25701,7 +26675,7 @@
       </w:rPr>
     </w:lvl>
   </w:abstractNum>
-  <w:abstractNum w:abstractNumId="153" w15:restartNumberingAfterBreak="0">
+  <w:abstractNum w:abstractNumId="158" w15:restartNumberingAfterBreak="0">
     <w:nsid w:val="551D0290"/>
     <w:multiLevelType w:val="multilevel"/>
     <w:tmpl w:val="DCA8A93C"/>
@@ -25850,7 +26824,7 @@
       </w:rPr>
     </w:lvl>
   </w:abstractNum>
-  <w:abstractNum w:abstractNumId="154" w15:restartNumberingAfterBreak="0">
+  <w:abstractNum w:abstractNumId="159" w15:restartNumberingAfterBreak="0">
     <w:nsid w:val="563D3628"/>
     <w:multiLevelType w:val="hybridMultilevel"/>
     <w:tmpl w:val="AE800456"/>
@@ -25939,7 +26913,7 @@
       </w:pPr>
     </w:lvl>
   </w:abstractNum>
-  <w:abstractNum w:abstractNumId="155" w15:restartNumberingAfterBreak="0">
+  <w:abstractNum w:abstractNumId="160" w15:restartNumberingAfterBreak="0">
     <w:nsid w:val="56D26FF7"/>
     <w:multiLevelType w:val="hybridMultilevel"/>
     <w:tmpl w:val="BC08F31E"/>
@@ -26032,7 +27006,7 @@
       </w:pPr>
     </w:lvl>
   </w:abstractNum>
-  <w:abstractNum w:abstractNumId="156" w15:restartNumberingAfterBreak="0">
+  <w:abstractNum w:abstractNumId="161" w15:restartNumberingAfterBreak="0">
     <w:nsid w:val="58882E97"/>
     <w:multiLevelType w:val="multilevel"/>
     <w:tmpl w:val="30CC67AC"/>
@@ -26181,7 +27155,7 @@
       </w:rPr>
     </w:lvl>
   </w:abstractNum>
-  <w:abstractNum w:abstractNumId="157" w15:restartNumberingAfterBreak="0">
+  <w:abstractNum w:abstractNumId="162" w15:restartNumberingAfterBreak="0">
     <w:nsid w:val="58C3749C"/>
     <w:multiLevelType w:val="hybridMultilevel"/>
     <w:tmpl w:val="C910268A"/>
@@ -26270,7 +27244,7 @@
       </w:pPr>
     </w:lvl>
   </w:abstractNum>
-  <w:abstractNum w:abstractNumId="158" w15:restartNumberingAfterBreak="0">
+  <w:abstractNum w:abstractNumId="163" w15:restartNumberingAfterBreak="0">
     <w:nsid w:val="59044614"/>
     <w:multiLevelType w:val="hybridMultilevel"/>
     <w:tmpl w:val="516ADD88"/>
@@ -26359,7 +27333,7 @@
       </w:pPr>
     </w:lvl>
   </w:abstractNum>
-  <w:abstractNum w:abstractNumId="159" w15:restartNumberingAfterBreak="0">
+  <w:abstractNum w:abstractNumId="164" w15:restartNumberingAfterBreak="0">
     <w:nsid w:val="592C3468"/>
     <w:multiLevelType w:val="multilevel"/>
     <w:tmpl w:val="DFF43ABC"/>
@@ -26508,7 +27482,7 @@
       </w:rPr>
     </w:lvl>
   </w:abstractNum>
-  <w:abstractNum w:abstractNumId="160" w15:restartNumberingAfterBreak="0">
+  <w:abstractNum w:abstractNumId="165" w15:restartNumberingAfterBreak="0">
     <w:nsid w:val="59804F77"/>
     <w:multiLevelType w:val="multilevel"/>
     <w:tmpl w:val="85C0A54E"/>
@@ -26653,7 +27627,7 @@
       </w:rPr>
     </w:lvl>
   </w:abstractNum>
-  <w:abstractNum w:abstractNumId="161" w15:restartNumberingAfterBreak="0">
+  <w:abstractNum w:abstractNumId="166" w15:restartNumberingAfterBreak="0">
     <w:nsid w:val="5A397486"/>
     <w:multiLevelType w:val="multilevel"/>
     <w:tmpl w:val="DFF43ABC"/>
@@ -26802,7 +27776,7 @@
       </w:rPr>
     </w:lvl>
   </w:abstractNum>
-  <w:abstractNum w:abstractNumId="162" w15:restartNumberingAfterBreak="0">
+  <w:abstractNum w:abstractNumId="167" w15:restartNumberingAfterBreak="0">
     <w:nsid w:val="5A5B2414"/>
     <w:multiLevelType w:val="hybridMultilevel"/>
     <w:tmpl w:val="8EEC6A44"/>
@@ -26891,7 +27865,7 @@
       </w:pPr>
     </w:lvl>
   </w:abstractNum>
-  <w:abstractNum w:abstractNumId="163" w15:restartNumberingAfterBreak="0">
+  <w:abstractNum w:abstractNumId="168" w15:restartNumberingAfterBreak="0">
     <w:nsid w:val="5A7E6927"/>
     <w:multiLevelType w:val="hybridMultilevel"/>
     <w:tmpl w:val="8EEC6A44"/>
@@ -26980,7 +27954,7 @@
       </w:pPr>
     </w:lvl>
   </w:abstractNum>
-  <w:abstractNum w:abstractNumId="164" w15:restartNumberingAfterBreak="0">
+  <w:abstractNum w:abstractNumId="169" w15:restartNumberingAfterBreak="0">
     <w:nsid w:val="5AE37C70"/>
     <w:multiLevelType w:val="multilevel"/>
     <w:tmpl w:val="08B44F82"/>
@@ -27129,7 +28103,7 @@
       </w:rPr>
     </w:lvl>
   </w:abstractNum>
-  <w:abstractNum w:abstractNumId="165" w15:restartNumberingAfterBreak="0">
+  <w:abstractNum w:abstractNumId="170" w15:restartNumberingAfterBreak="0">
     <w:nsid w:val="5B581528"/>
     <w:multiLevelType w:val="multilevel"/>
     <w:tmpl w:val="A4F4B0BA"/>
@@ -27278,7 +28252,7 @@
       </w:rPr>
     </w:lvl>
   </w:abstractNum>
-  <w:abstractNum w:abstractNumId="166" w15:restartNumberingAfterBreak="0">
+  <w:abstractNum w:abstractNumId="171" w15:restartNumberingAfterBreak="0">
     <w:nsid w:val="602A700B"/>
     <w:multiLevelType w:val="multilevel"/>
     <w:tmpl w:val="866A0C1A"/>
@@ -27399,7 +28373,7 @@
       </w:rPr>
     </w:lvl>
   </w:abstractNum>
-  <w:abstractNum w:abstractNumId="167" w15:restartNumberingAfterBreak="0">
+  <w:abstractNum w:abstractNumId="172" w15:restartNumberingAfterBreak="0">
     <w:nsid w:val="604C05DF"/>
     <w:multiLevelType w:val="hybridMultilevel"/>
     <w:tmpl w:val="594C4606"/>
@@ -27488,7 +28462,156 @@
       </w:pPr>
     </w:lvl>
   </w:abstractNum>
-  <w:abstractNum w:abstractNumId="168" w15:restartNumberingAfterBreak="0">
+  <w:abstractNum w:abstractNumId="173" w15:restartNumberingAfterBreak="0">
+    <w:nsid w:val="62B51433"/>
+    <w:multiLevelType w:val="multilevel"/>
+    <w:tmpl w:val="2D128B0C"/>
+    <w:lvl w:ilvl="0">
+      <w:start w:val="1"/>
+      <w:numFmt w:val="bullet"/>
+      <w:lvlText w:val=""/>
+      <w:lvlJc w:val="left"/>
+      <w:pPr>
+        <w:tabs>
+          <w:tab w:val="num" w:pos="720"/>
+        </w:tabs>
+        <w:ind w:left="720" w:hanging="360"/>
+      </w:pPr>
+      <w:rPr>
+        <w:rFonts w:ascii="Symbol" w:hAnsi="Symbol" w:hint="default"/>
+        <w:sz w:val="20"/>
+      </w:rPr>
+    </w:lvl>
+    <w:lvl w:ilvl="1" w:tentative="1">
+      <w:start w:val="1"/>
+      <w:numFmt w:val="bullet"/>
+      <w:lvlText w:val="o"/>
+      <w:lvlJc w:val="left"/>
+      <w:pPr>
+        <w:tabs>
+          <w:tab w:val="num" w:pos="1440"/>
+        </w:tabs>
+        <w:ind w:left="1440" w:hanging="360"/>
+      </w:pPr>
+      <w:rPr>
+        <w:rFonts w:ascii="Courier New" w:hAnsi="Courier New" w:hint="default"/>
+        <w:sz w:val="20"/>
+      </w:rPr>
+    </w:lvl>
+    <w:lvl w:ilvl="2" w:tentative="1">
+      <w:start w:val="1"/>
+      <w:numFmt w:val="bullet"/>
+      <w:lvlText w:val=""/>
+      <w:lvlJc w:val="left"/>
+      <w:pPr>
+        <w:tabs>
+          <w:tab w:val="num" w:pos="2160"/>
+        </w:tabs>
+        <w:ind w:left="2160" w:hanging="360"/>
+      </w:pPr>
+      <w:rPr>
+        <w:rFonts w:ascii="Wingdings" w:hAnsi="Wingdings" w:hint="default"/>
+        <w:sz w:val="20"/>
+      </w:rPr>
+    </w:lvl>
+    <w:lvl w:ilvl="3" w:tentative="1">
+      <w:start w:val="1"/>
+      <w:numFmt w:val="bullet"/>
+      <w:lvlText w:val=""/>
+      <w:lvlJc w:val="left"/>
+      <w:pPr>
+        <w:tabs>
+          <w:tab w:val="num" w:pos="2880"/>
+        </w:tabs>
+        <w:ind w:left="2880" w:hanging="360"/>
+      </w:pPr>
+      <w:rPr>
+        <w:rFonts w:ascii="Wingdings" w:hAnsi="Wingdings" w:hint="default"/>
+        <w:sz w:val="20"/>
+      </w:rPr>
+    </w:lvl>
+    <w:lvl w:ilvl="4" w:tentative="1">
+      <w:start w:val="1"/>
+      <w:numFmt w:val="bullet"/>
+      <w:lvlText w:val=""/>
+      <w:lvlJc w:val="left"/>
+      <w:pPr>
+        <w:tabs>
+          <w:tab w:val="num" w:pos="3600"/>
+        </w:tabs>
+        <w:ind w:left="3600" w:hanging="360"/>
+      </w:pPr>
+      <w:rPr>
+        <w:rFonts w:ascii="Wingdings" w:hAnsi="Wingdings" w:hint="default"/>
+        <w:sz w:val="20"/>
+      </w:rPr>
+    </w:lvl>
+    <w:lvl w:ilvl="5" w:tentative="1">
+      <w:start w:val="1"/>
+      <w:numFmt w:val="bullet"/>
+      <w:lvlText w:val=""/>
+      <w:lvlJc w:val="left"/>
+      <w:pPr>
+        <w:tabs>
+          <w:tab w:val="num" w:pos="4320"/>
+        </w:tabs>
+        <w:ind w:left="4320" w:hanging="360"/>
+      </w:pPr>
+      <w:rPr>
+        <w:rFonts w:ascii="Wingdings" w:hAnsi="Wingdings" w:hint="default"/>
+        <w:sz w:val="20"/>
+      </w:rPr>
+    </w:lvl>
+    <w:lvl w:ilvl="6" w:tentative="1">
+      <w:start w:val="1"/>
+      <w:numFmt w:val="bullet"/>
+      <w:lvlText w:val=""/>
+      <w:lvlJc w:val="left"/>
+      <w:pPr>
+        <w:tabs>
+          <w:tab w:val="num" w:pos="5040"/>
+        </w:tabs>
+        <w:ind w:left="5040" w:hanging="360"/>
+      </w:pPr>
+      <w:rPr>
+        <w:rFonts w:ascii="Wingdings" w:hAnsi="Wingdings" w:hint="default"/>
+        <w:sz w:val="20"/>
+      </w:rPr>
+    </w:lvl>
+    <w:lvl w:ilvl="7" w:tentative="1">
+      <w:start w:val="1"/>
+      <w:numFmt w:val="bullet"/>
+      <w:lvlText w:val=""/>
+      <w:lvlJc w:val="left"/>
+      <w:pPr>
+        <w:tabs>
+          <w:tab w:val="num" w:pos="5760"/>
+        </w:tabs>
+        <w:ind w:left="5760" w:hanging="360"/>
+      </w:pPr>
+      <w:rPr>
+        <w:rFonts w:ascii="Wingdings" w:hAnsi="Wingdings" w:hint="default"/>
+        <w:sz w:val="20"/>
+      </w:rPr>
+    </w:lvl>
+    <w:lvl w:ilvl="8" w:tentative="1">
+      <w:start w:val="1"/>
+      <w:numFmt w:val="bullet"/>
+      <w:lvlText w:val=""/>
+      <w:lvlJc w:val="left"/>
+      <w:pPr>
+        <w:tabs>
+          <w:tab w:val="num" w:pos="6480"/>
+        </w:tabs>
+        <w:ind w:left="6480" w:hanging="360"/>
+      </w:pPr>
+      <w:rPr>
+        <w:rFonts w:ascii="Wingdings" w:hAnsi="Wingdings" w:hint="default"/>
+        <w:sz w:val="20"/>
+      </w:rPr>
+    </w:lvl>
+  </w:abstractNum>
+  <w:abstractNum w:abstractNumId="174" w15:restartNumberingAfterBreak="0">
     <w:nsid w:val="63226A2E"/>
     <w:multiLevelType w:val="multilevel"/>
     <w:tmpl w:val="ED4ADC1C"/>
@@ -27603,7 +28726,7 @@
       </w:pPr>
     </w:lvl>
   </w:abstractNum>
-  <w:abstractNum w:abstractNumId="169" w15:restartNumberingAfterBreak="0">
+  <w:abstractNum w:abstractNumId="175" w15:restartNumberingAfterBreak="0">
     <w:nsid w:val="63661531"/>
     <w:multiLevelType w:val="hybridMultilevel"/>
     <w:tmpl w:val="7116D454"/>
@@ -27692,7 +28815,7 @@
       </w:pPr>
     </w:lvl>
   </w:abstractNum>
-  <w:abstractNum w:abstractNumId="170" w15:restartNumberingAfterBreak="0">
+  <w:abstractNum w:abstractNumId="176" w15:restartNumberingAfterBreak="0">
     <w:nsid w:val="63993ACD"/>
     <w:multiLevelType w:val="hybridMultilevel"/>
     <w:tmpl w:val="D2E8A922"/>
@@ -27783,7 +28906,7 @@
       </w:pPr>
     </w:lvl>
   </w:abstractNum>
-  <w:abstractNum w:abstractNumId="171" w15:restartNumberingAfterBreak="0">
+  <w:abstractNum w:abstractNumId="177" w15:restartNumberingAfterBreak="0">
     <w:nsid w:val="64B660C7"/>
     <w:multiLevelType w:val="multilevel"/>
     <w:tmpl w:val="E5C8CC10"/>
@@ -27932,7 +29055,7 @@
       </w:rPr>
     </w:lvl>
   </w:abstractNum>
-  <w:abstractNum w:abstractNumId="172" w15:restartNumberingAfterBreak="0">
+  <w:abstractNum w:abstractNumId="178" w15:restartNumberingAfterBreak="0">
     <w:nsid w:val="64B9508B"/>
     <w:multiLevelType w:val="multilevel"/>
     <w:tmpl w:val="31B0B26E"/>
@@ -28081,7 +29204,7 @@
       </w:rPr>
     </w:lvl>
   </w:abstractNum>
-  <w:abstractNum w:abstractNumId="173" w15:restartNumberingAfterBreak="0">
+  <w:abstractNum w:abstractNumId="179" w15:restartNumberingAfterBreak="0">
     <w:nsid w:val="66686300"/>
     <w:multiLevelType w:val="hybridMultilevel"/>
     <w:tmpl w:val="6FC0B23A"/>
@@ -28170,7 +29293,7 @@
       </w:pPr>
     </w:lvl>
   </w:abstractNum>
-  <w:abstractNum w:abstractNumId="174" w15:restartNumberingAfterBreak="0">
+  <w:abstractNum w:abstractNumId="180" w15:restartNumberingAfterBreak="0">
     <w:nsid w:val="670901F2"/>
     <w:multiLevelType w:val="hybridMultilevel"/>
     <w:tmpl w:val="8EEC6A44"/>
@@ -28259,7 +29382,7 @@
       </w:pPr>
     </w:lvl>
   </w:abstractNum>
-  <w:abstractNum w:abstractNumId="175" w15:restartNumberingAfterBreak="0">
+  <w:abstractNum w:abstractNumId="181" w15:restartNumberingAfterBreak="0">
     <w:nsid w:val="68165832"/>
     <w:multiLevelType w:val="multilevel"/>
     <w:tmpl w:val="DFD21402"/>
@@ -28376,7 +29499,7 @@
       </w:pPr>
     </w:lvl>
   </w:abstractNum>
-  <w:abstractNum w:abstractNumId="176" w15:restartNumberingAfterBreak="0">
+  <w:abstractNum w:abstractNumId="182" w15:restartNumberingAfterBreak="0">
     <w:nsid w:val="69D2583A"/>
     <w:multiLevelType w:val="hybridMultilevel"/>
     <w:tmpl w:val="126874D8"/>
@@ -28465,7 +29588,7 @@
       </w:pPr>
     </w:lvl>
   </w:abstractNum>
-  <w:abstractNum w:abstractNumId="177" w15:restartNumberingAfterBreak="0">
+  <w:abstractNum w:abstractNumId="183" w15:restartNumberingAfterBreak="0">
     <w:nsid w:val="69EC6369"/>
     <w:multiLevelType w:val="multilevel"/>
     <w:tmpl w:val="DFD21402"/>
@@ -28582,7 +29705,7 @@
       </w:pPr>
     </w:lvl>
   </w:abstractNum>
-  <w:abstractNum w:abstractNumId="178" w15:restartNumberingAfterBreak="0">
+  <w:abstractNum w:abstractNumId="184" w15:restartNumberingAfterBreak="0">
     <w:nsid w:val="6AD8379A"/>
     <w:multiLevelType w:val="multilevel"/>
     <w:tmpl w:val="B2A038CE"/>
@@ -28727,7 +29850,7 @@
       </w:rPr>
     </w:lvl>
   </w:abstractNum>
-  <w:abstractNum w:abstractNumId="179" w15:restartNumberingAfterBreak="0">
+  <w:abstractNum w:abstractNumId="185" w15:restartNumberingAfterBreak="0">
     <w:nsid w:val="6BD51630"/>
     <w:multiLevelType w:val="hybridMultilevel"/>
     <w:tmpl w:val="F7F071E0"/>
@@ -28816,7 +29939,7 @@
       </w:pPr>
     </w:lvl>
   </w:abstractNum>
-  <w:abstractNum w:abstractNumId="180" w15:restartNumberingAfterBreak="0">
+  <w:abstractNum w:abstractNumId="186" w15:restartNumberingAfterBreak="0">
     <w:nsid w:val="6DB16FDC"/>
     <w:multiLevelType w:val="hybridMultilevel"/>
     <w:tmpl w:val="594C4606"/>
@@ -28905,7 +30028,7 @@
       </w:pPr>
     </w:lvl>
   </w:abstractNum>
-  <w:abstractNum w:abstractNumId="181" w15:restartNumberingAfterBreak="0">
+  <w:abstractNum w:abstractNumId="187" w15:restartNumberingAfterBreak="0">
     <w:nsid w:val="6DF05263"/>
     <w:multiLevelType w:val="multilevel"/>
     <w:tmpl w:val="DC3EEA56"/>
@@ -29054,7 +30177,7 @@
       </w:rPr>
     </w:lvl>
   </w:abstractNum>
-  <w:abstractNum w:abstractNumId="182" w15:restartNumberingAfterBreak="0">
+  <w:abstractNum w:abstractNumId="188" w15:restartNumberingAfterBreak="0">
     <w:nsid w:val="6DF10971"/>
     <w:multiLevelType w:val="hybridMultilevel"/>
     <w:tmpl w:val="594C4606"/>
@@ -29143,7 +30266,7 @@
       </w:pPr>
     </w:lvl>
   </w:abstractNum>
-  <w:abstractNum w:abstractNumId="183" w15:restartNumberingAfterBreak="0">
+  <w:abstractNum w:abstractNumId="189" w15:restartNumberingAfterBreak="0">
     <w:nsid w:val="6E796735"/>
     <w:multiLevelType w:val="multilevel"/>
     <w:tmpl w:val="823CAE14"/>
@@ -29292,7 +30415,7 @@
       </w:rPr>
     </w:lvl>
   </w:abstractNum>
-  <w:abstractNum w:abstractNumId="184" w15:restartNumberingAfterBreak="0">
+  <w:abstractNum w:abstractNumId="190" w15:restartNumberingAfterBreak="0">
     <w:nsid w:val="6F060098"/>
     <w:multiLevelType w:val="multilevel"/>
     <w:tmpl w:val="AB28CD00"/>
@@ -29409,7 +30532,7 @@
       </w:pPr>
     </w:lvl>
   </w:abstractNum>
-  <w:abstractNum w:abstractNumId="185" w15:restartNumberingAfterBreak="0">
+  <w:abstractNum w:abstractNumId="191" w15:restartNumberingAfterBreak="0">
     <w:nsid w:val="6F7651C1"/>
     <w:multiLevelType w:val="hybridMultilevel"/>
     <w:tmpl w:val="CC00C9EE"/>
@@ -29498,7 +30621,7 @@
       </w:pPr>
     </w:lvl>
   </w:abstractNum>
-  <w:abstractNum w:abstractNumId="186" w15:restartNumberingAfterBreak="0">
+  <w:abstractNum w:abstractNumId="192" w15:restartNumberingAfterBreak="0">
     <w:nsid w:val="70E42DD1"/>
     <w:multiLevelType w:val="hybridMultilevel"/>
     <w:tmpl w:val="CC22E1CA"/>
@@ -29587,7 +30710,7 @@
       </w:pPr>
     </w:lvl>
   </w:abstractNum>
-  <w:abstractNum w:abstractNumId="187" w15:restartNumberingAfterBreak="0">
+  <w:abstractNum w:abstractNumId="193" w15:restartNumberingAfterBreak="0">
     <w:nsid w:val="71B74546"/>
     <w:multiLevelType w:val="hybridMultilevel"/>
     <w:tmpl w:val="B0FE8542"/>
@@ -29676,7 +30799,7 @@
       </w:pPr>
     </w:lvl>
   </w:abstractNum>
-  <w:abstractNum w:abstractNumId="188" w15:restartNumberingAfterBreak="0">
+  <w:abstractNum w:abstractNumId="194" w15:restartNumberingAfterBreak="0">
     <w:nsid w:val="71FC10CF"/>
     <w:multiLevelType w:val="multilevel"/>
     <w:tmpl w:val="EC62290E"/>
@@ -29825,7 +30948,7 @@
       </w:rPr>
     </w:lvl>
   </w:abstractNum>
-  <w:abstractNum w:abstractNumId="189" w15:restartNumberingAfterBreak="0">
+  <w:abstractNum w:abstractNumId="195" w15:restartNumberingAfterBreak="0">
     <w:nsid w:val="723B0025"/>
     <w:multiLevelType w:val="multilevel"/>
     <w:tmpl w:val="7402FD0C"/>
@@ -29974,7 +31097,7 @@
       </w:rPr>
     </w:lvl>
   </w:abstractNum>
-  <w:abstractNum w:abstractNumId="190" w15:restartNumberingAfterBreak="0">
+  <w:abstractNum w:abstractNumId="196" w15:restartNumberingAfterBreak="0">
     <w:nsid w:val="73E02CB1"/>
     <w:multiLevelType w:val="hybridMultilevel"/>
     <w:tmpl w:val="594C4606"/>
@@ -30063,7 +31186,7 @@
       </w:pPr>
     </w:lvl>
   </w:abstractNum>
-  <w:abstractNum w:abstractNumId="191" w15:restartNumberingAfterBreak="0">
+  <w:abstractNum w:abstractNumId="197" w15:restartNumberingAfterBreak="0">
     <w:nsid w:val="73E86CD2"/>
     <w:multiLevelType w:val="multilevel"/>
     <w:tmpl w:val="5C5CB4FC"/>
@@ -30208,7 +31331,7 @@
       </w:rPr>
     </w:lvl>
   </w:abstractNum>
-  <w:abstractNum w:abstractNumId="192" w15:restartNumberingAfterBreak="0">
+  <w:abstractNum w:abstractNumId="198" w15:restartNumberingAfterBreak="0">
     <w:nsid w:val="7442584E"/>
     <w:multiLevelType w:val="multilevel"/>
     <w:tmpl w:val="08284148"/>
@@ -30321,7 +31444,7 @@
       </w:pPr>
     </w:lvl>
   </w:abstractNum>
-  <w:abstractNum w:abstractNumId="193" w15:restartNumberingAfterBreak="0">
+  <w:abstractNum w:abstractNumId="199" w15:restartNumberingAfterBreak="0">
     <w:nsid w:val="766C4DDB"/>
     <w:multiLevelType w:val="multilevel"/>
     <w:tmpl w:val="4DB0F1DC"/>
@@ -30466,7 +31589,7 @@
       </w:rPr>
     </w:lvl>
   </w:abstractNum>
-  <w:abstractNum w:abstractNumId="194" w15:restartNumberingAfterBreak="0">
+  <w:abstractNum w:abstractNumId="200" w15:restartNumberingAfterBreak="0">
     <w:nsid w:val="76FD0EBC"/>
     <w:multiLevelType w:val="multilevel"/>
     <w:tmpl w:val="B23AD37C"/>
@@ -30579,7 +31702,7 @@
       </w:pPr>
     </w:lvl>
   </w:abstractNum>
-  <w:abstractNum w:abstractNumId="195" w15:restartNumberingAfterBreak="0">
+  <w:abstractNum w:abstractNumId="201" w15:restartNumberingAfterBreak="0">
     <w:nsid w:val="772341AD"/>
     <w:multiLevelType w:val="multilevel"/>
     <w:tmpl w:val="AACAA052"/>
@@ -30728,7 +31851,7 @@
       </w:rPr>
     </w:lvl>
   </w:abstractNum>
-  <w:abstractNum w:abstractNumId="196" w15:restartNumberingAfterBreak="0">
+  <w:abstractNum w:abstractNumId="202" w15:restartNumberingAfterBreak="0">
     <w:nsid w:val="77D57CDA"/>
     <w:multiLevelType w:val="multilevel"/>
     <w:tmpl w:val="2FF2E41A"/>
@@ -30877,7 +32000,7 @@
       </w:rPr>
     </w:lvl>
   </w:abstractNum>
-  <w:abstractNum w:abstractNumId="197" w15:restartNumberingAfterBreak="0">
+  <w:abstractNum w:abstractNumId="203" w15:restartNumberingAfterBreak="0">
     <w:nsid w:val="7910209D"/>
     <w:multiLevelType w:val="hybridMultilevel"/>
     <w:tmpl w:val="126874D8"/>
@@ -30966,7 +32089,7 @@
       </w:pPr>
     </w:lvl>
   </w:abstractNum>
-  <w:abstractNum w:abstractNumId="198" w15:restartNumberingAfterBreak="0">
+  <w:abstractNum w:abstractNumId="204" w15:restartNumberingAfterBreak="0">
     <w:nsid w:val="79370A26"/>
     <w:multiLevelType w:val="multilevel"/>
     <w:tmpl w:val="B4141250"/>
@@ -31115,7 +32238,7 @@
       </w:rPr>
     </w:lvl>
   </w:abstractNum>
-  <w:abstractNum w:abstractNumId="199" w15:restartNumberingAfterBreak="0">
+  <w:abstractNum w:abstractNumId="205" w15:restartNumberingAfterBreak="0">
     <w:nsid w:val="7BBF16A6"/>
     <w:multiLevelType w:val="multilevel"/>
     <w:tmpl w:val="DFD21402"/>
@@ -31232,7 +32355,7 @@
       </w:pPr>
     </w:lvl>
   </w:abstractNum>
-  <w:abstractNum w:abstractNumId="200" w15:restartNumberingAfterBreak="0">
+  <w:abstractNum w:abstractNumId="206" w15:restartNumberingAfterBreak="0">
     <w:nsid w:val="7E0435BA"/>
     <w:multiLevelType w:val="multilevel"/>
     <w:tmpl w:val="55480E9C"/>
@@ -31377,7 +32500,7 @@
       </w:rPr>
     </w:lvl>
   </w:abstractNum>
-  <w:abstractNum w:abstractNumId="201" w15:restartNumberingAfterBreak="0">
+  <w:abstractNum w:abstractNumId="207" w15:restartNumberingAfterBreak="0">
     <w:nsid w:val="7E8D4747"/>
     <w:multiLevelType w:val="multilevel"/>
     <w:tmpl w:val="DFF43ABC"/>
@@ -31526,7 +32649,7 @@
       </w:rPr>
     </w:lvl>
   </w:abstractNum>
-  <w:abstractNum w:abstractNumId="202" w15:restartNumberingAfterBreak="0">
+  <w:abstractNum w:abstractNumId="208" w15:restartNumberingAfterBreak="0">
     <w:nsid w:val="7EA83F2C"/>
     <w:multiLevelType w:val="hybridMultilevel"/>
     <w:tmpl w:val="CC00C9EE"/>
@@ -31615,7 +32738,7 @@
       </w:pPr>
     </w:lvl>
   </w:abstractNum>
-  <w:abstractNum w:abstractNumId="203" w15:restartNumberingAfterBreak="0">
+  <w:abstractNum w:abstractNumId="209" w15:restartNumberingAfterBreak="0">
     <w:nsid w:val="7F1E6539"/>
     <w:multiLevelType w:val="multilevel"/>
     <w:tmpl w:val="B4141250"/>
@@ -31764,7 +32887,7 @@
       </w:rPr>
     </w:lvl>
   </w:abstractNum>
-  <w:abstractNum w:abstractNumId="204" w15:restartNumberingAfterBreak="0">
+  <w:abstractNum w:abstractNumId="210" w15:restartNumberingAfterBreak="0">
     <w:nsid w:val="7FB76366"/>
     <w:multiLevelType w:val="hybridMultilevel"/>
     <w:tmpl w:val="EBE2BA4A"/>
@@ -31853,7 +32976,7 @@
       </w:pPr>
     </w:lvl>
   </w:abstractNum>
-  <w:abstractNum w:abstractNumId="205" w15:restartNumberingAfterBreak="0">
+  <w:abstractNum w:abstractNumId="211" w15:restartNumberingAfterBreak="0">
     <w:nsid w:val="7FCE65EC"/>
     <w:multiLevelType w:val="multilevel"/>
     <w:tmpl w:val="B4141250"/>
@@ -32003,31 +33126,31 @@
     </w:lvl>
   </w:abstractNum>
   <w:num w:numId="1" w16cid:durableId="551890114">
-    <w:abstractNumId w:val="87"/>
+    <w:abstractNumId w:val="90"/>
   </w:num>
   <w:num w:numId="2" w16cid:durableId="906771275">
-    <w:abstractNumId w:val="57"/>
+    <w:abstractNumId w:val="59"/>
   </w:num>
   <w:num w:numId="3" w16cid:durableId="23674710">
-    <w:abstractNumId w:val="62"/>
+    <w:abstractNumId w:val="64"/>
   </w:num>
   <w:num w:numId="4" w16cid:durableId="215364292">
     <w:abstractNumId w:val="10"/>
   </w:num>
   <w:num w:numId="5" w16cid:durableId="1946956957">
-    <w:abstractNumId w:val="74"/>
+    <w:abstractNumId w:val="77"/>
   </w:num>
   <w:num w:numId="6" w16cid:durableId="1362318664">
-    <w:abstractNumId w:val="24"/>
+    <w:abstractNumId w:val="25"/>
   </w:num>
   <w:num w:numId="7" w16cid:durableId="186674777">
     <w:abstractNumId w:val="21"/>
   </w:num>
   <w:num w:numId="8" w16cid:durableId="868035076">
-    <w:abstractNumId w:val="32"/>
+    <w:abstractNumId w:val="33"/>
   </w:num>
   <w:num w:numId="9" w16cid:durableId="1534612852">
-    <w:abstractNumId w:val="59"/>
+    <w:abstractNumId w:val="61"/>
   </w:num>
   <w:num w:numId="10" w16cid:durableId="1048988466">
     <w:abstractNumId w:val="18"/>
@@ -32089,10 +33212,10 @@
     </w:lvlOverride>
   </w:num>
   <w:num w:numId="11" w16cid:durableId="1035278405">
-    <w:abstractNumId w:val="137"/>
+    <w:abstractNumId w:val="142"/>
   </w:num>
   <w:num w:numId="12" w16cid:durableId="2082756351">
-    <w:abstractNumId w:val="128"/>
+    <w:abstractNumId w:val="132"/>
   </w:num>
   <w:num w:numId="13" w16cid:durableId="835072419">
     <w:abstractNumId w:val="15"/>
@@ -32101,172 +33224,172 @@
     <w:abstractNumId w:val="16"/>
   </w:num>
   <w:num w:numId="15" w16cid:durableId="1469200452">
-    <w:abstractNumId w:val="166"/>
+    <w:abstractNumId w:val="171"/>
   </w:num>
   <w:num w:numId="16" w16cid:durableId="292710957">
     <w:abstractNumId w:val="9"/>
   </w:num>
   <w:num w:numId="17" w16cid:durableId="1864396309">
-    <w:abstractNumId w:val="127"/>
+    <w:abstractNumId w:val="131"/>
   </w:num>
   <w:num w:numId="18" w16cid:durableId="2068257679">
-    <w:abstractNumId w:val="153"/>
+    <w:abstractNumId w:val="158"/>
   </w:num>
   <w:num w:numId="19" w16cid:durableId="248471733">
     <w:abstractNumId w:val="3"/>
   </w:num>
   <w:num w:numId="20" w16cid:durableId="1476023468">
-    <w:abstractNumId w:val="114"/>
+    <w:abstractNumId w:val="118"/>
   </w:num>
   <w:num w:numId="21" w16cid:durableId="903292363">
-    <w:abstractNumId w:val="46"/>
+    <w:abstractNumId w:val="48"/>
   </w:num>
   <w:num w:numId="22" w16cid:durableId="1936159818">
-    <w:abstractNumId w:val="60"/>
+    <w:abstractNumId w:val="62"/>
   </w:num>
   <w:num w:numId="23" w16cid:durableId="1540898398">
-    <w:abstractNumId w:val="146"/>
+    <w:abstractNumId w:val="151"/>
   </w:num>
   <w:num w:numId="24" w16cid:durableId="318308914">
-    <w:abstractNumId w:val="143"/>
+    <w:abstractNumId w:val="148"/>
   </w:num>
   <w:num w:numId="25" w16cid:durableId="539630774">
-    <w:abstractNumId w:val="42"/>
+    <w:abstractNumId w:val="44"/>
   </w:num>
   <w:num w:numId="26" w16cid:durableId="465665570">
-    <w:abstractNumId w:val="90"/>
+    <w:abstractNumId w:val="93"/>
   </w:num>
   <w:num w:numId="27" w16cid:durableId="943223274">
-    <w:abstractNumId w:val="86"/>
+    <w:abstractNumId w:val="89"/>
   </w:num>
   <w:num w:numId="28" w16cid:durableId="1435589927">
-    <w:abstractNumId w:val="183"/>
+    <w:abstractNumId w:val="189"/>
   </w:num>
   <w:num w:numId="29" w16cid:durableId="1820078141">
-    <w:abstractNumId w:val="152"/>
+    <w:abstractNumId w:val="157"/>
   </w:num>
   <w:num w:numId="30" w16cid:durableId="402147779">
-    <w:abstractNumId w:val="204"/>
+    <w:abstractNumId w:val="210"/>
   </w:num>
   <w:num w:numId="31" w16cid:durableId="1934624397">
-    <w:abstractNumId w:val="179"/>
+    <w:abstractNumId w:val="185"/>
   </w:num>
   <w:num w:numId="32" w16cid:durableId="2028829846">
-    <w:abstractNumId w:val="149"/>
+    <w:abstractNumId w:val="154"/>
   </w:num>
   <w:num w:numId="33" w16cid:durableId="1371569078">
-    <w:abstractNumId w:val="25"/>
+    <w:abstractNumId w:val="26"/>
   </w:num>
   <w:num w:numId="34" w16cid:durableId="1017199464">
-    <w:abstractNumId w:val="135"/>
+    <w:abstractNumId w:val="140"/>
   </w:num>
   <w:num w:numId="35" w16cid:durableId="1392459080">
-    <w:abstractNumId w:val="111"/>
+    <w:abstractNumId w:val="115"/>
   </w:num>
   <w:num w:numId="36" w16cid:durableId="669481416">
-    <w:abstractNumId w:val="94"/>
+    <w:abstractNumId w:val="97"/>
   </w:num>
   <w:num w:numId="37" w16cid:durableId="1894611836">
-    <w:abstractNumId w:val="35"/>
+    <w:abstractNumId w:val="36"/>
   </w:num>
   <w:num w:numId="38" w16cid:durableId="919211764">
-    <w:abstractNumId w:val="158"/>
+    <w:abstractNumId w:val="163"/>
   </w:num>
   <w:num w:numId="39" w16cid:durableId="78606345">
-    <w:abstractNumId w:val="157"/>
+    <w:abstractNumId w:val="162"/>
   </w:num>
   <w:num w:numId="40" w16cid:durableId="611403974">
     <w:abstractNumId w:val="13"/>
   </w:num>
   <w:num w:numId="41" w16cid:durableId="1116563706">
-    <w:abstractNumId w:val="69"/>
+    <w:abstractNumId w:val="71"/>
   </w:num>
   <w:num w:numId="42" w16cid:durableId="110172287">
     <w:abstractNumId w:val="0"/>
   </w:num>
   <w:num w:numId="43" w16cid:durableId="1132214093">
-    <w:abstractNumId w:val="188"/>
+    <w:abstractNumId w:val="194"/>
   </w:num>
   <w:num w:numId="44" w16cid:durableId="1295872276">
+    <w:abstractNumId w:val="114"/>
+  </w:num>
+  <w:num w:numId="45" w16cid:durableId="1090540143">
+    <w:abstractNumId w:val="187"/>
+  </w:num>
+  <w:num w:numId="46" w16cid:durableId="1356342987">
     <w:abstractNumId w:val="110"/>
   </w:num>
-  <w:num w:numId="45" w16cid:durableId="1090540143">
-    <w:abstractNumId w:val="181"/>
-  </w:num>
-  <w:num w:numId="46" w16cid:durableId="1356342987">
-    <w:abstractNumId w:val="106"/>
-  </w:num>
   <w:num w:numId="47" w16cid:durableId="1003237770">
-    <w:abstractNumId w:val="189"/>
+    <w:abstractNumId w:val="195"/>
   </w:num>
   <w:num w:numId="48" w16cid:durableId="51584797">
-    <w:abstractNumId w:val="91"/>
+    <w:abstractNumId w:val="94"/>
   </w:num>
   <w:num w:numId="49" w16cid:durableId="1838038138">
-    <w:abstractNumId w:val="172"/>
+    <w:abstractNumId w:val="178"/>
   </w:num>
   <w:num w:numId="50" w16cid:durableId="2077894893">
-    <w:abstractNumId w:val="134"/>
+    <w:abstractNumId w:val="139"/>
   </w:num>
   <w:num w:numId="51" w16cid:durableId="394402562">
-    <w:abstractNumId w:val="113"/>
+    <w:abstractNumId w:val="117"/>
   </w:num>
   <w:num w:numId="52" w16cid:durableId="431515451">
-    <w:abstractNumId w:val="48"/>
+    <w:abstractNumId w:val="50"/>
   </w:num>
   <w:num w:numId="53" w16cid:durableId="2087847516">
-    <w:abstractNumId w:val="161"/>
+    <w:abstractNumId w:val="166"/>
   </w:num>
   <w:num w:numId="54" w16cid:durableId="940840605">
-    <w:abstractNumId w:val="159"/>
+    <w:abstractNumId w:val="164"/>
   </w:num>
   <w:num w:numId="55" w16cid:durableId="1152717954">
-    <w:abstractNumId w:val="201"/>
+    <w:abstractNumId w:val="207"/>
   </w:num>
   <w:num w:numId="56" w16cid:durableId="2117168873">
-    <w:abstractNumId w:val="79"/>
+    <w:abstractNumId w:val="82"/>
   </w:num>
   <w:num w:numId="57" w16cid:durableId="658922449">
     <w:abstractNumId w:val="14"/>
   </w:num>
   <w:num w:numId="58" w16cid:durableId="1736313613">
-    <w:abstractNumId w:val="49"/>
+    <w:abstractNumId w:val="51"/>
   </w:num>
   <w:num w:numId="59" w16cid:durableId="704060784">
     <w:abstractNumId w:val="19"/>
   </w:num>
   <w:num w:numId="60" w16cid:durableId="1209028640">
-    <w:abstractNumId w:val="73"/>
+    <w:abstractNumId w:val="75"/>
   </w:num>
   <w:num w:numId="61" w16cid:durableId="2020501975">
-    <w:abstractNumId w:val="44"/>
+    <w:abstractNumId w:val="46"/>
   </w:num>
   <w:num w:numId="62" w16cid:durableId="1221015227">
-    <w:abstractNumId w:val="154"/>
+    <w:abstractNumId w:val="159"/>
   </w:num>
   <w:num w:numId="63" w16cid:durableId="1036006965">
-    <w:abstractNumId w:val="165"/>
+    <w:abstractNumId w:val="170"/>
   </w:num>
   <w:num w:numId="64" w16cid:durableId="458567842">
-    <w:abstractNumId w:val="173"/>
+    <w:abstractNumId w:val="179"/>
   </w:num>
   <w:num w:numId="65" w16cid:durableId="1150246473">
-    <w:abstractNumId w:val="187"/>
+    <w:abstractNumId w:val="193"/>
   </w:num>
   <w:num w:numId="66" w16cid:durableId="415635050">
-    <w:abstractNumId w:val="27"/>
+    <w:abstractNumId w:val="28"/>
   </w:num>
   <w:num w:numId="67" w16cid:durableId="771633727">
-    <w:abstractNumId w:val="132"/>
+    <w:abstractNumId w:val="136"/>
   </w:num>
   <w:num w:numId="68" w16cid:durableId="432021019">
-    <w:abstractNumId w:val="61"/>
+    <w:abstractNumId w:val="63"/>
   </w:num>
   <w:num w:numId="69" w16cid:durableId="943419938">
-    <w:abstractNumId w:val="164"/>
+    <w:abstractNumId w:val="169"/>
   </w:num>
   <w:num w:numId="70" w16cid:durableId="1153793250">
-    <w:abstractNumId w:val="124"/>
+    <w:abstractNumId w:val="128"/>
   </w:num>
   <w:num w:numId="71" w16cid:durableId="2028558711">
     <w:abstractNumId w:val="8"/>
@@ -32275,46 +33398,46 @@
     <w:abstractNumId w:val="17"/>
   </w:num>
   <w:num w:numId="73" w16cid:durableId="1710252939">
-    <w:abstractNumId w:val="83"/>
+    <w:abstractNumId w:val="86"/>
   </w:num>
   <w:num w:numId="74" w16cid:durableId="1033265998">
-    <w:abstractNumId w:val="191"/>
+    <w:abstractNumId w:val="197"/>
   </w:num>
   <w:num w:numId="75" w16cid:durableId="1611428826">
-    <w:abstractNumId w:val="71"/>
+    <w:abstractNumId w:val="73"/>
   </w:num>
   <w:num w:numId="76" w16cid:durableId="1585991389">
-    <w:abstractNumId w:val="52"/>
+    <w:abstractNumId w:val="54"/>
   </w:num>
   <w:num w:numId="77" w16cid:durableId="23946540">
-    <w:abstractNumId w:val="193"/>
+    <w:abstractNumId w:val="199"/>
   </w:num>
   <w:num w:numId="78" w16cid:durableId="917447794">
-    <w:abstractNumId w:val="76"/>
+    <w:abstractNumId w:val="79"/>
   </w:num>
   <w:num w:numId="79" w16cid:durableId="426971348">
-    <w:abstractNumId w:val="105"/>
+    <w:abstractNumId w:val="109"/>
   </w:num>
   <w:num w:numId="80" w16cid:durableId="2059235133">
-    <w:abstractNumId w:val="100"/>
+    <w:abstractNumId w:val="104"/>
   </w:num>
   <w:num w:numId="81" w16cid:durableId="1646231101">
-    <w:abstractNumId w:val="93"/>
+    <w:abstractNumId w:val="96"/>
   </w:num>
   <w:num w:numId="82" w16cid:durableId="950818536">
-    <w:abstractNumId w:val="117"/>
+    <w:abstractNumId w:val="121"/>
   </w:num>
   <w:num w:numId="83" w16cid:durableId="757598631">
-    <w:abstractNumId w:val="184"/>
+    <w:abstractNumId w:val="190"/>
   </w:num>
   <w:num w:numId="84" w16cid:durableId="158620028">
-    <w:abstractNumId w:val="125"/>
+    <w:abstractNumId w:val="129"/>
   </w:num>
   <w:num w:numId="85" w16cid:durableId="835925191">
-    <w:abstractNumId w:val="53"/>
+    <w:abstractNumId w:val="55"/>
   </w:num>
   <w:num w:numId="86" w16cid:durableId="1740253594">
-    <w:abstractNumId w:val="115"/>
+    <w:abstractNumId w:val="119"/>
   </w:num>
   <w:num w:numId="87" w16cid:durableId="810710448">
     <w:abstractNumId w:val="6"/>
@@ -32323,58 +33446,58 @@
     <w:abstractNumId w:val="22"/>
   </w:num>
   <w:num w:numId="89" w16cid:durableId="2137066267">
-    <w:abstractNumId w:val="38"/>
+    <w:abstractNumId w:val="40"/>
   </w:num>
   <w:num w:numId="90" w16cid:durableId="503856832">
-    <w:abstractNumId w:val="120"/>
+    <w:abstractNumId w:val="124"/>
   </w:num>
   <w:num w:numId="91" w16cid:durableId="61027959">
-    <w:abstractNumId w:val="171"/>
+    <w:abstractNumId w:val="177"/>
   </w:num>
   <w:num w:numId="92" w16cid:durableId="1649087199">
-    <w:abstractNumId w:val="156"/>
+    <w:abstractNumId w:val="161"/>
   </w:num>
   <w:num w:numId="93" w16cid:durableId="534927056">
-    <w:abstractNumId w:val="41"/>
+    <w:abstractNumId w:val="43"/>
   </w:num>
   <w:num w:numId="94" w16cid:durableId="1852137355">
-    <w:abstractNumId w:val="141"/>
+    <w:abstractNumId w:val="146"/>
   </w:num>
   <w:num w:numId="95" w16cid:durableId="530461151">
-    <w:abstractNumId w:val="26"/>
+    <w:abstractNumId w:val="27"/>
   </w:num>
   <w:num w:numId="96" w16cid:durableId="2094012063">
-    <w:abstractNumId w:val="55"/>
+    <w:abstractNumId w:val="57"/>
   </w:num>
   <w:num w:numId="97" w16cid:durableId="980772501">
     <w:abstractNumId w:val="4"/>
   </w:num>
   <w:num w:numId="98" w16cid:durableId="839346804">
-    <w:abstractNumId w:val="107"/>
+    <w:abstractNumId w:val="111"/>
   </w:num>
   <w:num w:numId="99" w16cid:durableId="110590330">
-    <w:abstractNumId w:val="121"/>
+    <w:abstractNumId w:val="125"/>
   </w:num>
   <w:num w:numId="100" w16cid:durableId="955408421">
-    <w:abstractNumId w:val="31"/>
+    <w:abstractNumId w:val="32"/>
   </w:num>
   <w:num w:numId="101" w16cid:durableId="915894673">
-    <w:abstractNumId w:val="196"/>
+    <w:abstractNumId w:val="202"/>
   </w:num>
   <w:num w:numId="102" w16cid:durableId="824971427">
-    <w:abstractNumId w:val="70"/>
+    <w:abstractNumId w:val="72"/>
   </w:num>
   <w:num w:numId="103" w16cid:durableId="1626767330">
-    <w:abstractNumId w:val="36"/>
+    <w:abstractNumId w:val="38"/>
   </w:num>
   <w:num w:numId="104" w16cid:durableId="1764448619">
-    <w:abstractNumId w:val="195"/>
+    <w:abstractNumId w:val="201"/>
   </w:num>
   <w:num w:numId="105" w16cid:durableId="1740252765">
-    <w:abstractNumId w:val="72"/>
+    <w:abstractNumId w:val="74"/>
   </w:num>
   <w:num w:numId="106" w16cid:durableId="563874172">
-    <w:abstractNumId w:val="58"/>
+    <w:abstractNumId w:val="60"/>
   </w:num>
   <w:num w:numId="107" w16cid:durableId="101389219">
     <w:abstractNumId w:val="23"/>
@@ -32383,298 +33506,316 @@
     <w:abstractNumId w:val="11"/>
   </w:num>
   <w:num w:numId="109" w16cid:durableId="1421099556">
-    <w:abstractNumId w:val="30"/>
+    <w:abstractNumId w:val="31"/>
   </w:num>
   <w:num w:numId="110" w16cid:durableId="949361015">
-    <w:abstractNumId w:val="88"/>
+    <w:abstractNumId w:val="91"/>
   </w:num>
   <w:num w:numId="111" w16cid:durableId="280769127">
-    <w:abstractNumId w:val="133"/>
+    <w:abstractNumId w:val="137"/>
   </w:num>
   <w:num w:numId="112" w16cid:durableId="1787234281">
-    <w:abstractNumId w:val="40"/>
+    <w:abstractNumId w:val="42"/>
   </w:num>
   <w:num w:numId="113" w16cid:durableId="319188921">
-    <w:abstractNumId w:val="162"/>
+    <w:abstractNumId w:val="167"/>
   </w:num>
   <w:num w:numId="114" w16cid:durableId="11418127">
-    <w:abstractNumId w:val="112"/>
+    <w:abstractNumId w:val="116"/>
   </w:num>
   <w:num w:numId="115" w16cid:durableId="1177882639">
-    <w:abstractNumId w:val="150"/>
+    <w:abstractNumId w:val="155"/>
   </w:num>
   <w:num w:numId="116" w16cid:durableId="2014139637">
-    <w:abstractNumId w:val="192"/>
+    <w:abstractNumId w:val="198"/>
   </w:num>
   <w:num w:numId="117" w16cid:durableId="1565945300">
-    <w:abstractNumId w:val="102"/>
+    <w:abstractNumId w:val="106"/>
   </w:num>
   <w:num w:numId="118" w16cid:durableId="1371800779">
     <w:abstractNumId w:val="20"/>
   </w:num>
   <w:num w:numId="119" w16cid:durableId="506360804">
-    <w:abstractNumId w:val="139"/>
+    <w:abstractNumId w:val="144"/>
   </w:num>
   <w:num w:numId="120" w16cid:durableId="1904178502">
-    <w:abstractNumId w:val="131"/>
+    <w:abstractNumId w:val="135"/>
   </w:num>
   <w:num w:numId="121" w16cid:durableId="1426340176">
-    <w:abstractNumId w:val="186"/>
+    <w:abstractNumId w:val="192"/>
   </w:num>
   <w:num w:numId="122" w16cid:durableId="1536382670">
-    <w:abstractNumId w:val="178"/>
+    <w:abstractNumId w:val="184"/>
   </w:num>
   <w:num w:numId="123" w16cid:durableId="2030326731">
-    <w:abstractNumId w:val="98"/>
+    <w:abstractNumId w:val="101"/>
   </w:num>
   <w:num w:numId="124" w16cid:durableId="1017151332">
-    <w:abstractNumId w:val="136"/>
+    <w:abstractNumId w:val="141"/>
   </w:num>
   <w:num w:numId="125" w16cid:durableId="572012633">
-    <w:abstractNumId w:val="144"/>
+    <w:abstractNumId w:val="149"/>
   </w:num>
   <w:num w:numId="126" w16cid:durableId="1222136865">
-    <w:abstractNumId w:val="108"/>
+    <w:abstractNumId w:val="112"/>
   </w:num>
   <w:num w:numId="127" w16cid:durableId="1309747087">
     <w:abstractNumId w:val="5"/>
   </w:num>
   <w:num w:numId="128" w16cid:durableId="1222130121">
-    <w:abstractNumId w:val="64"/>
+    <w:abstractNumId w:val="66"/>
   </w:num>
   <w:num w:numId="129" w16cid:durableId="1315450151">
-    <w:abstractNumId w:val="175"/>
+    <w:abstractNumId w:val="181"/>
   </w:num>
   <w:num w:numId="130" w16cid:durableId="15011210">
-    <w:abstractNumId w:val="43"/>
+    <w:abstractNumId w:val="45"/>
   </w:num>
   <w:num w:numId="131" w16cid:durableId="1151285223">
-    <w:abstractNumId w:val="138"/>
+    <w:abstractNumId w:val="143"/>
   </w:num>
   <w:num w:numId="132" w16cid:durableId="629020571">
-    <w:abstractNumId w:val="96"/>
+    <w:abstractNumId w:val="99"/>
   </w:num>
   <w:num w:numId="133" w16cid:durableId="1129208218">
-    <w:abstractNumId w:val="190"/>
+    <w:abstractNumId w:val="196"/>
   </w:num>
   <w:num w:numId="134" w16cid:durableId="1512984503">
-    <w:abstractNumId w:val="174"/>
+    <w:abstractNumId w:val="180"/>
   </w:num>
   <w:num w:numId="135" w16cid:durableId="46608860">
-    <w:abstractNumId w:val="198"/>
+    <w:abstractNumId w:val="204"/>
   </w:num>
   <w:num w:numId="136" w16cid:durableId="40059540">
-    <w:abstractNumId w:val="45"/>
+    <w:abstractNumId w:val="47"/>
   </w:num>
   <w:num w:numId="137" w16cid:durableId="718673403">
-    <w:abstractNumId w:val="185"/>
+    <w:abstractNumId w:val="191"/>
   </w:num>
   <w:num w:numId="138" w16cid:durableId="140393334">
-    <w:abstractNumId w:val="199"/>
+    <w:abstractNumId w:val="205"/>
   </w:num>
   <w:num w:numId="139" w16cid:durableId="1229193365">
-    <w:abstractNumId w:val="54"/>
+    <w:abstractNumId w:val="56"/>
   </w:num>
   <w:num w:numId="140" w16cid:durableId="1914241767">
-    <w:abstractNumId w:val="77"/>
+    <w:abstractNumId w:val="80"/>
   </w:num>
   <w:num w:numId="141" w16cid:durableId="2088847151">
+    <w:abstractNumId w:val="30"/>
+  </w:num>
+  <w:num w:numId="142" w16cid:durableId="87390387">
     <w:abstractNumId w:val="29"/>
   </w:num>
-  <w:num w:numId="142" w16cid:durableId="87390387">
-    <w:abstractNumId w:val="28"/>
-  </w:num>
   <w:num w:numId="143" w16cid:durableId="2065056436">
-    <w:abstractNumId w:val="97"/>
+    <w:abstractNumId w:val="100"/>
   </w:num>
   <w:num w:numId="144" w16cid:durableId="91051106">
-    <w:abstractNumId w:val="103"/>
+    <w:abstractNumId w:val="107"/>
   </w:num>
   <w:num w:numId="145" w16cid:durableId="2009404469">
-    <w:abstractNumId w:val="167"/>
+    <w:abstractNumId w:val="172"/>
   </w:num>
   <w:num w:numId="146" w16cid:durableId="150954641">
-    <w:abstractNumId w:val="50"/>
+    <w:abstractNumId w:val="52"/>
   </w:num>
   <w:num w:numId="147" w16cid:durableId="1978298780">
-    <w:abstractNumId w:val="101"/>
+    <w:abstractNumId w:val="105"/>
   </w:num>
   <w:num w:numId="148" w16cid:durableId="1776096132">
-    <w:abstractNumId w:val="119"/>
+    <w:abstractNumId w:val="123"/>
   </w:num>
   <w:num w:numId="149" w16cid:durableId="945234494">
-    <w:abstractNumId w:val="118"/>
+    <w:abstractNumId w:val="122"/>
   </w:num>
   <w:num w:numId="150" w16cid:durableId="1351570488">
-    <w:abstractNumId w:val="197"/>
+    <w:abstractNumId w:val="203"/>
   </w:num>
   <w:num w:numId="151" w16cid:durableId="1676879935">
-    <w:abstractNumId w:val="65"/>
+    <w:abstractNumId w:val="67"/>
   </w:num>
   <w:num w:numId="152" w16cid:durableId="800804555">
+    <w:abstractNumId w:val="130"/>
+  </w:num>
+  <w:num w:numId="153" w16cid:durableId="322205530">
     <w:abstractNumId w:val="126"/>
   </w:num>
-  <w:num w:numId="153" w16cid:durableId="322205530">
-    <w:abstractNumId w:val="122"/>
-  </w:num>
   <w:num w:numId="154" w16cid:durableId="616958428">
-    <w:abstractNumId w:val="75"/>
+    <w:abstractNumId w:val="78"/>
   </w:num>
   <w:num w:numId="155" w16cid:durableId="441992470">
-    <w:abstractNumId w:val="170"/>
+    <w:abstractNumId w:val="176"/>
   </w:num>
   <w:num w:numId="156" w16cid:durableId="1122844907">
-    <w:abstractNumId w:val="66"/>
+    <w:abstractNumId w:val="68"/>
   </w:num>
   <w:num w:numId="157" w16cid:durableId="1645767608">
-    <w:abstractNumId w:val="182"/>
+    <w:abstractNumId w:val="188"/>
   </w:num>
   <w:num w:numId="158" w16cid:durableId="1114903575">
     <w:abstractNumId w:val="7"/>
   </w:num>
   <w:num w:numId="159" w16cid:durableId="1849297167">
-    <w:abstractNumId w:val="205"/>
+    <w:abstractNumId w:val="211"/>
   </w:num>
   <w:num w:numId="160" w16cid:durableId="700280426">
-    <w:abstractNumId w:val="142"/>
+    <w:abstractNumId w:val="147"/>
   </w:num>
   <w:num w:numId="161" w16cid:durableId="1226335300">
-    <w:abstractNumId w:val="47"/>
+    <w:abstractNumId w:val="49"/>
   </w:num>
   <w:num w:numId="162" w16cid:durableId="1981033687">
     <w:abstractNumId w:val="2"/>
   </w:num>
   <w:num w:numId="163" w16cid:durableId="1996565830">
-    <w:abstractNumId w:val="176"/>
+    <w:abstractNumId w:val="182"/>
   </w:num>
   <w:num w:numId="164" w16cid:durableId="360522350">
-    <w:abstractNumId w:val="140"/>
+    <w:abstractNumId w:val="145"/>
   </w:num>
   <w:num w:numId="165" w16cid:durableId="1456020571">
-    <w:abstractNumId w:val="67"/>
+    <w:abstractNumId w:val="69"/>
   </w:num>
   <w:num w:numId="166" w16cid:durableId="181865345">
-    <w:abstractNumId w:val="81"/>
+    <w:abstractNumId w:val="84"/>
   </w:num>
   <w:num w:numId="167" w16cid:durableId="694814283">
-    <w:abstractNumId w:val="155"/>
+    <w:abstractNumId w:val="160"/>
   </w:num>
   <w:num w:numId="168" w16cid:durableId="2079132482">
-    <w:abstractNumId w:val="33"/>
+    <w:abstractNumId w:val="34"/>
   </w:num>
   <w:num w:numId="169" w16cid:durableId="102112656">
-    <w:abstractNumId w:val="203"/>
+    <w:abstractNumId w:val="209"/>
   </w:num>
   <w:num w:numId="170" w16cid:durableId="1346011040">
-    <w:abstractNumId w:val="145"/>
+    <w:abstractNumId w:val="150"/>
   </w:num>
   <w:num w:numId="171" w16cid:durableId="1003627223">
     <w:abstractNumId w:val="1"/>
   </w:num>
   <w:num w:numId="172" w16cid:durableId="1778326678">
-    <w:abstractNumId w:val="116"/>
+    <w:abstractNumId w:val="120"/>
   </w:num>
   <w:num w:numId="173" w16cid:durableId="157187402">
-    <w:abstractNumId w:val="160"/>
+    <w:abstractNumId w:val="165"/>
   </w:num>
   <w:num w:numId="174" w16cid:durableId="1505782582">
-    <w:abstractNumId w:val="78"/>
+    <w:abstractNumId w:val="81"/>
   </w:num>
   <w:num w:numId="175" w16cid:durableId="195167234">
     <w:abstractNumId w:val="12"/>
   </w:num>
   <w:num w:numId="176" w16cid:durableId="183177657">
-    <w:abstractNumId w:val="130"/>
+    <w:abstractNumId w:val="134"/>
   </w:num>
   <w:num w:numId="177" w16cid:durableId="1577058667">
+    <w:abstractNumId w:val="88"/>
+  </w:num>
+  <w:num w:numId="178" w16cid:durableId="1129788185">
+    <w:abstractNumId w:val="87"/>
+  </w:num>
+  <w:num w:numId="179" w16cid:durableId="2099447176">
+    <w:abstractNumId w:val="113"/>
+  </w:num>
+  <w:num w:numId="180" w16cid:durableId="1304039763">
+    <w:abstractNumId w:val="208"/>
+  </w:num>
+  <w:num w:numId="181" w16cid:durableId="783234069">
+    <w:abstractNumId w:val="53"/>
+  </w:num>
+  <w:num w:numId="182" w16cid:durableId="1769235323">
+    <w:abstractNumId w:val="152"/>
+  </w:num>
+  <w:num w:numId="183" w16cid:durableId="1023048751">
+    <w:abstractNumId w:val="108"/>
+  </w:num>
+  <w:num w:numId="184" w16cid:durableId="1821117799">
+    <w:abstractNumId w:val="200"/>
+  </w:num>
+  <w:num w:numId="185" w16cid:durableId="766000388">
+    <w:abstractNumId w:val="39"/>
+  </w:num>
+  <w:num w:numId="186" w16cid:durableId="298609590">
+    <w:abstractNumId w:val="186"/>
+  </w:num>
+  <w:num w:numId="187" w16cid:durableId="1143081944">
+    <w:abstractNumId w:val="168"/>
+  </w:num>
+  <w:num w:numId="188" w16cid:durableId="51464528">
+    <w:abstractNumId w:val="127"/>
+  </w:num>
+  <w:num w:numId="189" w16cid:durableId="639263064">
+    <w:abstractNumId w:val="175"/>
+  </w:num>
+  <w:num w:numId="190" w16cid:durableId="645939860">
+    <w:abstractNumId w:val="65"/>
+  </w:num>
+  <w:num w:numId="191" w16cid:durableId="233666801">
+    <w:abstractNumId w:val="183"/>
+  </w:num>
+  <w:num w:numId="192" w16cid:durableId="1512573434">
+    <w:abstractNumId w:val="95"/>
+  </w:num>
+  <w:num w:numId="193" w16cid:durableId="821971702">
     <w:abstractNumId w:val="85"/>
   </w:num>
-  <w:num w:numId="178" w16cid:durableId="1129788185">
-    <w:abstractNumId w:val="84"/>
+  <w:num w:numId="194" w16cid:durableId="761876068">
+    <w:abstractNumId w:val="83"/>
   </w:num>
-  <w:num w:numId="179" w16cid:durableId="2099447176">
-    <w:abstractNumId w:val="109"/>
+  <w:num w:numId="195" w16cid:durableId="270744509">
+    <w:abstractNumId w:val="35"/>
   </w:num>
-  <w:num w:numId="180" w16cid:durableId="1304039763">
-    <w:abstractNumId w:val="202"/>
+  <w:num w:numId="196" w16cid:durableId="965545997">
+    <w:abstractNumId w:val="58"/>
   </w:num>
-  <w:num w:numId="181" w16cid:durableId="783234069">
-    <w:abstractNumId w:val="51"/>
+  <w:num w:numId="197" w16cid:durableId="1691908032">
+    <w:abstractNumId w:val="92"/>
   </w:num>
-  <w:num w:numId="182" w16cid:durableId="1769235323">
-    <w:abstractNumId w:val="147"/>
+  <w:num w:numId="198" w16cid:durableId="2144082504">
+    <w:abstractNumId w:val="70"/>
   </w:num>
-  <w:num w:numId="183" w16cid:durableId="1023048751">
-    <w:abstractNumId w:val="104"/>
+  <w:num w:numId="199" w16cid:durableId="1197812442">
+    <w:abstractNumId w:val="133"/>
   </w:num>
-  <w:num w:numId="184" w16cid:durableId="1821117799">
-    <w:abstractNumId w:val="194"/>
+  <w:num w:numId="200" w16cid:durableId="12920549">
+    <w:abstractNumId w:val="206"/>
   </w:num>
-  <w:num w:numId="185" w16cid:durableId="766000388">
+  <w:num w:numId="201" w16cid:durableId="349458460">
+    <w:abstractNumId w:val="174"/>
+  </w:num>
+  <w:num w:numId="202" w16cid:durableId="2096510681">
+    <w:abstractNumId w:val="98"/>
+  </w:num>
+  <w:num w:numId="203" w16cid:durableId="1486361506">
+    <w:abstractNumId w:val="156"/>
+  </w:num>
+  <w:num w:numId="204" w16cid:durableId="1191650093">
+    <w:abstractNumId w:val="41"/>
+  </w:num>
+  <w:num w:numId="205" w16cid:durableId="966353051">
+    <w:abstractNumId w:val="102"/>
+  </w:num>
+  <w:num w:numId="206" w16cid:durableId="748381591">
+    <w:abstractNumId w:val="153"/>
+  </w:num>
+  <w:num w:numId="207" w16cid:durableId="1157918329">
     <w:abstractNumId w:val="37"/>
   </w:num>
-  <w:num w:numId="186" w16cid:durableId="298609590">
-    <w:abstractNumId w:val="180"/>
+  <w:num w:numId="208" w16cid:durableId="1514999022">
+    <w:abstractNumId w:val="76"/>
   </w:num>
-  <w:num w:numId="187" w16cid:durableId="1143081944">
-    <w:abstractNumId w:val="163"/>
+  <w:num w:numId="209" w16cid:durableId="426005169">
+    <w:abstractNumId w:val="103"/>
   </w:num>
-  <w:num w:numId="188" w16cid:durableId="51464528">
-    <w:abstractNumId w:val="123"/>
+  <w:num w:numId="210" w16cid:durableId="1057049476">
+    <w:abstractNumId w:val="24"/>
   </w:num>
-  <w:num w:numId="189" w16cid:durableId="639263064">
-    <w:abstractNumId w:val="169"/>
+  <w:num w:numId="211" w16cid:durableId="5794241">
+    <w:abstractNumId w:val="138"/>
   </w:num>
-  <w:num w:numId="190" w16cid:durableId="645939860">
-    <w:abstractNumId w:val="63"/>
-  </w:num>
-  <w:num w:numId="191" w16cid:durableId="233666801">
-    <w:abstractNumId w:val="177"/>
-  </w:num>
-  <w:num w:numId="192" w16cid:durableId="1512573434">
-    <w:abstractNumId w:val="92"/>
-  </w:num>
-  <w:num w:numId="193" w16cid:durableId="821971702">
-    <w:abstractNumId w:val="82"/>
-  </w:num>
-  <w:num w:numId="194" w16cid:durableId="761876068">
-    <w:abstractNumId w:val="80"/>
-  </w:num>
-  <w:num w:numId="195" w16cid:durableId="270744509">
-    <w:abstractNumId w:val="34"/>
-  </w:num>
-  <w:num w:numId="196" w16cid:durableId="965545997">
-    <w:abstractNumId w:val="56"/>
-  </w:num>
-  <w:num w:numId="197" w16cid:durableId="1691908032">
-    <w:abstractNumId w:val="89"/>
-  </w:num>
-  <w:num w:numId="198" w16cid:durableId="2144082504">
-    <w:abstractNumId w:val="68"/>
-  </w:num>
-  <w:num w:numId="199" w16cid:durableId="1197812442">
-    <w:abstractNumId w:val="129"/>
-  </w:num>
-  <w:num w:numId="200" w16cid:durableId="12920549">
-    <w:abstractNumId w:val="200"/>
-  </w:num>
-  <w:num w:numId="201" w16cid:durableId="349458460">
-    <w:abstractNumId w:val="168"/>
-  </w:num>
-  <w:num w:numId="202" w16cid:durableId="2096510681">
-    <w:abstractNumId w:val="95"/>
-  </w:num>
-  <w:num w:numId="203" w16cid:durableId="1486361506">
-    <w:abstractNumId w:val="151"/>
-  </w:num>
-  <w:num w:numId="204" w16cid:durableId="1191650093">
-    <w:abstractNumId w:val="39"/>
-  </w:num>
-  <w:num w:numId="205" w16cid:durableId="966353051">
-    <w:abstractNumId w:val="99"/>
-  </w:num>
-  <w:num w:numId="206" w16cid:durableId="748381591">
-    <w:abstractNumId w:val="148"/>
+  <w:num w:numId="212" w16cid:durableId="1862235617">
+    <w:abstractNumId w:val="173"/>
   </w:num>
   <w:numIdMacAtCleanup w:val="43"/>
 </w:numbering>

</xml_diff>

<commit_message>
Docs: cập nhật PTTKHT
</commit_message>
<xml_diff>
--- a/Documents/Phân tích thiết kế hệ thống.docx
+++ b/Documents/Phân tích thiết kế hệ thống.docx
@@ -946,7 +946,7 @@
               <w:szCs w:val="28"/>
             </w:rPr>
             <w:drawing>
-              <wp:inline distT="0" distB="0" distL="0" distR="0" wp14:anchorId="3D356BA7" wp14:editId="667E51D3">
+              <wp:inline distT="0" distB="0" distL="0" distR="0" wp14:anchorId="3D356BA7" wp14:editId="24F8EE63">
                 <wp:extent cx="6120130" cy="9606280"/>
                 <wp:effectExtent l="0" t="0" r="0" b="0"/>
                 <wp:docPr id="6" name="Picture 6" descr="A picture containing background pattern&#10;&#10;Description automatically generated"/>
@@ -1548,7 +1548,7 @@
               <w:szCs w:val="28"/>
             </w:rPr>
             <w:drawing>
-              <wp:inline distT="0" distB="0" distL="0" distR="0" wp14:anchorId="3745558E" wp14:editId="10ECC640">
+              <wp:inline distT="0" distB="0" distL="0" distR="0" wp14:anchorId="3745558E" wp14:editId="3A352C80">
                 <wp:extent cx="5760720" cy="9042143"/>
                 <wp:effectExtent l="0" t="0" r="0" b="6985"/>
                 <wp:docPr id="1885125689" name="Picture 1885125689" descr="A picture containing background pattern&#10;&#10;Description automatically generated"/>
@@ -6803,11 +6803,6 @@
         </w:p>
         <w:p/>
         <w:p>
-          <w:pPr>
-            <w:rPr>
-              <w:lang w:val="en-US"/>
-            </w:rPr>
-          </w:pPr>
           <w:r>
             <w:t>Ngoài ra, việc quản lý lịch hẹn hoàn toàn thủ công khiến công ty gặp khó khăn trong việc theo dõi, sắp xếp và điều phối công việc hợp lý. Nhân viên kỹ thuật không có một hệ thống trực quan để xem lịch làm việc, gây ra tình trạng chồng chéo hoặc bỏ sót lịch hẹn. Vì vậy, cần có một hệ thống đặt lịch trực tuyến giúp tối ưu hóa quy trình làm việc, giảm tải cho nhân viên và nâng cao chất lượng dịch vụ</w:t>
           </w:r>
@@ -6822,7 +6817,6 @@
               <w:b/>
               <w:color w:val="000000" w:themeColor="text1"/>
               <w:szCs w:val="26"/>
-              <w:lang w:val="en-US"/>
             </w:rPr>
           </w:pPr>
         </w:p>
@@ -6833,7 +6827,6 @@
             <w:rPr>
               <w:rFonts w:cs="Times New Roman"/>
               <w:szCs w:val="26"/>
-              <w:lang w:val="en-US"/>
             </w:rPr>
           </w:pPr>
           <w:bookmarkStart w:id="4" w:name="_Toc191513710"/>
@@ -6868,18 +6861,10 @@
           <w:bookmarkEnd w:id="4"/>
         </w:p>
         <w:p>
-          <w:pPr>
-            <w:rPr>
-              <w:lang w:val="en-US"/>
-            </w:rPr>
-          </w:pPr>
           <w:r>
             <w:t xml:space="preserve">Mục tiêu của đề tài là xây dựng một </w:t>
           </w:r>
           <w:r>
-            <w:rPr>
-              <w:lang w:val="en-US"/>
-            </w:rPr>
             <w:t>website</w:t>
           </w:r>
           <w:r>
@@ -6978,11 +6963,6 @@
           </w:r>
         </w:p>
         <w:p>
-          <w:pPr>
-            <w:rPr>
-              <w:lang w:val="en-US"/>
-            </w:rPr>
-          </w:pPr>
           <w:r>
             <w:t>Xây dựng một hệ thống đặt lịch sửa chữa trực tuyến tối ưu, giúp nâng cao hiệu suất làm việc của công ty Minh Giang Protech Computer, giảm thiểu sai sót trong quy trình đặt lịch và cải thiện trải nghiệm khách hàng.</w:t>
           </w:r>
@@ -7637,14 +7617,6 @@
     <w:p>
       <w:pPr>
         <w:rPr>
-          <w:szCs w:val="26"/>
-          <w:lang w:val="en-US"/>
-        </w:rPr>
-      </w:pPr>
-    </w:p>
-    <w:p>
-      <w:pPr>
-        <w:rPr>
           <w:b/>
           <w:bCs/>
           <w:szCs w:val="26"/>
@@ -7909,7 +7881,6 @@
           <w:bCs/>
           <w:szCs w:val="26"/>
         </w:rPr>
-        <w:lastRenderedPageBreak/>
         <w:t>Cập nhật trạng thái:</w:t>
       </w:r>
       <w:r>
@@ -7935,6 +7906,7 @@
           <w:bCs/>
           <w:szCs w:val="26"/>
         </w:rPr>
+        <w:lastRenderedPageBreak/>
         <w:t>Phân nhân viên phụ trách:</w:t>
       </w:r>
       <w:r>
@@ -8666,6 +8638,9 @@
       <w:pPr>
         <w:spacing w:before="120"/>
         <w:jc w:val="center"/>
+        <w:rPr>
+          <w:lang w:val="en-US"/>
+        </w:rPr>
       </w:pPr>
       <w:r>
         <w:rPr>
@@ -8677,6 +8652,15 @@
       <w:r>
         <w:t>Tác nhân trong hệ thống</w:t>
       </w:r>
+    </w:p>
+    <w:p>
+      <w:pPr>
+        <w:spacing w:before="120"/>
+        <w:jc w:val="center"/>
+        <w:rPr>
+          <w:lang w:val="en-US"/>
+        </w:rPr>
+      </w:pPr>
     </w:p>
     <w:p>
       <w:pPr>
@@ -8828,8 +8812,6 @@
             <w:r>
               <w:rPr>
                 <w:rFonts w:ascii="Arial" w:hAnsi="Arial" w:cs="Arial"/>
-                <w:b/>
-                <w:bCs/>
                 <w:noProof w:val="0"/>
                 <w:color w:val="000000"/>
               </w:rPr>
@@ -8920,8 +8902,6 @@
             <w:r>
               <w:rPr>
                 <w:rFonts w:ascii="Arial" w:hAnsi="Arial" w:cs="Arial"/>
-                <w:b/>
-                <w:bCs/>
                 <w:noProof w:val="0"/>
                 <w:color w:val="000000"/>
               </w:rPr>
@@ -9012,8 +8992,6 @@
             <w:r>
               <w:rPr>
                 <w:rFonts w:ascii="Arial" w:hAnsi="Arial" w:cs="Arial"/>
-                <w:b/>
-                <w:bCs/>
                 <w:noProof w:val="0"/>
                 <w:color w:val="000000"/>
               </w:rPr>
@@ -9104,8 +9082,6 @@
             <w:r>
               <w:rPr>
                 <w:rFonts w:ascii="Arial" w:hAnsi="Arial" w:cs="Arial"/>
-                <w:b/>
-                <w:bCs/>
                 <w:noProof w:val="0"/>
                 <w:color w:val="000000"/>
               </w:rPr>
@@ -9196,8 +9172,6 @@
             <w:r>
               <w:rPr>
                 <w:rFonts w:ascii="Arial" w:hAnsi="Arial" w:cs="Arial"/>
-                <w:b/>
-                <w:bCs/>
                 <w:noProof w:val="0"/>
                 <w:color w:val="000000"/>
               </w:rPr>
@@ -9288,8 +9262,6 @@
             <w:r>
               <w:rPr>
                 <w:rFonts w:ascii="Arial" w:hAnsi="Arial" w:cs="Arial"/>
-                <w:b/>
-                <w:bCs/>
                 <w:noProof w:val="0"/>
                 <w:color w:val="000000"/>
               </w:rPr>
@@ -9380,8 +9352,6 @@
             <w:r>
               <w:rPr>
                 <w:rFonts w:ascii="Arial" w:hAnsi="Arial" w:cs="Arial"/>
-                <w:b/>
-                <w:bCs/>
                 <w:noProof w:val="0"/>
                 <w:color w:val="000000"/>
               </w:rPr>
@@ -9472,8 +9442,6 @@
             <w:r>
               <w:rPr>
                 <w:rFonts w:ascii="Arial" w:hAnsi="Arial" w:cs="Arial"/>
-                <w:b/>
-                <w:bCs/>
                 <w:noProof w:val="0"/>
                 <w:color w:val="000000"/>
               </w:rPr>
@@ -9564,11 +9532,10 @@
             <w:r>
               <w:rPr>
                 <w:rFonts w:ascii="Arial" w:hAnsi="Arial" w:cs="Arial"/>
-                <w:b/>
-                <w:bCs/>
                 <w:noProof w:val="0"/>
                 <w:color w:val="000000"/>
               </w:rPr>
+              <w:lastRenderedPageBreak/>
               <w:t>UC9</w:t>
             </w:r>
           </w:p>
@@ -9656,12 +9623,9 @@
             <w:r>
               <w:rPr>
                 <w:rFonts w:ascii="Arial" w:hAnsi="Arial" w:cs="Arial"/>
-                <w:b/>
-                <w:bCs/>
                 <w:noProof w:val="0"/>
                 <w:color w:val="000000"/>
               </w:rPr>
-              <w:lastRenderedPageBreak/>
               <w:t>UC10</w:t>
             </w:r>
           </w:p>
@@ -9749,8 +9713,6 @@
             <w:r>
               <w:rPr>
                 <w:rFonts w:ascii="Arial" w:hAnsi="Arial" w:cs="Arial"/>
-                <w:b/>
-                <w:bCs/>
                 <w:noProof w:val="0"/>
                 <w:color w:val="000000"/>
               </w:rPr>
@@ -9841,8 +9803,6 @@
             <w:r>
               <w:rPr>
                 <w:rFonts w:ascii="Arial" w:hAnsi="Arial" w:cs="Arial"/>
-                <w:b/>
-                <w:bCs/>
                 <w:noProof w:val="0"/>
                 <w:color w:val="000000"/>
               </w:rPr>
@@ -10047,7 +10007,19 @@
         <w:rPr>
           <w:lang w:val="en-US"/>
         </w:rPr>
-        <w:t>Sở đồ usecase tổng quát</w:t>
+        <w:t>S</w:t>
+      </w:r>
+      <w:r>
+        <w:rPr>
+          <w:lang w:val="en-US"/>
+        </w:rPr>
+        <w:t>ơ</w:t>
+      </w:r>
+      <w:r>
+        <w:rPr>
+          <w:lang w:val="en-US"/>
+        </w:rPr>
+        <w:t xml:space="preserve"> đồ usecase tổng quát</w:t>
       </w:r>
     </w:p>
     <w:p>
@@ -10550,10 +10522,7 @@
         <w:t>&gt;</w:t>
       </w:r>
       <w:r>
-        <w:t>&gt;</w:t>
-      </w:r>
-      <w:r>
-        <w:t xml:space="preserve"> với </w:t>
+        <w:t xml:space="preserve">&gt; với </w:t>
       </w:r>
       <w:r>
         <w:rPr>
@@ -39149,6 +39118,7 @@
   <w:style w:type="character" w:default="1" w:styleId="DefaultParagraphFont">
     <w:name w:val="Default Paragraph Font"/>
     <w:uiPriority w:val="1"/>
+    <w:semiHidden/>
     <w:unhideWhenUsed/>
   </w:style>
   <w:style w:type="table" w:default="1" w:styleId="TableNormal">

</xml_diff>

<commit_message>
Feat: thêm chức năng quản lý yêu cầu, báo cáo thống kê
</commit_message>
<xml_diff>
--- a/Documents/Phân tích thiết kế hệ thống.docx
+++ b/Documents/Phân tích thiết kế hệ thống.docx
@@ -946,7 +946,7 @@
               <w:szCs w:val="28"/>
             </w:rPr>
             <w:drawing>
-              <wp:inline distT="0" distB="0" distL="0" distR="0" wp14:anchorId="3D356BA7" wp14:editId="24F8EE63">
+              <wp:inline distT="0" distB="0" distL="0" distR="0" wp14:anchorId="3D356BA7" wp14:editId="7485D356">
                 <wp:extent cx="6120130" cy="9606280"/>
                 <wp:effectExtent l="0" t="0" r="0" b="0"/>
                 <wp:docPr id="6" name="Picture 6" descr="A picture containing background pattern&#10;&#10;Description automatically generated"/>
@@ -1548,7 +1548,7 @@
               <w:szCs w:val="28"/>
             </w:rPr>
             <w:drawing>
-              <wp:inline distT="0" distB="0" distL="0" distR="0" wp14:anchorId="3745558E" wp14:editId="3A352C80">
+              <wp:inline distT="0" distB="0" distL="0" distR="0" wp14:anchorId="3745558E" wp14:editId="0EE7FA9B">
                 <wp:extent cx="5760720" cy="9042143"/>
                 <wp:effectExtent l="0" t="0" r="0" b="6985"/>
                 <wp:docPr id="1885125689" name="Picture 1885125689" descr="A picture containing background pattern&#10;&#10;Description automatically generated"/>
@@ -5056,14 +5056,12 @@
         </w:tbl>
         <w:p>
           <w:pPr>
-            <w:pStyle w:val="Heading1"/>
-            <w:spacing w:before="0" w:after="0"/>
-            <w:jc w:val="center"/>
             <w:rPr>
               <w:rStyle w:val="Heading1Char"/>
               <w:rFonts w:cs="Times New Roman"/>
-              <w:b/>
+              <w:b w:val="0"/>
               <w:szCs w:val="26"/>
+              <w:lang w:val="en-US"/>
             </w:rPr>
           </w:pPr>
         </w:p>

</xml_diff>

<commit_message>
Docs: Vẽ các sơ đồ trạng thái và sơ đồ tuần tự
</commit_message>
<xml_diff>
--- a/Documents/Phân tích thiết kế hệ thống.docx
+++ b/Documents/Phân tích thiết kế hệ thống.docx
@@ -946,7 +946,7 @@
               <w:szCs w:val="28"/>
             </w:rPr>
             <w:drawing>
-              <wp:inline distT="0" distB="0" distL="0" distR="0" wp14:anchorId="3D356BA7" wp14:editId="7485D356">
+              <wp:inline distT="0" distB="0" distL="0" distR="0" wp14:anchorId="3D356BA7" wp14:editId="2D036740">
                 <wp:extent cx="6120130" cy="9606280"/>
                 <wp:effectExtent l="0" t="0" r="0" b="0"/>
                 <wp:docPr id="6" name="Picture 6" descr="A picture containing background pattern&#10;&#10;Description automatically generated"/>
@@ -1548,7 +1548,7 @@
               <w:szCs w:val="28"/>
             </w:rPr>
             <w:drawing>
-              <wp:inline distT="0" distB="0" distL="0" distR="0" wp14:anchorId="3745558E" wp14:editId="0EE7FA9B">
+              <wp:inline distT="0" distB="0" distL="0" distR="0" wp14:anchorId="3745558E" wp14:editId="307C5631">
                 <wp:extent cx="5760720" cy="9042143"/>
                 <wp:effectExtent l="0" t="0" r="0" b="6985"/>
                 <wp:docPr id="1885125689" name="Picture 1885125689" descr="A picture containing background pattern&#10;&#10;Description automatically generated"/>
@@ -5061,7 +5061,6 @@
               <w:rFonts w:cs="Times New Roman"/>
               <w:b w:val="0"/>
               <w:szCs w:val="26"/>
-              <w:lang w:val="en-US"/>
             </w:rPr>
           </w:pPr>
         </w:p>
@@ -12934,13 +12933,7 @@
         <w:rPr>
           <w:lang w:val="en-US"/>
         </w:rPr>
-        <w:t xml:space="preserve">Phân rã usecase </w:t>
-      </w:r>
-      <w:r>
-        <w:rPr>
-          <w:lang w:val="en-US"/>
-        </w:rPr>
-        <w:t>yêu cầu sửa chữa</w:t>
+        <w:t>Phân rã usecase yêu cầu sửa chữa</w:t>
       </w:r>
     </w:p>
     <w:p>
@@ -13078,13 +13071,7 @@
         <w:rPr>
           <w:lang w:val="en-US"/>
         </w:rPr>
-        <w:t xml:space="preserve">Phân rã usecase </w:t>
-      </w:r>
-      <w:r>
-        <w:rPr>
-          <w:lang w:val="en-US"/>
-        </w:rPr>
-        <w:t>quản lý tài khoản</w:t>
+        <w:t>Phân rã usecase quản lý tài khoản</w:t>
       </w:r>
     </w:p>
     <w:p>
@@ -19621,12 +19608,6 @@
         <w:gridCol w:w="3260"/>
       </w:tblGrid>
       <w:tr>
-        <w:tblPrEx>
-          <w:tblCellMar>
-            <w:top w:w="0" w:type="dxa"/>
-            <w:bottom w:w="0" w:type="dxa"/>
-          </w:tblCellMar>
-        </w:tblPrEx>
         <w:trPr>
           <w:trHeight w:val="274"/>
         </w:trPr>
@@ -19717,12 +19698,6 @@
         </w:tc>
       </w:tr>
       <w:tr>
-        <w:tblPrEx>
-          <w:tblCellMar>
-            <w:top w:w="0" w:type="dxa"/>
-            <w:bottom w:w="0" w:type="dxa"/>
-          </w:tblCellMar>
-        </w:tblPrEx>
         <w:trPr>
           <w:trHeight w:val="547"/>
         </w:trPr>
@@ -19790,12 +19765,6 @@
         </w:tc>
       </w:tr>
       <w:tr>
-        <w:tblPrEx>
-          <w:tblCellMar>
-            <w:top w:w="0" w:type="dxa"/>
-            <w:bottom w:w="0" w:type="dxa"/>
-          </w:tblCellMar>
-        </w:tblPrEx>
         <w:trPr>
           <w:trHeight w:val="547"/>
         </w:trPr>
@@ -19851,12 +19820,6 @@
         </w:tc>
       </w:tr>
       <w:tr>
-        <w:tblPrEx>
-          <w:tblCellMar>
-            <w:top w:w="0" w:type="dxa"/>
-            <w:bottom w:w="0" w:type="dxa"/>
-          </w:tblCellMar>
-        </w:tblPrEx>
         <w:trPr>
           <w:trHeight w:val="547"/>
         </w:trPr>
@@ -19912,12 +19875,6 @@
         </w:tc>
       </w:tr>
       <w:tr>
-        <w:tblPrEx>
-          <w:tblCellMar>
-            <w:top w:w="0" w:type="dxa"/>
-            <w:bottom w:w="0" w:type="dxa"/>
-          </w:tblCellMar>
-        </w:tblPrEx>
         <w:trPr>
           <w:trHeight w:val="547"/>
         </w:trPr>
@@ -19974,12 +19931,6 @@
         </w:tc>
       </w:tr>
       <w:tr>
-        <w:tblPrEx>
-          <w:tblCellMar>
-            <w:top w:w="0" w:type="dxa"/>
-            <w:bottom w:w="0" w:type="dxa"/>
-          </w:tblCellMar>
-        </w:tblPrEx>
         <w:trPr>
           <w:trHeight w:val="547"/>
         </w:trPr>
@@ -20047,12 +19998,6 @@
         </w:tc>
       </w:tr>
       <w:tr>
-        <w:tblPrEx>
-          <w:tblCellMar>
-            <w:top w:w="0" w:type="dxa"/>
-            <w:bottom w:w="0" w:type="dxa"/>
-          </w:tblCellMar>
-        </w:tblPrEx>
         <w:trPr>
           <w:trHeight w:val="547"/>
         </w:trPr>
@@ -20109,12 +20054,6 @@
         </w:tc>
       </w:tr>
       <w:tr>
-        <w:tblPrEx>
-          <w:tblCellMar>
-            <w:top w:w="0" w:type="dxa"/>
-            <w:bottom w:w="0" w:type="dxa"/>
-          </w:tblCellMar>
-        </w:tblPrEx>
         <w:trPr>
           <w:trHeight w:val="274"/>
         </w:trPr>
@@ -20182,12 +20121,6 @@
         </w:tc>
       </w:tr>
       <w:tr>
-        <w:tblPrEx>
-          <w:tblCellMar>
-            <w:top w:w="0" w:type="dxa"/>
-            <w:bottom w:w="0" w:type="dxa"/>
-          </w:tblCellMar>
-        </w:tblPrEx>
         <w:trPr>
           <w:trHeight w:val="547"/>
         </w:trPr>
@@ -20244,12 +20177,6 @@
         </w:tc>
       </w:tr>
       <w:tr>
-        <w:tblPrEx>
-          <w:tblCellMar>
-            <w:top w:w="0" w:type="dxa"/>
-            <w:bottom w:w="0" w:type="dxa"/>
-          </w:tblCellMar>
-        </w:tblPrEx>
         <w:trPr>
           <w:trHeight w:val="547"/>
         </w:trPr>
@@ -20317,12 +20244,6 @@
         </w:tc>
       </w:tr>
       <w:tr>
-        <w:tblPrEx>
-          <w:tblCellMar>
-            <w:top w:w="0" w:type="dxa"/>
-            <w:bottom w:w="0" w:type="dxa"/>
-          </w:tblCellMar>
-        </w:tblPrEx>
         <w:trPr>
           <w:trHeight w:val="547"/>
         </w:trPr>
@@ -20378,12 +20299,6 @@
         </w:tc>
       </w:tr>
       <w:tr>
-        <w:tblPrEx>
-          <w:tblCellMar>
-            <w:top w:w="0" w:type="dxa"/>
-            <w:bottom w:w="0" w:type="dxa"/>
-          </w:tblCellMar>
-        </w:tblPrEx>
         <w:trPr>
           <w:trHeight w:val="547"/>
         </w:trPr>
@@ -20440,12 +20355,6 @@
         </w:tc>
       </w:tr>
       <w:tr>
-        <w:tblPrEx>
-          <w:tblCellMar>
-            <w:top w:w="0" w:type="dxa"/>
-            <w:bottom w:w="0" w:type="dxa"/>
-          </w:tblCellMar>
-        </w:tblPrEx>
         <w:trPr>
           <w:trHeight w:val="547"/>
         </w:trPr>
@@ -20513,12 +20422,6 @@
         </w:tc>
       </w:tr>
       <w:tr>
-        <w:tblPrEx>
-          <w:tblCellMar>
-            <w:top w:w="0" w:type="dxa"/>
-            <w:bottom w:w="0" w:type="dxa"/>
-          </w:tblCellMar>
-        </w:tblPrEx>
         <w:trPr>
           <w:trHeight w:val="547"/>
         </w:trPr>
@@ -20570,12 +20473,6 @@
         </w:tc>
       </w:tr>
       <w:tr>
-        <w:tblPrEx>
-          <w:tblCellMar>
-            <w:top w:w="0" w:type="dxa"/>
-            <w:bottom w:w="0" w:type="dxa"/>
-          </w:tblCellMar>
-        </w:tblPrEx>
         <w:trPr>
           <w:trHeight w:val="274"/>
         </w:trPr>
@@ -20627,12 +20524,6 @@
         </w:tc>
       </w:tr>
       <w:tr>
-        <w:tblPrEx>
-          <w:tblCellMar>
-            <w:top w:w="0" w:type="dxa"/>
-            <w:bottom w:w="0" w:type="dxa"/>
-          </w:tblCellMar>
-        </w:tblPrEx>
         <w:trPr>
           <w:trHeight w:val="547"/>
         </w:trPr>
@@ -21014,12 +20905,389 @@
       <w:bookmarkEnd w:id="21"/>
     </w:p>
     <w:p>
+      <w:pPr>
+        <w:jc w:val="center"/>
+        <w:rPr>
+          <w:lang w:val="en-US"/>
+        </w:rPr>
+      </w:pPr>
       <w:r>
-        <w:t>…</w:t>
+        <w:drawing>
+          <wp:inline distT="0" distB="0" distL="0" distR="0" wp14:anchorId="07AF2AB5" wp14:editId="76984A48">
+            <wp:extent cx="3636818" cy="8613370"/>
+            <wp:effectExtent l="0" t="0" r="1905" b="0"/>
+            <wp:docPr id="904810671" name="Picture 7" descr="A diagram of a flowchart&#10;&#10;AI-generated content may be incorrect."/>
+            <wp:cNvGraphicFramePr>
+              <a:graphicFrameLocks xmlns:a="http://schemas.openxmlformats.org/drawingml/2006/main" noChangeAspect="1"/>
+            </wp:cNvGraphicFramePr>
+            <a:graphic xmlns:a="http://schemas.openxmlformats.org/drawingml/2006/main">
+              <a:graphicData uri="http://schemas.openxmlformats.org/drawingml/2006/picture">
+                <pic:pic xmlns:pic="http://schemas.openxmlformats.org/drawingml/2006/picture">
+                  <pic:nvPicPr>
+                    <pic:cNvPr id="904810671" name="Picture 7" descr="A diagram of a flowchart&#10;&#10;AI-generated content may be incorrect."/>
+                    <pic:cNvPicPr/>
+                  </pic:nvPicPr>
+                  <pic:blipFill>
+                    <a:blip r:embed="rId19">
+                      <a:extLst>
+                        <a:ext uri="{28A0092B-C50C-407E-A947-70E740481C1C}">
+                          <a14:useLocalDpi xmlns:a14="http://schemas.microsoft.com/office/drawing/2010/main" val="0"/>
+                        </a:ext>
+                      </a:extLst>
+                    </a:blip>
+                    <a:stretch>
+                      <a:fillRect/>
+                    </a:stretch>
+                  </pic:blipFill>
+                  <pic:spPr>
+                    <a:xfrm>
+                      <a:off x="0" y="0"/>
+                      <a:ext cx="3659114" cy="8666176"/>
+                    </a:xfrm>
+                    <a:prstGeom prst="rect">
+                      <a:avLst/>
+                    </a:prstGeom>
+                  </pic:spPr>
+                </pic:pic>
+              </a:graphicData>
+            </a:graphic>
+          </wp:inline>
+        </w:drawing>
       </w:r>
     </w:p>
     <w:p>
+      <w:pPr>
+        <w:jc w:val="center"/>
+        <w:rPr>
+          <w:lang w:val="en-US"/>
+        </w:rPr>
+      </w:pPr>
       <w:r>
+        <w:rPr>
+          <w:b/>
+          <w:bCs/>
+          <w:lang w:val="en-US"/>
+        </w:rPr>
+        <w:t xml:space="preserve">Hình xx: </w:t>
+      </w:r>
+      <w:r>
+        <w:rPr>
+          <w:lang w:val="en-US"/>
+        </w:rPr>
+        <w:t>Sơ đồ trạng thái đăng nhập</w:t>
+      </w:r>
+    </w:p>
+    <w:p>
+      <w:pPr>
+        <w:jc w:val="center"/>
+        <w:rPr>
+          <w:lang w:val="en-US"/>
+        </w:rPr>
+      </w:pPr>
+      <w:r>
+        <w:lastRenderedPageBreak/>
+        <w:drawing>
+          <wp:inline distT="0" distB="0" distL="0" distR="0" wp14:anchorId="56F4784B" wp14:editId="448CB433">
+            <wp:extent cx="4287982" cy="8951000"/>
+            <wp:effectExtent l="0" t="0" r="0" b="2540"/>
+            <wp:docPr id="21939278" name="Picture 8" descr="A diagram of a diagram&#10;&#10;AI-generated content may be incorrect."/>
+            <wp:cNvGraphicFramePr>
+              <a:graphicFrameLocks xmlns:a="http://schemas.openxmlformats.org/drawingml/2006/main" noChangeAspect="1"/>
+            </wp:cNvGraphicFramePr>
+            <a:graphic xmlns:a="http://schemas.openxmlformats.org/drawingml/2006/main">
+              <a:graphicData uri="http://schemas.openxmlformats.org/drawingml/2006/picture">
+                <pic:pic xmlns:pic="http://schemas.openxmlformats.org/drawingml/2006/picture">
+                  <pic:nvPicPr>
+                    <pic:cNvPr id="21939278" name="Picture 8" descr="A diagram of a diagram&#10;&#10;AI-generated content may be incorrect."/>
+                    <pic:cNvPicPr/>
+                  </pic:nvPicPr>
+                  <pic:blipFill>
+                    <a:blip r:embed="rId20">
+                      <a:extLst>
+                        <a:ext uri="{28A0092B-C50C-407E-A947-70E740481C1C}">
+                          <a14:useLocalDpi xmlns:a14="http://schemas.microsoft.com/office/drawing/2010/main" val="0"/>
+                        </a:ext>
+                      </a:extLst>
+                    </a:blip>
+                    <a:stretch>
+                      <a:fillRect/>
+                    </a:stretch>
+                  </pic:blipFill>
+                  <pic:spPr>
+                    <a:xfrm>
+                      <a:off x="0" y="0"/>
+                      <a:ext cx="4304743" cy="8985988"/>
+                    </a:xfrm>
+                    <a:prstGeom prst="rect">
+                      <a:avLst/>
+                    </a:prstGeom>
+                  </pic:spPr>
+                </pic:pic>
+              </a:graphicData>
+            </a:graphic>
+          </wp:inline>
+        </w:drawing>
+      </w:r>
+    </w:p>
+    <w:p>
+      <w:pPr>
+        <w:jc w:val="center"/>
+        <w:rPr>
+          <w:lang w:val="en-US"/>
+        </w:rPr>
+      </w:pPr>
+      <w:r>
+        <w:rPr>
+          <w:b/>
+          <w:bCs/>
+          <w:lang w:val="en-US"/>
+        </w:rPr>
+        <w:t xml:space="preserve">Hình xx: </w:t>
+      </w:r>
+      <w:r>
+        <w:rPr>
+          <w:lang w:val="en-US"/>
+        </w:rPr>
+        <w:t>sơ đồ trạng thái quản lý tài khoản</w:t>
+      </w:r>
+    </w:p>
+    <w:p>
+      <w:pPr>
+        <w:jc w:val="center"/>
+        <w:rPr>
+          <w:lang w:val="en-US"/>
+        </w:rPr>
+      </w:pPr>
+      <w:r>
+        <w:lastRenderedPageBreak/>
+        <w:drawing>
+          <wp:inline distT="0" distB="0" distL="0" distR="0" wp14:anchorId="7D6D5ADE" wp14:editId="51A7E155">
+            <wp:extent cx="3514725" cy="8940446"/>
+            <wp:effectExtent l="0" t="0" r="0" b="0"/>
+            <wp:docPr id="1981267055" name="Picture 9" descr="A diagram of a computer&#10;&#10;AI-generated content may be incorrect."/>
+            <wp:cNvGraphicFramePr>
+              <a:graphicFrameLocks xmlns:a="http://schemas.openxmlformats.org/drawingml/2006/main" noChangeAspect="1"/>
+            </wp:cNvGraphicFramePr>
+            <a:graphic xmlns:a="http://schemas.openxmlformats.org/drawingml/2006/main">
+              <a:graphicData uri="http://schemas.openxmlformats.org/drawingml/2006/picture">
+                <pic:pic xmlns:pic="http://schemas.openxmlformats.org/drawingml/2006/picture">
+                  <pic:nvPicPr>
+                    <pic:cNvPr id="1981267055" name="Picture 9" descr="A diagram of a computer&#10;&#10;AI-generated content may be incorrect."/>
+                    <pic:cNvPicPr/>
+                  </pic:nvPicPr>
+                  <pic:blipFill>
+                    <a:blip r:embed="rId21">
+                      <a:extLst>
+                        <a:ext uri="{28A0092B-C50C-407E-A947-70E740481C1C}">
+                          <a14:useLocalDpi xmlns:a14="http://schemas.microsoft.com/office/drawing/2010/main" val="0"/>
+                        </a:ext>
+                      </a:extLst>
+                    </a:blip>
+                    <a:stretch>
+                      <a:fillRect/>
+                    </a:stretch>
+                  </pic:blipFill>
+                  <pic:spPr>
+                    <a:xfrm>
+                      <a:off x="0" y="0"/>
+                      <a:ext cx="3538982" cy="9002150"/>
+                    </a:xfrm>
+                    <a:prstGeom prst="rect">
+                      <a:avLst/>
+                    </a:prstGeom>
+                  </pic:spPr>
+                </pic:pic>
+              </a:graphicData>
+            </a:graphic>
+          </wp:inline>
+        </w:drawing>
+      </w:r>
+    </w:p>
+    <w:p>
+      <w:pPr>
+        <w:jc w:val="center"/>
+        <w:rPr>
+          <w:lang w:val="en-US"/>
+        </w:rPr>
+      </w:pPr>
+      <w:r>
+        <w:rPr>
+          <w:b/>
+          <w:bCs/>
+          <w:lang w:val="en-US"/>
+        </w:rPr>
+        <w:t xml:space="preserve">Hình xx: </w:t>
+      </w:r>
+      <w:r>
+        <w:rPr>
+          <w:lang w:val="en-US"/>
+        </w:rPr>
+        <w:t>Sơ đồ trạng thái quản lý yêu cầu</w:t>
+      </w:r>
+    </w:p>
+    <w:p>
+      <w:pPr>
+        <w:jc w:val="center"/>
+        <w:rPr>
+          <w:lang w:val="en-US"/>
+        </w:rPr>
+      </w:pPr>
+      <w:r>
+        <w:rPr>
+          <w:lang w:val="en-US"/>
+        </w:rPr>
+        <w:lastRenderedPageBreak/>
+        <w:drawing>
+          <wp:inline distT="0" distB="0" distL="0" distR="0" wp14:anchorId="5B6A3E98" wp14:editId="67D889C1">
+            <wp:extent cx="5582932" cy="8402782"/>
+            <wp:effectExtent l="0" t="0" r="0" b="0"/>
+            <wp:docPr id="286921330" name="Picture 10" descr="A diagram of a diagram&#10;&#10;AI-generated content may be incorrect."/>
+            <wp:cNvGraphicFramePr>
+              <a:graphicFrameLocks xmlns:a="http://schemas.openxmlformats.org/drawingml/2006/main" noChangeAspect="1"/>
+            </wp:cNvGraphicFramePr>
+            <a:graphic xmlns:a="http://schemas.openxmlformats.org/drawingml/2006/main">
+              <a:graphicData uri="http://schemas.openxmlformats.org/drawingml/2006/picture">
+                <pic:pic xmlns:pic="http://schemas.openxmlformats.org/drawingml/2006/picture">
+                  <pic:nvPicPr>
+                    <pic:cNvPr id="286921330" name="Picture 10" descr="A diagram of a diagram&#10;&#10;AI-generated content may be incorrect."/>
+                    <pic:cNvPicPr/>
+                  </pic:nvPicPr>
+                  <pic:blipFill>
+                    <a:blip r:embed="rId22">
+                      <a:extLst>
+                        <a:ext uri="{28A0092B-C50C-407E-A947-70E740481C1C}">
+                          <a14:useLocalDpi xmlns:a14="http://schemas.microsoft.com/office/drawing/2010/main" val="0"/>
+                        </a:ext>
+                      </a:extLst>
+                    </a:blip>
+                    <a:stretch>
+                      <a:fillRect/>
+                    </a:stretch>
+                  </pic:blipFill>
+                  <pic:spPr>
+                    <a:xfrm>
+                      <a:off x="0" y="0"/>
+                      <a:ext cx="5587468" cy="8409608"/>
+                    </a:xfrm>
+                    <a:prstGeom prst="rect">
+                      <a:avLst/>
+                    </a:prstGeom>
+                  </pic:spPr>
+                </pic:pic>
+              </a:graphicData>
+            </a:graphic>
+          </wp:inline>
+        </w:drawing>
+      </w:r>
+    </w:p>
+    <w:p>
+      <w:pPr>
+        <w:jc w:val="center"/>
+        <w:rPr>
+          <w:lang w:val="en-US"/>
+        </w:rPr>
+      </w:pPr>
+      <w:r>
+        <w:rPr>
+          <w:b/>
+          <w:bCs/>
+          <w:lang w:val="en-US"/>
+        </w:rPr>
+        <w:t xml:space="preserve">Hình xx: </w:t>
+      </w:r>
+      <w:r>
+        <w:rPr>
+          <w:lang w:val="en-US"/>
+        </w:rPr>
+        <w:t>Sơ đồ trạng thái đặt yêu cầu</w:t>
+      </w:r>
+      <w:r>
+        <w:rPr>
+          <w:lang w:val="en-US"/>
+        </w:rPr>
+        <w:t xml:space="preserve"> sửa chữa</w:t>
+      </w:r>
+    </w:p>
+    <w:p>
+      <w:pPr>
+        <w:jc w:val="center"/>
+        <w:rPr>
+          <w:lang w:val="en-US"/>
+        </w:rPr>
+      </w:pPr>
+      <w:r>
+        <w:rPr>
+          <w:lang w:val="en-US"/>
+        </w:rPr>
+        <w:lastRenderedPageBreak/>
+        <w:drawing>
+          <wp:inline distT="0" distB="0" distL="0" distR="0" wp14:anchorId="38232F9C" wp14:editId="3203D7C5">
+            <wp:extent cx="4845733" cy="8617528"/>
+            <wp:effectExtent l="0" t="0" r="0" b="0"/>
+            <wp:docPr id="789709753" name="Picture 11" descr="A diagram of a flowchart&#10;&#10;AI-generated content may be incorrect."/>
+            <wp:cNvGraphicFramePr>
+              <a:graphicFrameLocks xmlns:a="http://schemas.openxmlformats.org/drawingml/2006/main" noChangeAspect="1"/>
+            </wp:cNvGraphicFramePr>
+            <a:graphic xmlns:a="http://schemas.openxmlformats.org/drawingml/2006/main">
+              <a:graphicData uri="http://schemas.openxmlformats.org/drawingml/2006/picture">
+                <pic:pic xmlns:pic="http://schemas.openxmlformats.org/drawingml/2006/picture">
+                  <pic:nvPicPr>
+                    <pic:cNvPr id="789709753" name="Picture 11" descr="A diagram of a flowchart&#10;&#10;AI-generated content may be incorrect."/>
+                    <pic:cNvPicPr/>
+                  </pic:nvPicPr>
+                  <pic:blipFill>
+                    <a:blip r:embed="rId23">
+                      <a:extLst>
+                        <a:ext uri="{28A0092B-C50C-407E-A947-70E740481C1C}">
+                          <a14:useLocalDpi xmlns:a14="http://schemas.microsoft.com/office/drawing/2010/main" val="0"/>
+                        </a:ext>
+                      </a:extLst>
+                    </a:blip>
+                    <a:stretch>
+                      <a:fillRect/>
+                    </a:stretch>
+                  </pic:blipFill>
+                  <pic:spPr>
+                    <a:xfrm>
+                      <a:off x="0" y="0"/>
+                      <a:ext cx="4845733" cy="8617528"/>
+                    </a:xfrm>
+                    <a:prstGeom prst="rect">
+                      <a:avLst/>
+                    </a:prstGeom>
+                  </pic:spPr>
+                </pic:pic>
+              </a:graphicData>
+            </a:graphic>
+          </wp:inline>
+        </w:drawing>
+      </w:r>
+    </w:p>
+    <w:p>
+      <w:pPr>
+        <w:jc w:val="center"/>
+        <w:rPr>
+          <w:lang w:val="en-US"/>
+        </w:rPr>
+      </w:pPr>
+      <w:r>
+        <w:rPr>
+          <w:b/>
+          <w:bCs/>
+          <w:lang w:val="en-US"/>
+        </w:rPr>
+        <w:t xml:space="preserve">Hình xx: </w:t>
+      </w:r>
+      <w:r>
+        <w:rPr>
+          <w:lang w:val="en-US"/>
+        </w:rPr>
+        <w:t>Sơ đồ trạng thái báo cáo thống kê</w:t>
+      </w:r>
+      <w:r>
+        <w:rPr>
+          <w:lang w:val="en-US"/>
+        </w:rPr>
         <w:br w:type="page"/>
       </w:r>
     </w:p>
@@ -21050,8 +21318,398 @@
       <w:bookmarkEnd w:id="22"/>
     </w:p>
     <w:p>
+      <w:pPr>
+        <w:jc w:val="center"/>
+        <w:rPr>
+          <w:lang w:val="en-US"/>
+        </w:rPr>
+      </w:pPr>
       <w:r>
-        <w:t>…</w:t>
+        <w:drawing>
+          <wp:inline distT="0" distB="0" distL="0" distR="0" wp14:anchorId="3D90D8E5" wp14:editId="22E629A3">
+            <wp:extent cx="6120130" cy="6250940"/>
+            <wp:effectExtent l="0" t="0" r="0" b="0"/>
+            <wp:docPr id="813950576" name="Picture 12" descr="A diagram of a diagram&#10;&#10;AI-generated content may be incorrect."/>
+            <wp:cNvGraphicFramePr>
+              <a:graphicFrameLocks xmlns:a="http://schemas.openxmlformats.org/drawingml/2006/main" noChangeAspect="1"/>
+            </wp:cNvGraphicFramePr>
+            <a:graphic xmlns:a="http://schemas.openxmlformats.org/drawingml/2006/main">
+              <a:graphicData uri="http://schemas.openxmlformats.org/drawingml/2006/picture">
+                <pic:pic xmlns:pic="http://schemas.openxmlformats.org/drawingml/2006/picture">
+                  <pic:nvPicPr>
+                    <pic:cNvPr id="813950576" name="Picture 12" descr="A diagram of a diagram&#10;&#10;AI-generated content may be incorrect."/>
+                    <pic:cNvPicPr/>
+                  </pic:nvPicPr>
+                  <pic:blipFill>
+                    <a:blip r:embed="rId24">
+                      <a:extLst>
+                        <a:ext uri="{28A0092B-C50C-407E-A947-70E740481C1C}">
+                          <a14:useLocalDpi xmlns:a14="http://schemas.microsoft.com/office/drawing/2010/main" val="0"/>
+                        </a:ext>
+                      </a:extLst>
+                    </a:blip>
+                    <a:stretch>
+                      <a:fillRect/>
+                    </a:stretch>
+                  </pic:blipFill>
+                  <pic:spPr>
+                    <a:xfrm>
+                      <a:off x="0" y="0"/>
+                      <a:ext cx="6120130" cy="6250940"/>
+                    </a:xfrm>
+                    <a:prstGeom prst="rect">
+                      <a:avLst/>
+                    </a:prstGeom>
+                  </pic:spPr>
+                </pic:pic>
+              </a:graphicData>
+            </a:graphic>
+          </wp:inline>
+        </w:drawing>
+      </w:r>
+    </w:p>
+    <w:p>
+      <w:pPr>
+        <w:jc w:val="center"/>
+        <w:rPr>
+          <w:lang w:val="en-US"/>
+        </w:rPr>
+      </w:pPr>
+      <w:r>
+        <w:rPr>
+          <w:b/>
+          <w:bCs/>
+          <w:lang w:val="en-US"/>
+        </w:rPr>
+        <w:t xml:space="preserve">Hình xx: </w:t>
+      </w:r>
+      <w:r>
+        <w:rPr>
+          <w:lang w:val="en-US"/>
+        </w:rPr>
+        <w:t>Sơ đồ tuần tự đăng nhập</w:t>
+      </w:r>
+    </w:p>
+    <w:p>
+      <w:pPr>
+        <w:rPr>
+          <w:lang w:val="en-US"/>
+        </w:rPr>
+      </w:pPr>
+      <w:r>
+        <w:rPr>
+          <w:lang w:val="en-US"/>
+        </w:rPr>
+        <w:br w:type="page"/>
+      </w:r>
+    </w:p>
+    <w:p>
+      <w:pPr>
+        <w:jc w:val="center"/>
+        <w:rPr>
+          <w:lang w:val="en-US"/>
+        </w:rPr>
+      </w:pPr>
+      <w:r>
+        <w:rPr>
+          <w:lang w:val="en-US"/>
+        </w:rPr>
+        <w:lastRenderedPageBreak/>
+        <w:drawing>
+          <wp:inline distT="0" distB="0" distL="0" distR="0" wp14:anchorId="5A8FC905" wp14:editId="7FE9954F">
+            <wp:extent cx="6120130" cy="8378825"/>
+            <wp:effectExtent l="0" t="0" r="0" b="3175"/>
+            <wp:docPr id="1282926556" name="Picture 13" descr="A diagram with text and arrows&#10;&#10;AI-generated content may be incorrect."/>
+            <wp:cNvGraphicFramePr>
+              <a:graphicFrameLocks xmlns:a="http://schemas.openxmlformats.org/drawingml/2006/main" noChangeAspect="1"/>
+            </wp:cNvGraphicFramePr>
+            <a:graphic xmlns:a="http://schemas.openxmlformats.org/drawingml/2006/main">
+              <a:graphicData uri="http://schemas.openxmlformats.org/drawingml/2006/picture">
+                <pic:pic xmlns:pic="http://schemas.openxmlformats.org/drawingml/2006/picture">
+                  <pic:nvPicPr>
+                    <pic:cNvPr id="1282926556" name="Picture 13" descr="A diagram with text and arrows&#10;&#10;AI-generated content may be incorrect."/>
+                    <pic:cNvPicPr/>
+                  </pic:nvPicPr>
+                  <pic:blipFill>
+                    <a:blip r:embed="rId25">
+                      <a:extLst>
+                        <a:ext uri="{28A0092B-C50C-407E-A947-70E740481C1C}">
+                          <a14:useLocalDpi xmlns:a14="http://schemas.microsoft.com/office/drawing/2010/main" val="0"/>
+                        </a:ext>
+                      </a:extLst>
+                    </a:blip>
+                    <a:stretch>
+                      <a:fillRect/>
+                    </a:stretch>
+                  </pic:blipFill>
+                  <pic:spPr>
+                    <a:xfrm>
+                      <a:off x="0" y="0"/>
+                      <a:ext cx="6120130" cy="8378825"/>
+                    </a:xfrm>
+                    <a:prstGeom prst="rect">
+                      <a:avLst/>
+                    </a:prstGeom>
+                  </pic:spPr>
+                </pic:pic>
+              </a:graphicData>
+            </a:graphic>
+          </wp:inline>
+        </w:drawing>
+      </w:r>
+    </w:p>
+    <w:p>
+      <w:pPr>
+        <w:jc w:val="center"/>
+        <w:rPr>
+          <w:lang w:val="en-US"/>
+        </w:rPr>
+      </w:pPr>
+      <w:r>
+        <w:rPr>
+          <w:b/>
+          <w:bCs/>
+          <w:lang w:val="en-US"/>
+        </w:rPr>
+        <w:t xml:space="preserve">Hình xx: </w:t>
+      </w:r>
+      <w:r>
+        <w:rPr>
+          <w:lang w:val="en-US"/>
+        </w:rPr>
+        <w:t>Sơ đồ tuần tự quản lý tài khoản</w:t>
+      </w:r>
+    </w:p>
+    <w:p>
+      <w:pPr>
+        <w:rPr>
+          <w:lang w:val="en-US"/>
+        </w:rPr>
+      </w:pPr>
+      <w:r>
+        <w:rPr>
+          <w:lang w:val="en-US"/>
+        </w:rPr>
+        <w:br w:type="page"/>
+      </w:r>
+    </w:p>
+    <w:p>
+      <w:pPr>
+        <w:jc w:val="center"/>
+        <w:rPr>
+          <w:lang w:val="en-US"/>
+        </w:rPr>
+      </w:pPr>
+      <w:r>
+        <w:lastRenderedPageBreak/>
+        <w:drawing>
+          <wp:inline distT="0" distB="0" distL="0" distR="0" wp14:anchorId="7DC3C69A" wp14:editId="5D1B6C25">
+            <wp:extent cx="5534891" cy="8772507"/>
+            <wp:effectExtent l="0" t="0" r="8890" b="0"/>
+            <wp:docPr id="567624449" name="Picture 14" descr="A diagram with text and arrows&#10;&#10;AI-generated content may be incorrect."/>
+            <wp:cNvGraphicFramePr>
+              <a:graphicFrameLocks xmlns:a="http://schemas.openxmlformats.org/drawingml/2006/main" noChangeAspect="1"/>
+            </wp:cNvGraphicFramePr>
+            <a:graphic xmlns:a="http://schemas.openxmlformats.org/drawingml/2006/main">
+              <a:graphicData uri="http://schemas.openxmlformats.org/drawingml/2006/picture">
+                <pic:pic xmlns:pic="http://schemas.openxmlformats.org/drawingml/2006/picture">
+                  <pic:nvPicPr>
+                    <pic:cNvPr id="567624449" name="Picture 14" descr="A diagram with text and arrows&#10;&#10;AI-generated content may be incorrect."/>
+                    <pic:cNvPicPr/>
+                  </pic:nvPicPr>
+                  <pic:blipFill>
+                    <a:blip r:embed="rId26">
+                      <a:extLst>
+                        <a:ext uri="{28A0092B-C50C-407E-A947-70E740481C1C}">
+                          <a14:useLocalDpi xmlns:a14="http://schemas.microsoft.com/office/drawing/2010/main" val="0"/>
+                        </a:ext>
+                      </a:extLst>
+                    </a:blip>
+                    <a:stretch>
+                      <a:fillRect/>
+                    </a:stretch>
+                  </pic:blipFill>
+                  <pic:spPr>
+                    <a:xfrm>
+                      <a:off x="0" y="0"/>
+                      <a:ext cx="5539587" cy="8779950"/>
+                    </a:xfrm>
+                    <a:prstGeom prst="rect">
+                      <a:avLst/>
+                    </a:prstGeom>
+                  </pic:spPr>
+                </pic:pic>
+              </a:graphicData>
+            </a:graphic>
+          </wp:inline>
+        </w:drawing>
+      </w:r>
+    </w:p>
+    <w:p>
+      <w:pPr>
+        <w:jc w:val="center"/>
+        <w:rPr>
+          <w:lang w:val="en-US"/>
+        </w:rPr>
+      </w:pPr>
+      <w:r>
+        <w:rPr>
+          <w:b/>
+          <w:bCs/>
+          <w:lang w:val="en-US"/>
+        </w:rPr>
+        <w:t>Hình xx:</w:t>
+      </w:r>
+      <w:r>
+        <w:rPr>
+          <w:lang w:val="en-US"/>
+        </w:rPr>
+        <w:t xml:space="preserve"> Sơ đồ tuần tự quản lý yêu cầu</w:t>
+      </w:r>
+    </w:p>
+    <w:p>
+      <w:pPr>
+        <w:jc w:val="center"/>
+        <w:rPr>
+          <w:lang w:val="en-US"/>
+        </w:rPr>
+      </w:pPr>
+      <w:r>
+        <w:lastRenderedPageBreak/>
+        <w:drawing>
+          <wp:inline distT="0" distB="0" distL="0" distR="0" wp14:anchorId="3C7B7E21" wp14:editId="03751869">
+            <wp:extent cx="6120130" cy="6104890"/>
+            <wp:effectExtent l="0" t="0" r="0" b="0"/>
+            <wp:docPr id="648808592" name="Picture 15" descr="A diagram with text and images&#10;&#10;AI-generated content may be incorrect."/>
+            <wp:cNvGraphicFramePr>
+              <a:graphicFrameLocks xmlns:a="http://schemas.openxmlformats.org/drawingml/2006/main" noChangeAspect="1"/>
+            </wp:cNvGraphicFramePr>
+            <a:graphic xmlns:a="http://schemas.openxmlformats.org/drawingml/2006/main">
+              <a:graphicData uri="http://schemas.openxmlformats.org/drawingml/2006/picture">
+                <pic:pic xmlns:pic="http://schemas.openxmlformats.org/drawingml/2006/picture">
+                  <pic:nvPicPr>
+                    <pic:cNvPr id="648808592" name="Picture 15" descr="A diagram with text and images&#10;&#10;AI-generated content may be incorrect."/>
+                    <pic:cNvPicPr/>
+                  </pic:nvPicPr>
+                  <pic:blipFill>
+                    <a:blip r:embed="rId27">
+                      <a:extLst>
+                        <a:ext uri="{28A0092B-C50C-407E-A947-70E740481C1C}">
+                          <a14:useLocalDpi xmlns:a14="http://schemas.microsoft.com/office/drawing/2010/main" val="0"/>
+                        </a:ext>
+                      </a:extLst>
+                    </a:blip>
+                    <a:stretch>
+                      <a:fillRect/>
+                    </a:stretch>
+                  </pic:blipFill>
+                  <pic:spPr>
+                    <a:xfrm>
+                      <a:off x="0" y="0"/>
+                      <a:ext cx="6120130" cy="6104890"/>
+                    </a:xfrm>
+                    <a:prstGeom prst="rect">
+                      <a:avLst/>
+                    </a:prstGeom>
+                  </pic:spPr>
+                </pic:pic>
+              </a:graphicData>
+            </a:graphic>
+          </wp:inline>
+        </w:drawing>
+      </w:r>
+    </w:p>
+    <w:p>
+      <w:pPr>
+        <w:jc w:val="center"/>
+        <w:rPr>
+          <w:lang w:val="en-US"/>
+        </w:rPr>
+      </w:pPr>
+      <w:r>
+        <w:rPr>
+          <w:b/>
+          <w:bCs/>
+          <w:lang w:val="en-US"/>
+        </w:rPr>
+        <w:t xml:space="preserve">Hình xx: </w:t>
+      </w:r>
+      <w:r>
+        <w:rPr>
+          <w:lang w:val="en-US"/>
+        </w:rPr>
+        <w:t>sơ đồ tuần tự đặt yêu cầu sửa chữa</w:t>
+      </w:r>
+    </w:p>
+    <w:p>
+      <w:pPr>
+        <w:jc w:val="center"/>
+        <w:rPr>
+          <w:lang w:val="en-US"/>
+        </w:rPr>
+      </w:pPr>
+      <w:r>
+        <w:lastRenderedPageBreak/>
+        <w:drawing>
+          <wp:inline distT="0" distB="0" distL="0" distR="0" wp14:anchorId="096E792A" wp14:editId="7B369705">
+            <wp:extent cx="6120130" cy="4725035"/>
+            <wp:effectExtent l="0" t="0" r="0" b="0"/>
+            <wp:docPr id="844533557" name="Picture 16" descr="A diagram with text and arrows&#10;&#10;AI-generated content may be incorrect."/>
+            <wp:cNvGraphicFramePr>
+              <a:graphicFrameLocks xmlns:a="http://schemas.openxmlformats.org/drawingml/2006/main" noChangeAspect="1"/>
+            </wp:cNvGraphicFramePr>
+            <a:graphic xmlns:a="http://schemas.openxmlformats.org/drawingml/2006/main">
+              <a:graphicData uri="http://schemas.openxmlformats.org/drawingml/2006/picture">
+                <pic:pic xmlns:pic="http://schemas.openxmlformats.org/drawingml/2006/picture">
+                  <pic:nvPicPr>
+                    <pic:cNvPr id="844533557" name="Picture 16" descr="A diagram with text and arrows&#10;&#10;AI-generated content may be incorrect."/>
+                    <pic:cNvPicPr/>
+                  </pic:nvPicPr>
+                  <pic:blipFill>
+                    <a:blip r:embed="rId28">
+                      <a:extLst>
+                        <a:ext uri="{28A0092B-C50C-407E-A947-70E740481C1C}">
+                          <a14:useLocalDpi xmlns:a14="http://schemas.microsoft.com/office/drawing/2010/main" val="0"/>
+                        </a:ext>
+                      </a:extLst>
+                    </a:blip>
+                    <a:stretch>
+                      <a:fillRect/>
+                    </a:stretch>
+                  </pic:blipFill>
+                  <pic:spPr>
+                    <a:xfrm>
+                      <a:off x="0" y="0"/>
+                      <a:ext cx="6120130" cy="4725035"/>
+                    </a:xfrm>
+                    <a:prstGeom prst="rect">
+                      <a:avLst/>
+                    </a:prstGeom>
+                  </pic:spPr>
+                </pic:pic>
+              </a:graphicData>
+            </a:graphic>
+          </wp:inline>
+        </w:drawing>
+      </w:r>
+    </w:p>
+    <w:p>
+      <w:pPr>
+        <w:jc w:val="center"/>
+      </w:pPr>
+      <w:r>
+        <w:rPr>
+          <w:b/>
+          <w:bCs/>
+          <w:lang w:val="en-US"/>
+        </w:rPr>
+        <w:t xml:space="preserve">Hình xx: </w:t>
+      </w:r>
+      <w:r>
+        <w:rPr>
+          <w:lang w:val="en-US"/>
+        </w:rPr>
+        <w:t>Sơ đồ tuần tự báo cáo thống kê</w:t>
       </w:r>
       <w:r>
         <w:br w:type="page"/>
@@ -24013,7 +24671,7 @@
                     <pic:cNvPicPr/>
                   </pic:nvPicPr>
                   <pic:blipFill>
-                    <a:blip r:embed="rId19"/>
+                    <a:blip r:embed="rId29"/>
                     <a:stretch>
                       <a:fillRect/>
                     </a:stretch>
@@ -24102,7 +24760,7 @@
                     <pic:cNvPicPr/>
                   </pic:nvPicPr>
                   <pic:blipFill>
-                    <a:blip r:embed="rId20"/>
+                    <a:blip r:embed="rId30"/>
                     <a:stretch>
                       <a:fillRect/>
                     </a:stretch>
@@ -24184,7 +24842,7 @@
                     <pic:cNvPicPr/>
                   </pic:nvPicPr>
                   <pic:blipFill>
-                    <a:blip r:embed="rId21"/>
+                    <a:blip r:embed="rId31"/>
                     <a:stretch>
                       <a:fillRect/>
                     </a:stretch>
@@ -24265,7 +24923,7 @@
                     <pic:cNvPicPr/>
                   </pic:nvPicPr>
                   <pic:blipFill>
-                    <a:blip r:embed="rId22"/>
+                    <a:blip r:embed="rId32"/>
                     <a:stretch>
                       <a:fillRect/>
                     </a:stretch>
@@ -24346,7 +25004,7 @@
                     <pic:cNvPicPr/>
                   </pic:nvPicPr>
                   <pic:blipFill>
-                    <a:blip r:embed="rId23"/>
+                    <a:blip r:embed="rId33"/>
                     <a:stretch>
                       <a:fillRect/>
                     </a:stretch>
@@ -24439,7 +25097,7 @@
                     <pic:cNvPicPr/>
                   </pic:nvPicPr>
                   <pic:blipFill>
-                    <a:blip r:embed="rId24"/>
+                    <a:blip r:embed="rId34"/>
                     <a:stretch>
                       <a:fillRect/>
                     </a:stretch>
@@ -24537,7 +25195,7 @@
                     <pic:cNvPicPr/>
                   </pic:nvPicPr>
                   <pic:blipFill>
-                    <a:blip r:embed="rId25"/>
+                    <a:blip r:embed="rId35"/>
                     <a:stretch>
                       <a:fillRect/>
                     </a:stretch>
@@ -24618,7 +25276,7 @@
                     <pic:cNvPicPr/>
                   </pic:nvPicPr>
                   <pic:blipFill>
-                    <a:blip r:embed="rId26"/>
+                    <a:blip r:embed="rId36"/>
                     <a:stretch>
                       <a:fillRect/>
                     </a:stretch>
@@ -24708,7 +25366,7 @@
                     <pic:cNvPicPr/>
                   </pic:nvPicPr>
                   <pic:blipFill>
-                    <a:blip r:embed="rId27"/>
+                    <a:blip r:embed="rId37"/>
                     <a:stretch>
                       <a:fillRect/>
                     </a:stretch>
@@ -24797,7 +25455,7 @@
                     <pic:cNvPicPr/>
                   </pic:nvPicPr>
                   <pic:blipFill>
-                    <a:blip r:embed="rId28"/>
+                    <a:blip r:embed="rId38"/>
                     <a:stretch>
                       <a:fillRect/>
                     </a:stretch>
@@ -24879,7 +25537,7 @@
                     <pic:cNvPicPr/>
                   </pic:nvPicPr>
                   <pic:blipFill>
-                    <a:blip r:embed="rId29"/>
+                    <a:blip r:embed="rId39"/>
                     <a:stretch>
                       <a:fillRect/>
                     </a:stretch>
@@ -24957,7 +25615,7 @@
                     <pic:cNvPicPr/>
                   </pic:nvPicPr>
                   <pic:blipFill>
-                    <a:blip r:embed="rId30"/>
+                    <a:blip r:embed="rId40"/>
                     <a:stretch>
                       <a:fillRect/>
                     </a:stretch>
@@ -25053,7 +25711,7 @@
                     <pic:cNvPicPr/>
                   </pic:nvPicPr>
                   <pic:blipFill>
-                    <a:blip r:embed="rId31"/>
+                    <a:blip r:embed="rId41"/>
                     <a:stretch>
                       <a:fillRect/>
                     </a:stretch>
@@ -53033,15 +53691,6 @@
   </w:num>
   <w:num w:numId="225" w16cid:durableId="293104192">
     <w:abstractNumId w:val="162"/>
-    <w:lvlOverride w:ilvl="0"/>
-    <w:lvlOverride w:ilvl="1"/>
-    <w:lvlOverride w:ilvl="2"/>
-    <w:lvlOverride w:ilvl="3"/>
-    <w:lvlOverride w:ilvl="4"/>
-    <w:lvlOverride w:ilvl="5"/>
-    <w:lvlOverride w:ilvl="6"/>
-    <w:lvlOverride w:ilvl="7"/>
-    <w:lvlOverride w:ilvl="8"/>
   </w:num>
   <w:num w:numId="226" w16cid:durableId="352994756">
     <w:abstractNumId w:val="14"/>
@@ -53657,6 +54306,7 @@
   <w:style w:type="character" w:default="1" w:styleId="DefaultParagraphFont">
     <w:name w:val="Default Paragraph Font"/>
     <w:uiPriority w:val="1"/>
+    <w:semiHidden/>
     <w:unhideWhenUsed/>
   </w:style>
   <w:style w:type="table" w:default="1" w:styleId="TableNormal">

</xml_diff>